<commit_message>
Dodano podpunkty 9.1 i 9.2
</commit_message>
<xml_diff>
--- a/io - zawartość pracy zaliczeniowej - szablon.docx
+++ b/io - zawartość pracy zaliczeniowej - szablon.docx
@@ -3815,8 +3815,6 @@
               </w:rPr>
               <w:t>reforma edukacyjna</w:t>
             </w:r>
-            <w:bookmarkStart w:id="7" w:name="_GoBack"/>
-            <w:bookmarkEnd w:id="7"/>
           </w:p>
         </w:tc>
       </w:tr>
@@ -3835,7 +3833,7 @@
           <w:lang w:val="pl-PL"/>
         </w:rPr>
       </w:pPr>
-      <w:bookmarkStart w:id="8" w:name="_Toc448735370"/>
+      <w:bookmarkStart w:id="7" w:name="_Toc448735370"/>
       <w:r>
         <w:rPr>
           <w:lang w:val="pl-PL"/>
@@ -3843,23 +3841,23 @@
         <w:lastRenderedPageBreak/>
         <w:t>Specyfikacja wymagań</w:t>
       </w:r>
+      <w:bookmarkEnd w:id="7"/>
+    </w:p>
+    <w:p>
+      <w:pPr>
+        <w:pStyle w:val="Nagwek2"/>
+        <w:rPr>
+          <w:lang w:val="pl-PL"/>
+        </w:rPr>
+      </w:pPr>
+      <w:bookmarkStart w:id="8" w:name="_Toc448735371"/>
+      <w:r>
+        <w:rPr>
+          <w:lang w:val="pl-PL"/>
+        </w:rPr>
+        <w:t>Charakterystyka ogólna</w:t>
+      </w:r>
       <w:bookmarkEnd w:id="8"/>
-    </w:p>
-    <w:p>
-      <w:pPr>
-        <w:pStyle w:val="Nagwek2"/>
-        <w:rPr>
-          <w:lang w:val="pl-PL"/>
-        </w:rPr>
-      </w:pPr>
-      <w:bookmarkStart w:id="9" w:name="_Toc448735371"/>
-      <w:r>
-        <w:rPr>
-          <w:lang w:val="pl-PL"/>
-        </w:rPr>
-        <w:t>Charakterystyka ogólna</w:t>
-      </w:r>
-      <w:bookmarkEnd w:id="9"/>
     </w:p>
     <w:p>
       <w:pPr>
@@ -4049,14 +4047,14 @@
           <w:lang w:val="pl-PL"/>
         </w:rPr>
       </w:pPr>
-      <w:bookmarkStart w:id="10" w:name="_Ref413828438"/>
+      <w:bookmarkStart w:id="9" w:name="_Ref413828438"/>
       <w:r>
         <w:rPr>
           <w:lang w:val="pl-PL"/>
         </w:rPr>
         <w:t>Korzyści z systemu</w:t>
       </w:r>
-      <w:bookmarkEnd w:id="10"/>
+      <w:bookmarkEnd w:id="9"/>
     </w:p>
     <w:p>
       <w:pPr>
@@ -4146,57 +4144,57 @@
           <w:lang w:val="pl-PL"/>
         </w:rPr>
       </w:pPr>
-      <w:bookmarkStart w:id="11" w:name="_Toc448735372"/>
+      <w:bookmarkStart w:id="10" w:name="_Toc448735372"/>
       <w:r>
         <w:rPr>
           <w:lang w:val="pl-PL"/>
         </w:rPr>
         <w:t>Wymagania funkcjonalne</w:t>
       </w:r>
+      <w:bookmarkEnd w:id="10"/>
+    </w:p>
+    <w:p>
+      <w:pPr>
+        <w:pStyle w:val="Nagwek3"/>
+        <w:rPr>
+          <w:lang w:val="pl-PL"/>
+        </w:rPr>
+      </w:pPr>
+      <w:r>
+        <w:rPr>
+          <w:lang w:val="pl-PL"/>
+        </w:rPr>
+        <w:t>Lista wymagań</w:t>
+      </w:r>
+    </w:p>
+    <w:p>
+      <w:pPr>
+        <w:rPr>
+          <w:lang w:val="pl-PL"/>
+        </w:rPr>
+      </w:pPr>
+      <w:r>
+        <w:rPr>
+          <w:lang w:val="pl-PL"/>
+        </w:rPr>
+        <w:t>lista numerowana – czyli lista przypadków użycia</w:t>
+      </w:r>
+    </w:p>
+    <w:p>
+      <w:pPr>
+        <w:pStyle w:val="Nagwek3"/>
+        <w:rPr>
+          <w:lang w:val="pl-PL"/>
+        </w:rPr>
+      </w:pPr>
+      <w:bookmarkStart w:id="11" w:name="_Ref413828923"/>
+      <w:r>
+        <w:rPr>
+          <w:lang w:val="pl-PL"/>
+        </w:rPr>
+        <w:t>Diagramy przypadków użycia</w:t>
+      </w:r>
       <w:bookmarkEnd w:id="11"/>
-    </w:p>
-    <w:p>
-      <w:pPr>
-        <w:pStyle w:val="Nagwek3"/>
-        <w:rPr>
-          <w:lang w:val="pl-PL"/>
-        </w:rPr>
-      </w:pPr>
-      <w:r>
-        <w:rPr>
-          <w:lang w:val="pl-PL"/>
-        </w:rPr>
-        <w:t>Lista wymagań</w:t>
-      </w:r>
-    </w:p>
-    <w:p>
-      <w:pPr>
-        <w:rPr>
-          <w:lang w:val="pl-PL"/>
-        </w:rPr>
-      </w:pPr>
-      <w:r>
-        <w:rPr>
-          <w:lang w:val="pl-PL"/>
-        </w:rPr>
-        <w:t>lista numerowana – czyli lista przypadków użycia</w:t>
-      </w:r>
-    </w:p>
-    <w:p>
-      <w:pPr>
-        <w:pStyle w:val="Nagwek3"/>
-        <w:rPr>
-          <w:lang w:val="pl-PL"/>
-        </w:rPr>
-      </w:pPr>
-      <w:bookmarkStart w:id="12" w:name="_Ref413828923"/>
-      <w:r>
-        <w:rPr>
-          <w:lang w:val="pl-PL"/>
-        </w:rPr>
-        <w:t>Diagramy przypadków użycia</w:t>
-      </w:r>
-      <w:bookmarkEnd w:id="12"/>
     </w:p>
     <w:p>
       <w:pPr>
@@ -4558,7 +4556,7 @@
           <w:lang w:val="pl-PL"/>
         </w:rPr>
       </w:pPr>
-      <w:bookmarkStart w:id="13" w:name="_Toc448735373"/>
+      <w:bookmarkStart w:id="12" w:name="_Toc448735373"/>
       <w:r>
         <w:rPr>
           <w:lang w:val="pl-PL"/>
@@ -4572,7 +4570,7 @@
         <w:lastRenderedPageBreak/>
         <w:t>Wymagania niefunkcjonalne</w:t>
       </w:r>
-      <w:bookmarkEnd w:id="13"/>
+      <w:bookmarkEnd w:id="12"/>
     </w:p>
     <w:p>
       <w:pPr>
@@ -4724,7 +4722,7 @@
           <w:lang w:val="pl-PL"/>
         </w:rPr>
       </w:pPr>
-      <w:bookmarkStart w:id="14" w:name="_Toc448735374"/>
+      <w:bookmarkStart w:id="13" w:name="_Toc448735374"/>
       <w:r>
         <w:rPr>
           <w:lang w:val="pl-PL"/>
@@ -4732,21 +4730,50 @@
         <w:lastRenderedPageBreak/>
         <w:t>Zarządzanie projektem</w:t>
       </w:r>
+      <w:bookmarkEnd w:id="13"/>
+    </w:p>
+    <w:p>
+      <w:pPr>
+        <w:pStyle w:val="Nagwek2"/>
+        <w:rPr>
+          <w:lang w:val="pl-PL"/>
+        </w:rPr>
+      </w:pPr>
+      <w:bookmarkStart w:id="14" w:name="_Toc448735375"/>
+      <w:r>
+        <w:rPr>
+          <w:lang w:val="pl-PL"/>
+        </w:rPr>
+        <w:t>Zasoby ludzkie</w:t>
+      </w:r>
       <w:bookmarkEnd w:id="14"/>
     </w:p>
     <w:p>
       <w:pPr>
+        <w:rPr>
+          <w:lang w:val="pl-PL"/>
+        </w:rPr>
+      </w:pPr>
+      <w:r>
+        <w:rPr>
+          <w:lang w:val="pl-PL"/>
+        </w:rPr>
+        <w:t>(rzeczywiste lub hipotetyczne) – przy realizacji projektu</w:t>
+      </w:r>
+    </w:p>
+    <w:p>
+      <w:pPr>
         <w:pStyle w:val="Nagwek2"/>
         <w:rPr>
           <w:lang w:val="pl-PL"/>
         </w:rPr>
       </w:pPr>
-      <w:bookmarkStart w:id="15" w:name="_Toc448735375"/>
-      <w:r>
-        <w:rPr>
-          <w:lang w:val="pl-PL"/>
-        </w:rPr>
-        <w:t>Zasoby ludzkie</w:t>
+      <w:bookmarkStart w:id="15" w:name="_Toc448735376"/>
+      <w:r>
+        <w:rPr>
+          <w:lang w:val="pl-PL"/>
+        </w:rPr>
+        <w:t>Etapy/kamienie milowe projektu</w:t>
       </w:r>
       <w:bookmarkEnd w:id="15"/>
     </w:p>
@@ -4760,7 +4787,7 @@
         <w:rPr>
           <w:lang w:val="pl-PL"/>
         </w:rPr>
-        <w:t>(rzeczywiste lub hipotetyczne) – przy realizacji projektu</w:t>
+        <w:t>wg kaskadowego, przyrostowego lub innego cyklu życia</w:t>
       </w:r>
     </w:p>
     <w:p>
@@ -4770,12 +4797,12 @@
           <w:lang w:val="pl-PL"/>
         </w:rPr>
       </w:pPr>
-      <w:bookmarkStart w:id="16" w:name="_Toc448735376"/>
-      <w:r>
-        <w:rPr>
-          <w:lang w:val="pl-PL"/>
-        </w:rPr>
-        <w:t>Etapy/kamienie milowe projektu</w:t>
+      <w:bookmarkStart w:id="16" w:name="_Toc448735377"/>
+      <w:r>
+        <w:rPr>
+          <w:lang w:val="pl-PL"/>
+        </w:rPr>
+        <w:t>Harmonogram prac</w:t>
       </w:r>
       <w:bookmarkEnd w:id="16"/>
     </w:p>
@@ -4789,35 +4816,6 @@
         <w:rPr>
           <w:lang w:val="pl-PL"/>
         </w:rPr>
-        <w:t>wg kaskadowego, przyrostowego lub innego cyklu życia</w:t>
-      </w:r>
-    </w:p>
-    <w:p>
-      <w:pPr>
-        <w:pStyle w:val="Nagwek2"/>
-        <w:rPr>
-          <w:lang w:val="pl-PL"/>
-        </w:rPr>
-      </w:pPr>
-      <w:bookmarkStart w:id="17" w:name="_Toc448735377"/>
-      <w:r>
-        <w:rPr>
-          <w:lang w:val="pl-PL"/>
-        </w:rPr>
-        <w:t>Harmonogram prac</w:t>
-      </w:r>
-      <w:bookmarkEnd w:id="17"/>
-    </w:p>
-    <w:p>
-      <w:pPr>
-        <w:rPr>
-          <w:lang w:val="pl-PL"/>
-        </w:rPr>
-      </w:pPr>
-      <w:r>
-        <w:rPr>
-          <w:lang w:val="pl-PL"/>
-        </w:rPr>
         <w:t xml:space="preserve">wraz ze wskazaniem, co jest warunkiem odbioru danego etapu </w:t>
       </w:r>
       <w:r>
@@ -4853,7 +4851,7 @@
           <w:lang w:val="pl-PL"/>
         </w:rPr>
       </w:pPr>
-      <w:bookmarkStart w:id="18" w:name="_Toc448735378"/>
+      <w:bookmarkStart w:id="17" w:name="_Toc448735378"/>
       <w:r>
         <w:rPr>
           <w:lang w:val="pl-PL"/>
@@ -4861,21 +4859,44 @@
         <w:lastRenderedPageBreak/>
         <w:t>Zarządzanie ryzykiem</w:t>
       </w:r>
+      <w:bookmarkEnd w:id="17"/>
+    </w:p>
+    <w:p>
+      <w:pPr>
+        <w:pStyle w:val="Nagwek2"/>
+        <w:rPr>
+          <w:lang w:val="pl-PL"/>
+        </w:rPr>
+      </w:pPr>
+      <w:bookmarkStart w:id="18" w:name="_Toc448735379"/>
+      <w:r>
+        <w:rPr>
+          <w:lang w:val="pl-PL"/>
+        </w:rPr>
+        <w:t>Lista czynników ryzyka</w:t>
+      </w:r>
       <w:bookmarkEnd w:id="18"/>
     </w:p>
     <w:p>
       <w:pPr>
+        <w:rPr>
+          <w:lang w:val="pl-PL"/>
+        </w:rPr>
+      </w:pPr>
+    </w:p>
+    <w:p>
+      <w:pPr>
         <w:pStyle w:val="Nagwek2"/>
         <w:rPr>
           <w:lang w:val="pl-PL"/>
         </w:rPr>
       </w:pPr>
-      <w:bookmarkStart w:id="19" w:name="_Toc448735379"/>
-      <w:r>
-        <w:rPr>
-          <w:lang w:val="pl-PL"/>
-        </w:rPr>
-        <w:t>Lista czynników ryzyka</w:t>
+      <w:bookmarkStart w:id="19" w:name="_Toc448735380"/>
+      <w:r>
+        <w:rPr>
+          <w:lang w:val="pl-PL"/>
+        </w:rPr>
+        <w:t>Ocena ryzyka</w:t>
       </w:r>
       <w:bookmarkEnd w:id="19"/>
     </w:p>
@@ -4885,6 +4906,12 @@
           <w:lang w:val="pl-PL"/>
         </w:rPr>
       </w:pPr>
+      <w:r>
+        <w:rPr>
+          <w:lang w:val="pl-PL"/>
+        </w:rPr>
+        <w:t>prawdopodobieństwo i wpływ</w:t>
+      </w:r>
     </w:p>
     <w:p>
       <w:pPr>
@@ -4893,12 +4920,12 @@
           <w:lang w:val="pl-PL"/>
         </w:rPr>
       </w:pPr>
-      <w:bookmarkStart w:id="20" w:name="_Toc448735380"/>
-      <w:r>
-        <w:rPr>
-          <w:lang w:val="pl-PL"/>
-        </w:rPr>
-        <w:t>Ocena ryzyka</w:t>
+      <w:bookmarkStart w:id="20" w:name="_Toc448735381"/>
+      <w:r>
+        <w:rPr>
+          <w:lang w:val="pl-PL"/>
+        </w:rPr>
+        <w:t>Plan reakcji na ryzyko</w:t>
       </w:r>
       <w:bookmarkEnd w:id="20"/>
     </w:p>
@@ -4908,35 +4935,6 @@
           <w:lang w:val="pl-PL"/>
         </w:rPr>
       </w:pPr>
-      <w:r>
-        <w:rPr>
-          <w:lang w:val="pl-PL"/>
-        </w:rPr>
-        <w:t>prawdopodobieństwo i wpływ</w:t>
-      </w:r>
-    </w:p>
-    <w:p>
-      <w:pPr>
-        <w:pStyle w:val="Nagwek2"/>
-        <w:rPr>
-          <w:lang w:val="pl-PL"/>
-        </w:rPr>
-      </w:pPr>
-      <w:bookmarkStart w:id="21" w:name="_Toc448735381"/>
-      <w:r>
-        <w:rPr>
-          <w:lang w:val="pl-PL"/>
-        </w:rPr>
-        <w:t>Plan reakcji na ryzyko</w:t>
-      </w:r>
-      <w:bookmarkEnd w:id="21"/>
-    </w:p>
-    <w:p>
-      <w:pPr>
-        <w:rPr>
-          <w:lang w:val="pl-PL"/>
-        </w:rPr>
-      </w:pPr>
     </w:p>
     <w:p>
       <w:pPr>
@@ -4945,7 +4943,7 @@
           <w:lang w:val="pl-PL"/>
         </w:rPr>
       </w:pPr>
-      <w:bookmarkStart w:id="22" w:name="_Toc448735382"/>
+      <w:bookmarkStart w:id="21" w:name="_Toc448735382"/>
       <w:r>
         <w:rPr>
           <w:lang w:val="pl-PL"/>
@@ -4953,29 +4951,29 @@
         <w:lastRenderedPageBreak/>
         <w:t>Zarządzanie jakością</w:t>
       </w:r>
+      <w:bookmarkEnd w:id="21"/>
+    </w:p>
+    <w:p>
+      <w:pPr>
+        <w:pStyle w:val="Nagwek2"/>
+        <w:rPr>
+          <w:lang w:val="pl-PL"/>
+        </w:rPr>
+      </w:pPr>
+      <w:bookmarkStart w:id="22" w:name="_Toc448735383"/>
+      <w:r>
+        <w:rPr>
+          <w:lang w:val="pl-PL"/>
+        </w:rPr>
+        <w:t>Scenariusze testow</w:t>
+      </w:r>
+      <w:r>
+        <w:rPr>
+          <w:lang w:val="pl-PL"/>
+        </w:rPr>
+        <w:t>e</w:t>
+      </w:r>
       <w:bookmarkEnd w:id="22"/>
-    </w:p>
-    <w:p>
-      <w:pPr>
-        <w:pStyle w:val="Nagwek2"/>
-        <w:rPr>
-          <w:lang w:val="pl-PL"/>
-        </w:rPr>
-      </w:pPr>
-      <w:bookmarkStart w:id="23" w:name="_Toc448735383"/>
-      <w:r>
-        <w:rPr>
-          <w:lang w:val="pl-PL"/>
-        </w:rPr>
-        <w:t>Scenariusze testow</w:t>
-      </w:r>
-      <w:r>
-        <w:rPr>
-          <w:lang w:val="pl-PL"/>
-        </w:rPr>
-        <w:t>e</w:t>
-      </w:r>
-      <w:bookmarkEnd w:id="23"/>
     </w:p>
     <w:p>
       <w:pPr>
@@ -5161,7 +5159,7 @@
           <w:lang w:val="pl-PL"/>
         </w:rPr>
       </w:pPr>
-      <w:bookmarkStart w:id="24" w:name="_Toc448735384"/>
+      <w:bookmarkStart w:id="23" w:name="_Toc448735384"/>
       <w:r>
         <w:rPr>
           <w:lang w:val="pl-PL"/>
@@ -5169,35 +5167,119 @@
         <w:lastRenderedPageBreak/>
         <w:t>Projekt techniczny</w:t>
       </w:r>
+      <w:bookmarkEnd w:id="23"/>
+    </w:p>
+    <w:p>
+      <w:pPr>
+        <w:pStyle w:val="Nagwek2"/>
+        <w:rPr>
+          <w:lang w:val="pl-PL"/>
+        </w:rPr>
+      </w:pPr>
+      <w:bookmarkStart w:id="24" w:name="_Toc448735385"/>
+      <w:r>
+        <w:rPr>
+          <w:lang w:val="pl-PL"/>
+        </w:rPr>
+        <w:t>Opis architektury systemu</w:t>
+      </w:r>
       <w:bookmarkEnd w:id="24"/>
     </w:p>
     <w:p>
       <w:pPr>
+        <w:pStyle w:val="p1"/>
+        <w:rPr>
+          <w:rFonts w:ascii="Times New Roman" w:hAnsi="Times New Roman"/>
+          <w:sz w:val="24"/>
+          <w:szCs w:val="24"/>
+        </w:rPr>
+      </w:pPr>
+      <w:r>
+        <w:rPr>
+          <w:rFonts w:ascii="Times New Roman" w:hAnsi="Times New Roman"/>
+          <w:sz w:val="24"/>
+          <w:szCs w:val="24"/>
+        </w:rPr>
+        <w:t xml:space="preserve">Architektura będzie opierać się na wzorcu MVC (Model-View-Controller), co ułatwi </w:t>
+      </w:r>
+      <w:r>
+        <w:rPr>
+          <w:rStyle w:val="s1"/>
+          <w:sz w:val="24"/>
+          <w:szCs w:val="24"/>
+        </w:rPr>
+        <w:t>oddzielenie warstwy front-end od warstwy back-end systemu.</w:t>
+      </w:r>
+    </w:p>
+    <w:p>
+      <w:pPr>
         <w:pStyle w:val="Nagwek2"/>
         <w:rPr>
           <w:lang w:val="pl-PL"/>
         </w:rPr>
       </w:pPr>
-      <w:bookmarkStart w:id="25" w:name="_Toc448735385"/>
-      <w:r>
-        <w:rPr>
-          <w:lang w:val="pl-PL"/>
-        </w:rPr>
-        <w:t>Opis architektury systemu</w:t>
-      </w:r>
+      <w:bookmarkStart w:id="25" w:name="_Toc448735386"/>
+      <w:r>
+        <w:rPr>
+          <w:lang w:val="pl-PL"/>
+        </w:rPr>
+        <w:t xml:space="preserve">Technologie implementacji </w:t>
+      </w:r>
+      <w:r>
+        <w:rPr>
+          <w:lang w:val="pl-PL"/>
+        </w:rPr>
+        <w:t>systemu</w:t>
+      </w:r>
+      <w:bookmarkStart w:id="26" w:name="_Toc448735387"/>
       <w:bookmarkEnd w:id="25"/>
     </w:p>
     <w:p>
       <w:pPr>
-        <w:rPr>
-          <w:lang w:val="pl-PL"/>
-        </w:rPr>
-      </w:pPr>
-      <w:r>
-        <w:rPr>
-          <w:lang w:val="pl-PL"/>
-        </w:rPr>
-        <w:t>z ew. rysunkami pomocniczymi</w:t>
+        <w:numPr>
+          <w:ilvl w:val="0"/>
+          <w:numId w:val="26"/>
+        </w:numPr>
+        <w:rPr>
+          <w:lang w:val="pl-PL"/>
+        </w:rPr>
+      </w:pPr>
+      <w:r>
+        <w:rPr>
+          <w:lang w:val="pl-PL" w:eastAsia="pl-PL"/>
+        </w:rPr>
+        <w:t xml:space="preserve">Java – ponieważ jest to bardzo przenośne rozwiązanie. Poza tym oferuje szeroką bibliotekę potrzebnych narzędzi, </w:t>
+      </w:r>
+      <w:r>
+        <w:rPr>
+          <w:lang w:val="pl-PL" w:eastAsia="pl-PL"/>
+        </w:rPr>
+        <w:t xml:space="preserve">tj. Java FX </w:t>
+      </w:r>
+      <w:bookmarkStart w:id="27" w:name="_GoBack"/>
+      <w:bookmarkEnd w:id="27"/>
+      <w:r>
+        <w:rPr>
+          <w:lang w:val="pl-PL" w:eastAsia="pl-PL"/>
+        </w:rPr>
+        <w:t>czy rozwiązania sieciowe. Jest również bardzo szeroko stosowane w projektach wykorzystujących programowanie zorientowane obiektowo.</w:t>
+      </w:r>
+    </w:p>
+    <w:p>
+      <w:pPr>
+        <w:numPr>
+          <w:ilvl w:val="0"/>
+          <w:numId w:val="26"/>
+        </w:numPr>
+        <w:rPr>
+          <w:lang w:val="pl-PL"/>
+        </w:rPr>
+      </w:pPr>
+      <w:r>
+        <w:rPr>
+          <w:lang w:val="pl-PL" w:eastAsia="pl-PL"/>
+        </w:rPr>
+        <w:t>Heroku – proste rozwiązanie dla małych projektów; oferujące wsparcie dla baz danych; działa na zasadzie chmury.</w:t>
       </w:r>
     </w:p>
     <w:p>
@@ -5207,18 +5289,11 @@
           <w:lang w:val="pl-PL"/>
         </w:rPr>
       </w:pPr>
-      <w:bookmarkStart w:id="26" w:name="_Toc448735386"/>
-      <w:r>
-        <w:rPr>
-          <w:lang w:val="pl-PL"/>
-        </w:rPr>
-        <w:t xml:space="preserve">Technologie implementacji </w:t>
-      </w:r>
-      <w:r>
-        <w:rPr>
-          <w:lang w:val="pl-PL"/>
-        </w:rPr>
-        <w:t>systemu</w:t>
+      <w:r>
+        <w:rPr>
+          <w:lang w:val="pl-PL"/>
+        </w:rPr>
+        <w:t>Diagramy UML</w:t>
       </w:r>
       <w:bookmarkEnd w:id="26"/>
     </w:p>
@@ -5232,7 +5307,188 @@
         <w:rPr>
           <w:lang w:val="pl-PL"/>
         </w:rPr>
-        <w:t>tabela z listą wykorzystanych technologii, każda z uzasadnieniem</w:t>
+        <w:t>każdy diagram ma mieć tytuł oraz ma być na osobnej stronie</w:t>
+      </w:r>
+    </w:p>
+    <w:p>
+      <w:pPr>
+        <w:rPr>
+          <w:lang w:val="pl-PL"/>
+        </w:rPr>
+      </w:pPr>
+      <w:r>
+        <w:rPr>
+          <w:lang w:val="pl-PL"/>
+        </w:rPr>
+        <w:t xml:space="preserve">diagramy przypadków użycia umieszczone w punkcie </w:t>
+      </w:r>
+      <w:r>
+        <w:rPr>
+          <w:lang w:val="pl-PL"/>
+        </w:rPr>
+        <w:fldChar w:fldCharType="begin"/>
+      </w:r>
+      <w:r>
+        <w:rPr>
+          <w:lang w:val="pl-PL"/>
+        </w:rPr>
+        <w:instrText xml:space="preserve"> REF _Ref413828923 \r \h </w:instrText>
+      </w:r>
+      <w:r>
+        <w:rPr>
+          <w:lang w:val="pl-PL"/>
+        </w:rPr>
+      </w:r>
+      <w:r>
+        <w:rPr>
+          <w:lang w:val="pl-PL"/>
+        </w:rPr>
+        <w:fldChar w:fldCharType="separate"/>
+      </w:r>
+      <w:r>
+        <w:rPr>
+          <w:lang w:val="pl-PL"/>
+        </w:rPr>
+        <w:t>5.2.2</w:t>
+      </w:r>
+      <w:r>
+        <w:rPr>
+          <w:lang w:val="pl-PL"/>
+        </w:rPr>
+        <w:fldChar w:fldCharType="end"/>
+      </w:r>
+      <w:r>
+        <w:rPr>
+          <w:lang w:val="pl-PL"/>
+        </w:rPr>
+        <w:t>, a nie tutaj.</w:t>
+      </w:r>
+    </w:p>
+    <w:p>
+      <w:pPr>
+        <w:rPr>
+          <w:lang w:val="pl-PL"/>
+        </w:rPr>
+      </w:pPr>
+    </w:p>
+    <w:p>
+      <w:pPr>
+        <w:pStyle w:val="Nagwek3"/>
+        <w:rPr>
+          <w:lang w:val="pl-PL"/>
+        </w:rPr>
+      </w:pPr>
+      <w:r>
+        <w:rPr>
+          <w:lang w:val="pl-PL"/>
+        </w:rPr>
+        <w:t>D</w:t>
+      </w:r>
+      <w:r>
+        <w:rPr>
+          <w:lang w:val="pl-PL"/>
+        </w:rPr>
+        <w:t>iagram(-y) klas</w:t>
+      </w:r>
+    </w:p>
+    <w:p>
+      <w:pPr>
+        <w:rPr>
+          <w:lang w:val="pl-PL"/>
+        </w:rPr>
+      </w:pPr>
+    </w:p>
+    <w:p>
+      <w:pPr>
+        <w:pStyle w:val="Nagwek3"/>
+        <w:rPr>
+          <w:lang w:val="pl-PL"/>
+        </w:rPr>
+      </w:pPr>
+      <w:r>
+        <w:rPr>
+          <w:lang w:val="pl-PL"/>
+        </w:rPr>
+        <w:t>D</w:t>
+      </w:r>
+      <w:r>
+        <w:rPr>
+          <w:lang w:val="pl-PL"/>
+        </w:rPr>
+        <w:t>iagram(-y) czynności</w:t>
+      </w:r>
+    </w:p>
+    <w:p>
+      <w:pPr>
+        <w:rPr>
+          <w:lang w:val="pl-PL"/>
+        </w:rPr>
+      </w:pPr>
+    </w:p>
+    <w:p>
+      <w:pPr>
+        <w:pStyle w:val="Nagwek3"/>
+        <w:rPr>
+          <w:lang w:val="pl-PL"/>
+        </w:rPr>
+      </w:pPr>
+      <w:r>
+        <w:rPr>
+          <w:lang w:val="pl-PL"/>
+        </w:rPr>
+        <w:t>D</w:t>
+      </w:r>
+      <w:r>
+        <w:rPr>
+          <w:lang w:val="pl-PL"/>
+        </w:rPr>
+        <w:t>iagramy sekwencji</w:t>
+      </w:r>
+    </w:p>
+    <w:p>
+      <w:pPr>
+        <w:rPr>
+          <w:lang w:val="pl-PL"/>
+        </w:rPr>
+      </w:pPr>
+      <w:r>
+        <w:rPr>
+          <w:lang w:val="pl-PL"/>
+        </w:rPr>
+        <w:t>co najmniej 5, w tym co najmniej 1 przypadek użycia zilustrowany kilkoma diagramami sekwencji</w:t>
+      </w:r>
+    </w:p>
+    <w:p>
+      <w:pPr>
+        <w:pStyle w:val="Nagwek3"/>
+        <w:rPr>
+          <w:lang w:val="pl-PL"/>
+        </w:rPr>
+      </w:pPr>
+      <w:r>
+        <w:rPr>
+          <w:lang w:val="pl-PL"/>
+        </w:rPr>
+        <w:t>I</w:t>
+      </w:r>
+      <w:r>
+        <w:rPr>
+          <w:lang w:val="pl-PL"/>
+        </w:rPr>
+        <w:t>nne diagramy</w:t>
+      </w:r>
+    </w:p>
+    <w:p>
+      <w:pPr>
+        <w:rPr>
+          <w:lang w:val="pl-PL"/>
+        </w:rPr>
+      </w:pPr>
+      <w:r>
+        <w:rPr>
+          <w:lang w:val="pl-PL"/>
+        </w:rPr>
+        <w:t>co najmniej trzy – komponentów, rozmieszczenia, maszyny stanowej itp.</w:t>
       </w:r>
     </w:p>
     <w:p>
@@ -5242,88 +5498,49 @@
           <w:lang w:val="pl-PL"/>
         </w:rPr>
       </w:pPr>
-      <w:bookmarkStart w:id="27" w:name="_Toc448735387"/>
-      <w:r>
-        <w:rPr>
-          <w:lang w:val="pl-PL"/>
-        </w:rPr>
-        <w:t>Diagramy UML</w:t>
-      </w:r>
-      <w:bookmarkEnd w:id="27"/>
-    </w:p>
-    <w:p>
-      <w:pPr>
-        <w:rPr>
-          <w:lang w:val="pl-PL"/>
-        </w:rPr>
-      </w:pPr>
-      <w:r>
-        <w:rPr>
-          <w:lang w:val="pl-PL"/>
-        </w:rPr>
-        <w:t>każdy diagram ma mieć tytuł oraz ma być na osobnej stronie</w:t>
-      </w:r>
-    </w:p>
-    <w:p>
-      <w:pPr>
-        <w:rPr>
-          <w:lang w:val="pl-PL"/>
-        </w:rPr>
-      </w:pPr>
-      <w:r>
-        <w:rPr>
-          <w:lang w:val="pl-PL"/>
-        </w:rPr>
-        <w:t xml:space="preserve">diagramy przypadków użycia umieszczone w punkcie </w:t>
-      </w:r>
-      <w:r>
-        <w:rPr>
-          <w:lang w:val="pl-PL"/>
-        </w:rPr>
-        <w:fldChar w:fldCharType="begin"/>
-      </w:r>
-      <w:r>
-        <w:rPr>
-          <w:lang w:val="pl-PL"/>
-        </w:rPr>
-        <w:instrText xml:space="preserve"> REF _Ref413828923 \r \h </w:instrText>
-      </w:r>
-      <w:r>
-        <w:rPr>
-          <w:lang w:val="pl-PL"/>
-        </w:rPr>
-      </w:r>
-      <w:r>
-        <w:rPr>
-          <w:lang w:val="pl-PL"/>
-        </w:rPr>
-        <w:fldChar w:fldCharType="separate"/>
-      </w:r>
-      <w:r>
-        <w:rPr>
-          <w:lang w:val="pl-PL"/>
-        </w:rPr>
-        <w:t>5.2.2</w:t>
-      </w:r>
-      <w:r>
-        <w:rPr>
-          <w:lang w:val="pl-PL"/>
-        </w:rPr>
-        <w:fldChar w:fldCharType="end"/>
-      </w:r>
-      <w:r>
-        <w:rPr>
-          <w:lang w:val="pl-PL"/>
-        </w:rPr>
-        <w:t>, a nie tutaj.</w:t>
-      </w:r>
-    </w:p>
-    <w:p>
-      <w:pPr>
-        <w:rPr>
-          <w:lang w:val="pl-PL"/>
-        </w:rPr>
-      </w:pPr>
+      <w:bookmarkStart w:id="28" w:name="_Toc448735388"/>
+      <w:r>
+        <w:rPr>
+          <w:lang w:val="pl-PL"/>
+        </w:rPr>
+        <w:t>Charakterystyka zasto</w:t>
+      </w:r>
+      <w:r>
+        <w:rPr>
+          <w:lang w:val="pl-PL"/>
+        </w:rPr>
+        <w:t>sowanych wzorców projektowych</w:t>
+      </w:r>
+      <w:bookmarkEnd w:id="28"/>
+    </w:p>
+    <w:p>
+      <w:pPr>
+        <w:rPr>
+          <w:lang w:val="pl-PL"/>
+        </w:rPr>
+      </w:pPr>
+      <w:r>
+        <w:rPr>
+          <w:lang w:val="pl-PL"/>
+        </w:rPr>
+        <w:t>informacja opisowa wspomagana diagramami (odsyłaczami do diagramów UML); jeśli wykorzystano wzorce projektowe, to należy wykazać dwa z nich</w:t>
+      </w:r>
+    </w:p>
+    <w:p>
+      <w:pPr>
+        <w:pStyle w:val="Nagwek2"/>
+        <w:rPr>
+          <w:lang w:val="pl-PL"/>
+        </w:rPr>
+      </w:pPr>
+      <w:bookmarkStart w:id="29" w:name="_Toc448735389"/>
+      <w:r>
+        <w:rPr>
+          <w:lang w:val="pl-PL"/>
+        </w:rPr>
+        <w:t>Projekt bazy danych</w:t>
+      </w:r>
+      <w:bookmarkEnd w:id="29"/>
     </w:p>
     <w:p>
       <w:pPr>
@@ -5336,21 +5553,21 @@
         <w:rPr>
           <w:lang w:val="pl-PL"/>
         </w:rPr>
-        <w:t>D</w:t>
-      </w:r>
-      <w:r>
-        <w:rPr>
-          <w:lang w:val="pl-PL"/>
-        </w:rPr>
-        <w:t>iagram(-y) klas</w:t>
-      </w:r>
-    </w:p>
-    <w:p>
-      <w:pPr>
-        <w:rPr>
-          <w:lang w:val="pl-PL"/>
-        </w:rPr>
-      </w:pPr>
+        <w:t>Schemat</w:t>
+      </w:r>
+    </w:p>
+    <w:p>
+      <w:pPr>
+        <w:rPr>
+          <w:lang w:val="pl-PL"/>
+        </w:rPr>
+      </w:pPr>
+      <w:r>
+        <w:rPr>
+          <w:lang w:val="pl-PL"/>
+        </w:rPr>
+        <w:t>w trzeciej formie normalnej; jeśli w innej to umieć uzasadnić wybór</w:t>
+      </w:r>
     </w:p>
     <w:p>
       <w:pPr>
@@ -5363,21 +5580,32 @@
         <w:rPr>
           <w:lang w:val="pl-PL"/>
         </w:rPr>
-        <w:t>D</w:t>
-      </w:r>
-      <w:r>
-        <w:rPr>
-          <w:lang w:val="pl-PL"/>
-        </w:rPr>
-        <w:t>iagram(-y) czynności</w:t>
-      </w:r>
-    </w:p>
-    <w:p>
-      <w:pPr>
-        <w:rPr>
-          <w:lang w:val="pl-PL"/>
-        </w:rPr>
-      </w:pPr>
+        <w:t>Projekty szczegółowe tabel</w:t>
+      </w:r>
+    </w:p>
+    <w:p>
+      <w:pPr>
+        <w:rPr>
+          <w:lang w:val="pl-PL"/>
+        </w:rPr>
+      </w:pPr>
+    </w:p>
+    <w:p>
+      <w:pPr>
+        <w:pStyle w:val="Nagwek2"/>
+        <w:rPr>
+          <w:lang w:val="pl-PL"/>
+        </w:rPr>
+      </w:pPr>
+      <w:bookmarkStart w:id="30" w:name="_Toc448735390"/>
+      <w:r>
+        <w:rPr>
+          <w:lang w:val="pl-PL"/>
+        </w:rPr>
+        <w:lastRenderedPageBreak/>
+        <w:t>Projekt interfejsu użytkownika</w:t>
+      </w:r>
+      <w:bookmarkEnd w:id="30"/>
     </w:p>
     <w:p>
       <w:pPr>
@@ -5390,26 +5618,26 @@
         <w:rPr>
           <w:lang w:val="pl-PL"/>
         </w:rPr>
-        <w:t>D</w:t>
-      </w:r>
-      <w:r>
-        <w:rPr>
-          <w:lang w:val="pl-PL"/>
-        </w:rPr>
-        <w:t>iagramy sekwencji</w:t>
-      </w:r>
-    </w:p>
-    <w:p>
-      <w:pPr>
-        <w:rPr>
-          <w:lang w:val="pl-PL"/>
-        </w:rPr>
-      </w:pPr>
-      <w:r>
-        <w:rPr>
-          <w:lang w:val="pl-PL"/>
-        </w:rPr>
-        <w:t>co najmniej 5, w tym co najmniej 1 przypadek użycia zilustrowany kilkoma diagramami sekwencji</w:t>
+        <w:t>Lista głównych elementów in</w:t>
+      </w:r>
+      <w:r>
+        <w:rPr>
+          <w:lang w:val="pl-PL"/>
+        </w:rPr>
+        <w:t>terfejsu</w:t>
+      </w:r>
+    </w:p>
+    <w:p>
+      <w:pPr>
+        <w:rPr>
+          <w:lang w:val="pl-PL"/>
+        </w:rPr>
+      </w:pPr>
+      <w:r>
+        <w:rPr>
+          <w:lang w:val="pl-PL"/>
+        </w:rPr>
+        <w:t>okien, stron, aktywności (Android)</w:t>
       </w:r>
     </w:p>
     <w:p>
@@ -5423,188 +5651,6 @@
         <w:rPr>
           <w:lang w:val="pl-PL"/>
         </w:rPr>
-        <w:t>I</w:t>
-      </w:r>
-      <w:r>
-        <w:rPr>
-          <w:lang w:val="pl-PL"/>
-        </w:rPr>
-        <w:t>nne diagramy</w:t>
-      </w:r>
-    </w:p>
-    <w:p>
-      <w:pPr>
-        <w:rPr>
-          <w:lang w:val="pl-PL"/>
-        </w:rPr>
-      </w:pPr>
-      <w:r>
-        <w:rPr>
-          <w:lang w:val="pl-PL"/>
-        </w:rPr>
-        <w:t>co najmniej trzy – komponentów, rozmieszczenia, maszyny stanowej itp.</w:t>
-      </w:r>
-    </w:p>
-    <w:p>
-      <w:pPr>
-        <w:pStyle w:val="Nagwek2"/>
-        <w:rPr>
-          <w:lang w:val="pl-PL"/>
-        </w:rPr>
-      </w:pPr>
-      <w:bookmarkStart w:id="28" w:name="_Toc448735388"/>
-      <w:r>
-        <w:rPr>
-          <w:lang w:val="pl-PL"/>
-        </w:rPr>
-        <w:t>Charakterystyka zasto</w:t>
-      </w:r>
-      <w:r>
-        <w:rPr>
-          <w:lang w:val="pl-PL"/>
-        </w:rPr>
-        <w:t>sowanych wzorców projektowych</w:t>
-      </w:r>
-      <w:bookmarkEnd w:id="28"/>
-    </w:p>
-    <w:p>
-      <w:pPr>
-        <w:rPr>
-          <w:lang w:val="pl-PL"/>
-        </w:rPr>
-      </w:pPr>
-      <w:r>
-        <w:rPr>
-          <w:lang w:val="pl-PL"/>
-        </w:rPr>
-        <w:t>informacja opisowa wspomagana diagramami (odsyłaczami do diagramów UML); jeśli wykorzystano wzorce projektowe, to należy wykazać dwa z nich</w:t>
-      </w:r>
-    </w:p>
-    <w:p>
-      <w:pPr>
-        <w:pStyle w:val="Nagwek2"/>
-        <w:rPr>
-          <w:lang w:val="pl-PL"/>
-        </w:rPr>
-      </w:pPr>
-      <w:bookmarkStart w:id="29" w:name="_Toc448735389"/>
-      <w:r>
-        <w:rPr>
-          <w:lang w:val="pl-PL"/>
-        </w:rPr>
-        <w:t>Projekt bazy danych</w:t>
-      </w:r>
-      <w:bookmarkEnd w:id="29"/>
-    </w:p>
-    <w:p>
-      <w:pPr>
-        <w:pStyle w:val="Nagwek3"/>
-        <w:rPr>
-          <w:lang w:val="pl-PL"/>
-        </w:rPr>
-      </w:pPr>
-      <w:r>
-        <w:rPr>
-          <w:lang w:val="pl-PL"/>
-        </w:rPr>
-        <w:t>Schemat</w:t>
-      </w:r>
-    </w:p>
-    <w:p>
-      <w:pPr>
-        <w:rPr>
-          <w:lang w:val="pl-PL"/>
-        </w:rPr>
-      </w:pPr>
-      <w:r>
-        <w:rPr>
-          <w:lang w:val="pl-PL"/>
-        </w:rPr>
-        <w:t>w trzeciej formie normalnej; jeśli w innej to umieć uzasadnić wybór</w:t>
-      </w:r>
-    </w:p>
-    <w:p>
-      <w:pPr>
-        <w:pStyle w:val="Nagwek3"/>
-        <w:rPr>
-          <w:lang w:val="pl-PL"/>
-        </w:rPr>
-      </w:pPr>
-      <w:r>
-        <w:rPr>
-          <w:lang w:val="pl-PL"/>
-        </w:rPr>
-        <w:t>Projekty szczegółowe tabel</w:t>
-      </w:r>
-    </w:p>
-    <w:p>
-      <w:pPr>
-        <w:rPr>
-          <w:lang w:val="pl-PL"/>
-        </w:rPr>
-      </w:pPr>
-    </w:p>
-    <w:p>
-      <w:pPr>
-        <w:pStyle w:val="Nagwek2"/>
-        <w:rPr>
-          <w:lang w:val="pl-PL"/>
-        </w:rPr>
-      </w:pPr>
-      <w:bookmarkStart w:id="30" w:name="_Toc448735390"/>
-      <w:r>
-        <w:rPr>
-          <w:lang w:val="pl-PL"/>
-        </w:rPr>
-        <w:t>Projekt interfejsu użytkownika</w:t>
-      </w:r>
-      <w:bookmarkEnd w:id="30"/>
-    </w:p>
-    <w:p>
-      <w:pPr>
-        <w:pStyle w:val="Nagwek3"/>
-        <w:rPr>
-          <w:lang w:val="pl-PL"/>
-        </w:rPr>
-      </w:pPr>
-      <w:r>
-        <w:rPr>
-          <w:lang w:val="pl-PL"/>
-        </w:rPr>
-        <w:t>Lista głównych elementów in</w:t>
-      </w:r>
-      <w:r>
-        <w:rPr>
-          <w:lang w:val="pl-PL"/>
-        </w:rPr>
-        <w:t>terfejsu</w:t>
-      </w:r>
-    </w:p>
-    <w:p>
-      <w:pPr>
-        <w:rPr>
-          <w:lang w:val="pl-PL"/>
-        </w:rPr>
-      </w:pPr>
-      <w:r>
-        <w:rPr>
-          <w:lang w:val="pl-PL"/>
-        </w:rPr>
-        <w:t>okien, stron, aktywności (Android)</w:t>
-      </w:r>
-    </w:p>
-    <w:p>
-      <w:pPr>
-        <w:pStyle w:val="Nagwek3"/>
-        <w:rPr>
-          <w:lang w:val="pl-PL"/>
-        </w:rPr>
-      </w:pPr>
-      <w:r>
-        <w:rPr>
-          <w:lang w:val="pl-PL"/>
-        </w:rPr>
-        <w:lastRenderedPageBreak/>
         <w:t>Projekty szczegó</w:t>
       </w:r>
       <w:r>
@@ -6521,6 +6567,119 @@
     </w:lvl>
   </w:abstractNum>
   <w:abstractNum w:abstractNumId="5">
+    <w:nsid w:val="177403E9"/>
+    <w:multiLevelType w:val="multilevel"/>
+    <w:tmpl w:val="618CCD76"/>
+    <w:lvl w:ilvl="0">
+      <w:start w:val="1"/>
+      <w:numFmt w:val="decimal"/>
+      <w:lvlText w:val="%1."/>
+      <w:lvlJc w:val="left"/>
+      <w:pPr>
+        <w:tabs>
+          <w:tab w:val="num" w:pos="720"/>
+        </w:tabs>
+        <w:ind w:left="720" w:hanging="360"/>
+      </w:pPr>
+    </w:lvl>
+    <w:lvl w:ilvl="1">
+      <w:start w:val="1"/>
+      <w:numFmt w:val="lowerLetter"/>
+      <w:lvlText w:val="%2."/>
+      <w:lvlJc w:val="left"/>
+      <w:pPr>
+        <w:tabs>
+          <w:tab w:val="num" w:pos="1440"/>
+        </w:tabs>
+        <w:ind w:left="1440" w:hanging="360"/>
+      </w:pPr>
+    </w:lvl>
+    <w:lvl w:ilvl="2" w:tentative="1">
+      <w:start w:val="1"/>
+      <w:numFmt w:val="decimal"/>
+      <w:lvlText w:val="%3."/>
+      <w:lvlJc w:val="left"/>
+      <w:pPr>
+        <w:tabs>
+          <w:tab w:val="num" w:pos="2160"/>
+        </w:tabs>
+        <w:ind w:left="2160" w:hanging="360"/>
+      </w:pPr>
+    </w:lvl>
+    <w:lvl w:ilvl="3" w:tentative="1">
+      <w:start w:val="1"/>
+      <w:numFmt w:val="decimal"/>
+      <w:lvlText w:val="%4."/>
+      <w:lvlJc w:val="left"/>
+      <w:pPr>
+        <w:tabs>
+          <w:tab w:val="num" w:pos="2880"/>
+        </w:tabs>
+        <w:ind w:left="2880" w:hanging="360"/>
+      </w:pPr>
+    </w:lvl>
+    <w:lvl w:ilvl="4" w:tentative="1">
+      <w:start w:val="1"/>
+      <w:numFmt w:val="decimal"/>
+      <w:lvlText w:val="%5."/>
+      <w:lvlJc w:val="left"/>
+      <w:pPr>
+        <w:tabs>
+          <w:tab w:val="num" w:pos="3600"/>
+        </w:tabs>
+        <w:ind w:left="3600" w:hanging="360"/>
+      </w:pPr>
+    </w:lvl>
+    <w:lvl w:ilvl="5" w:tentative="1">
+      <w:start w:val="1"/>
+      <w:numFmt w:val="decimal"/>
+      <w:lvlText w:val="%6."/>
+      <w:lvlJc w:val="left"/>
+      <w:pPr>
+        <w:tabs>
+          <w:tab w:val="num" w:pos="4320"/>
+        </w:tabs>
+        <w:ind w:left="4320" w:hanging="360"/>
+      </w:pPr>
+    </w:lvl>
+    <w:lvl w:ilvl="6" w:tentative="1">
+      <w:start w:val="1"/>
+      <w:numFmt w:val="decimal"/>
+      <w:lvlText w:val="%7."/>
+      <w:lvlJc w:val="left"/>
+      <w:pPr>
+        <w:tabs>
+          <w:tab w:val="num" w:pos="5040"/>
+        </w:tabs>
+        <w:ind w:left="5040" w:hanging="360"/>
+      </w:pPr>
+    </w:lvl>
+    <w:lvl w:ilvl="7" w:tentative="1">
+      <w:start w:val="1"/>
+      <w:numFmt w:val="decimal"/>
+      <w:lvlText w:val="%8."/>
+      <w:lvlJc w:val="left"/>
+      <w:pPr>
+        <w:tabs>
+          <w:tab w:val="num" w:pos="5760"/>
+        </w:tabs>
+        <w:ind w:left="5760" w:hanging="360"/>
+      </w:pPr>
+    </w:lvl>
+    <w:lvl w:ilvl="8" w:tentative="1">
+      <w:start w:val="1"/>
+      <w:numFmt w:val="decimal"/>
+      <w:lvlText w:val="%9."/>
+      <w:lvlJc w:val="left"/>
+      <w:pPr>
+        <w:tabs>
+          <w:tab w:val="num" w:pos="6480"/>
+        </w:tabs>
+        <w:ind w:left="6480" w:hanging="360"/>
+      </w:pPr>
+    </w:lvl>
+  </w:abstractNum>
+  <w:abstractNum w:abstractNumId="6">
     <w:nsid w:val="1A210990"/>
     <w:multiLevelType w:val="multilevel"/>
     <w:tmpl w:val="19C03C30"/>
@@ -6632,7 +6791,7 @@
       </w:rPr>
     </w:lvl>
   </w:abstractNum>
-  <w:abstractNum w:abstractNumId="6">
+  <w:abstractNum w:abstractNumId="7">
     <w:nsid w:val="2298513D"/>
     <w:multiLevelType w:val="multilevel"/>
     <w:tmpl w:val="CB645F06"/>
@@ -6744,7 +6903,7 @@
       </w:rPr>
     </w:lvl>
   </w:abstractNum>
-  <w:abstractNum w:abstractNumId="7">
+  <w:abstractNum w:abstractNumId="8">
     <w:nsid w:val="2A1071C1"/>
     <w:multiLevelType w:val="multilevel"/>
     <w:tmpl w:val="3AD4213A"/>
@@ -6857,7 +7016,7 @@
       </w:rPr>
     </w:lvl>
   </w:abstractNum>
-  <w:abstractNum w:abstractNumId="8">
+  <w:abstractNum w:abstractNumId="9">
     <w:nsid w:val="2A5E0A20"/>
     <w:multiLevelType w:val="multilevel"/>
     <w:tmpl w:val="219EFD44"/>
@@ -6970,7 +7129,7 @@
       </w:rPr>
     </w:lvl>
   </w:abstractNum>
-  <w:abstractNum w:abstractNumId="9">
+  <w:abstractNum w:abstractNumId="10">
     <w:nsid w:val="2E04029F"/>
     <w:multiLevelType w:val="multilevel"/>
     <w:tmpl w:val="694857D2"/>
@@ -7082,7 +7241,7 @@
       </w:rPr>
     </w:lvl>
   </w:abstractNum>
-  <w:abstractNum w:abstractNumId="10">
+  <w:abstractNum w:abstractNumId="11">
     <w:nsid w:val="3588666B"/>
     <w:multiLevelType w:val="multilevel"/>
     <w:tmpl w:val="19C03C30"/>
@@ -7194,7 +7353,7 @@
       </w:rPr>
     </w:lvl>
   </w:abstractNum>
-  <w:abstractNum w:abstractNumId="11">
+  <w:abstractNum w:abstractNumId="12">
     <w:nsid w:val="403C7992"/>
     <w:multiLevelType w:val="hybridMultilevel"/>
     <w:tmpl w:val="441AEC1A"/>
@@ -7307,7 +7466,7 @@
       </w:rPr>
     </w:lvl>
   </w:abstractNum>
-  <w:abstractNum w:abstractNumId="12">
+  <w:abstractNum w:abstractNumId="13">
     <w:nsid w:val="46572BA8"/>
     <w:multiLevelType w:val="multilevel"/>
     <w:tmpl w:val="219EFD44"/>
@@ -7420,7 +7579,7 @@
       </w:rPr>
     </w:lvl>
   </w:abstractNum>
-  <w:abstractNum w:abstractNumId="13">
+  <w:abstractNum w:abstractNumId="14">
     <w:nsid w:val="4CA5170A"/>
     <w:multiLevelType w:val="hybridMultilevel"/>
     <w:tmpl w:val="289C4842"/>
@@ -7533,7 +7692,7 @@
       </w:rPr>
     </w:lvl>
   </w:abstractNum>
-  <w:abstractNum w:abstractNumId="14">
+  <w:abstractNum w:abstractNumId="15">
     <w:nsid w:val="5044084C"/>
     <w:multiLevelType w:val="hybridMultilevel"/>
     <w:tmpl w:val="93244302"/>
@@ -7645,7 +7804,7 @@
       </w:rPr>
     </w:lvl>
   </w:abstractNum>
-  <w:abstractNum w:abstractNumId="15">
+  <w:abstractNum w:abstractNumId="16">
     <w:nsid w:val="5611254B"/>
     <w:multiLevelType w:val="hybridMultilevel"/>
     <w:tmpl w:val="E28482BE"/>
@@ -7758,7 +7917,7 @@
       </w:rPr>
     </w:lvl>
   </w:abstractNum>
-  <w:abstractNum w:abstractNumId="16">
+  <w:abstractNum w:abstractNumId="17">
     <w:nsid w:val="5A5F2F4C"/>
     <w:multiLevelType w:val="multilevel"/>
     <w:tmpl w:val="8586EB7A"/>
@@ -7871,7 +8030,7 @@
       </w:rPr>
     </w:lvl>
   </w:abstractNum>
-  <w:abstractNum w:abstractNumId="17">
+  <w:abstractNum w:abstractNumId="18">
     <w:nsid w:val="5A6348D9"/>
     <w:multiLevelType w:val="multilevel"/>
     <w:tmpl w:val="04150025"/>
@@ -7993,7 +8152,7 @@
       </w:rPr>
     </w:lvl>
   </w:abstractNum>
-  <w:abstractNum w:abstractNumId="18">
+  <w:abstractNum w:abstractNumId="19">
     <w:nsid w:val="5EC14FAE"/>
     <w:multiLevelType w:val="multilevel"/>
     <w:tmpl w:val="19C03C30"/>
@@ -8105,7 +8264,7 @@
       </w:rPr>
     </w:lvl>
   </w:abstractNum>
-  <w:abstractNum w:abstractNumId="19">
+  <w:abstractNum w:abstractNumId="20">
     <w:nsid w:val="67683D5F"/>
     <w:multiLevelType w:val="hybridMultilevel"/>
     <w:tmpl w:val="F4F2B170"/>
@@ -8218,7 +8377,93 @@
       </w:rPr>
     </w:lvl>
   </w:abstractNum>
-  <w:abstractNum w:abstractNumId="20">
+  <w:abstractNum w:abstractNumId="21">
+    <w:nsid w:val="6888671D"/>
+    <w:multiLevelType w:val="multilevel"/>
+    <w:tmpl w:val="0415001D"/>
+    <w:lvl w:ilvl="0">
+      <w:start w:val="1"/>
+      <w:numFmt w:val="decimal"/>
+      <w:lvlText w:val="%1)"/>
+      <w:lvlJc w:val="left"/>
+      <w:pPr>
+        <w:ind w:left="360" w:hanging="360"/>
+      </w:pPr>
+    </w:lvl>
+    <w:lvl w:ilvl="1">
+      <w:start w:val="1"/>
+      <w:numFmt w:val="lowerLetter"/>
+      <w:lvlText w:val="%2)"/>
+      <w:lvlJc w:val="left"/>
+      <w:pPr>
+        <w:ind w:left="720" w:hanging="360"/>
+      </w:pPr>
+    </w:lvl>
+    <w:lvl w:ilvl="2">
+      <w:start w:val="1"/>
+      <w:numFmt w:val="lowerRoman"/>
+      <w:lvlText w:val="%3)"/>
+      <w:lvlJc w:val="left"/>
+      <w:pPr>
+        <w:ind w:left="1080" w:hanging="360"/>
+      </w:pPr>
+    </w:lvl>
+    <w:lvl w:ilvl="3">
+      <w:start w:val="1"/>
+      <w:numFmt w:val="decimal"/>
+      <w:lvlText w:val="(%4)"/>
+      <w:lvlJc w:val="left"/>
+      <w:pPr>
+        <w:ind w:left="1440" w:hanging="360"/>
+      </w:pPr>
+    </w:lvl>
+    <w:lvl w:ilvl="4">
+      <w:start w:val="1"/>
+      <w:numFmt w:val="lowerLetter"/>
+      <w:lvlText w:val="(%5)"/>
+      <w:lvlJc w:val="left"/>
+      <w:pPr>
+        <w:ind w:left="1800" w:hanging="360"/>
+      </w:pPr>
+    </w:lvl>
+    <w:lvl w:ilvl="5">
+      <w:start w:val="1"/>
+      <w:numFmt w:val="lowerRoman"/>
+      <w:lvlText w:val="(%6)"/>
+      <w:lvlJc w:val="left"/>
+      <w:pPr>
+        <w:ind w:left="2160" w:hanging="360"/>
+      </w:pPr>
+    </w:lvl>
+    <w:lvl w:ilvl="6">
+      <w:start w:val="1"/>
+      <w:numFmt w:val="decimal"/>
+      <w:lvlText w:val="%7."/>
+      <w:lvlJc w:val="left"/>
+      <w:pPr>
+        <w:ind w:left="2520" w:hanging="360"/>
+      </w:pPr>
+    </w:lvl>
+    <w:lvl w:ilvl="7">
+      <w:start w:val="1"/>
+      <w:numFmt w:val="lowerLetter"/>
+      <w:lvlText w:val="%8."/>
+      <w:lvlJc w:val="left"/>
+      <w:pPr>
+        <w:ind w:left="2880" w:hanging="360"/>
+      </w:pPr>
+    </w:lvl>
+    <w:lvl w:ilvl="8">
+      <w:start w:val="1"/>
+      <w:numFmt w:val="lowerRoman"/>
+      <w:lvlText w:val="%9."/>
+      <w:lvlJc w:val="left"/>
+      <w:pPr>
+        <w:ind w:left="3240" w:hanging="360"/>
+      </w:pPr>
+    </w:lvl>
+  </w:abstractNum>
+  <w:abstractNum w:abstractNumId="22">
     <w:nsid w:val="697153D1"/>
     <w:multiLevelType w:val="hybridMultilevel"/>
     <w:tmpl w:val="7B04B744"/>
@@ -8331,7 +8576,7 @@
       </w:rPr>
     </w:lvl>
   </w:abstractNum>
-  <w:abstractNum w:abstractNumId="21">
+  <w:abstractNum w:abstractNumId="23">
     <w:nsid w:val="71B611A4"/>
     <w:multiLevelType w:val="multilevel"/>
     <w:tmpl w:val="19C03C30"/>
@@ -8443,7 +8688,7 @@
       </w:rPr>
     </w:lvl>
   </w:abstractNum>
-  <w:abstractNum w:abstractNumId="22">
+  <w:abstractNum w:abstractNumId="24">
     <w:nsid w:val="77FE2F63"/>
     <w:multiLevelType w:val="multilevel"/>
     <w:tmpl w:val="19C03C30"/>
@@ -8555,7 +8800,7 @@
       </w:rPr>
     </w:lvl>
   </w:abstractNum>
-  <w:abstractNum w:abstractNumId="23">
+  <w:abstractNum w:abstractNumId="25">
     <w:nsid w:val="7AEA33D2"/>
     <w:multiLevelType w:val="hybridMultilevel"/>
     <w:tmpl w:val="5FE2D218"/>
@@ -8671,31 +8916,31 @@
     <w:abstractNumId w:val="0"/>
   </w:num>
   <w:num w:numId="2">
-    <w:abstractNumId w:val="7"/>
+    <w:abstractNumId w:val="8"/>
   </w:num>
   <w:num w:numId="3">
-    <w:abstractNumId w:val="11"/>
+    <w:abstractNumId w:val="12"/>
   </w:num>
   <w:num w:numId="4">
+    <w:abstractNumId w:val="16"/>
+  </w:num>
+  <w:num w:numId="5">
     <w:abstractNumId w:val="15"/>
   </w:num>
-  <w:num w:numId="5">
+  <w:num w:numId="6">
+    <w:abstractNumId w:val="25"/>
+  </w:num>
+  <w:num w:numId="7">
     <w:abstractNumId w:val="14"/>
   </w:num>
-  <w:num w:numId="6">
-    <w:abstractNumId w:val="23"/>
-  </w:num>
-  <w:num w:numId="7">
-    <w:abstractNumId w:val="13"/>
-  </w:num>
   <w:num w:numId="8">
-    <w:abstractNumId w:val="20"/>
+    <w:abstractNumId w:val="22"/>
   </w:num>
   <w:num w:numId="9">
     <w:abstractNumId w:val="4"/>
   </w:num>
   <w:num w:numId="10">
-    <w:abstractNumId w:val="19"/>
+    <w:abstractNumId w:val="20"/>
   </w:num>
   <w:num w:numId="11">
     <w:abstractNumId w:val="1"/>
@@ -8704,40 +8949,46 @@
     <w:abstractNumId w:val="3"/>
   </w:num>
   <w:num w:numId="13">
-    <w:abstractNumId w:val="5"/>
+    <w:abstractNumId w:val="6"/>
   </w:num>
   <w:num w:numId="14">
-    <w:abstractNumId w:val="18"/>
+    <w:abstractNumId w:val="19"/>
   </w:num>
   <w:num w:numId="15">
-    <w:abstractNumId w:val="22"/>
+    <w:abstractNumId w:val="24"/>
   </w:num>
   <w:num w:numId="16">
-    <w:abstractNumId w:val="21"/>
+    <w:abstractNumId w:val="23"/>
   </w:num>
   <w:num w:numId="17">
-    <w:abstractNumId w:val="10"/>
+    <w:abstractNumId w:val="11"/>
   </w:num>
   <w:num w:numId="18">
     <w:abstractNumId w:val="2"/>
   </w:num>
   <w:num w:numId="19">
-    <w:abstractNumId w:val="12"/>
+    <w:abstractNumId w:val="13"/>
   </w:num>
   <w:num w:numId="20">
-    <w:abstractNumId w:val="8"/>
+    <w:abstractNumId w:val="9"/>
   </w:num>
   <w:num w:numId="21">
-    <w:abstractNumId w:val="9"/>
+    <w:abstractNumId w:val="10"/>
   </w:num>
   <w:num w:numId="22">
-    <w:abstractNumId w:val="6"/>
+    <w:abstractNumId w:val="7"/>
   </w:num>
   <w:num w:numId="23">
+    <w:abstractNumId w:val="18"/>
+  </w:num>
+  <w:num w:numId="24">
     <w:abstractNumId w:val="17"/>
   </w:num>
-  <w:num w:numId="24">
-    <w:abstractNumId w:val="16"/>
+  <w:num w:numId="25">
+    <w:abstractNumId w:val="5"/>
+  </w:num>
+  <w:num w:numId="26">
+    <w:abstractNumId w:val="21"/>
   </w:num>
 </w:numbering>
 </file>
@@ -9847,6 +10098,30 @@
       </w:tblCellMar>
     </w:tblPr>
   </w:style>
+  <w:style w:type="paragraph" w:customStyle="1" w:styleId="p1">
+    <w:name w:val="p1"/>
+    <w:basedOn w:val="Normalny"/>
+    <w:rsid w:val="00C40FC3"/>
+    <w:rPr>
+      <w:rFonts w:ascii="Helvetica" w:hAnsi="Helvetica"/>
+      <w:sz w:val="18"/>
+      <w:szCs w:val="18"/>
+      <w:lang w:val="pl-PL" w:eastAsia="pl-PL"/>
+    </w:rPr>
+  </w:style>
+  <w:style w:type="character" w:customStyle="1" w:styleId="s1">
+    <w:name w:val="s1"/>
+    <w:rsid w:val="00C40FC3"/>
+    <w:rPr>
+      <w:rFonts w:ascii="Times New Roman" w:hAnsi="Times New Roman" w:cs="Times New Roman" w:hint="default"/>
+      <w:sz w:val="18"/>
+      <w:szCs w:val="18"/>
+    </w:rPr>
+  </w:style>
+  <w:style w:type="character" w:customStyle="1" w:styleId="apple-tab-span">
+    <w:name w:val="apple-tab-span"/>
+    <w:rsid w:val="00C40FC3"/>
+  </w:style>
 </w:styles>
 </file>
 

</xml_diff>

<commit_message>
Dodano listę wymagań funkcjonalnych, dodano korzyści z systemu dla administratora.
</commit_message>
<xml_diff>
--- a/io - zawartość pracy zaliczeniowej - szablon.docx
+++ b/io - zawartość pracy zaliczeniowej - szablon.docx
@@ -98,21 +98,7 @@
           <w:lang w:val="pl-PL"/>
         </w:rPr>
         <w:tab/>
-        <w:t xml:space="preserve">Aleksander </w:t>
-      </w:r>
-      <w:proofErr w:type="spellStart"/>
-      <w:r>
-        <w:rPr>
-          <w:lang w:val="pl-PL"/>
-        </w:rPr>
-        <w:t>Grobicki-Madej</w:t>
-      </w:r>
-      <w:proofErr w:type="spellEnd"/>
-      <w:r>
-        <w:rPr>
-          <w:lang w:val="pl-PL"/>
-        </w:rPr>
-        <w:t>, Maciej Wolf</w:t>
+        <w:t>Aleksander Grobicki-Madej, Maciej Wolf</w:t>
       </w:r>
     </w:p>
     <w:p>
@@ -3389,32 +3375,15 @@
           <w:lang w:val="pl-PL"/>
         </w:rPr>
       </w:pPr>
-      <w:r>
-        <w:fldChar w:fldCharType="begin"/>
-      </w:r>
-      <w:r>
-        <w:rPr>
-          <w:lang w:val="pl-PL"/>
-        </w:rPr>
-        <w:instrText xml:space="preserve"> HYPERLINK "https://github.com/Grommuald/IOProjekt" </w:instrText>
-      </w:r>
-      <w:r>
-        <w:fldChar w:fldCharType="separate"/>
-      </w:r>
-      <w:r>
-        <w:rPr>
-          <w:rStyle w:val="Hipercze"/>
-          <w:lang w:val="pl-PL"/>
-        </w:rPr>
-        <w:t>https://github.com/Grommuald/IOProjekt</w:t>
-      </w:r>
-      <w:r>
-        <w:rPr>
-          <w:rStyle w:val="Hipercze"/>
-          <w:lang w:val="pl-PL"/>
-        </w:rPr>
-        <w:fldChar w:fldCharType="end"/>
-      </w:r>
+      <w:hyperlink r:id="rId5" w:history="1">
+        <w:r>
+          <w:rPr>
+            <w:rStyle w:val="Hipercze"/>
+            <w:lang w:val="pl-PL"/>
+          </w:rPr>
+          <w:t>https://github.com/Grommuald/IOProjekt</w:t>
+        </w:r>
+      </w:hyperlink>
       <w:r>
         <w:rPr>
           <w:lang w:val="pl-PL"/>
@@ -3673,21 +3642,7 @@
         <w:rPr>
           <w:lang w:val="pl-PL"/>
         </w:rPr>
-        <w:t>Wystarczy sama tabela 2x2 (</w:t>
-      </w:r>
-      <w:proofErr w:type="spellStart"/>
-      <w:r>
-        <w:rPr>
-          <w:lang w:val="pl-PL"/>
-        </w:rPr>
-        <w:t>silne-słabe-szanse-zagrożenia</w:t>
-      </w:r>
-      <w:proofErr w:type="spellEnd"/>
-      <w:r>
-        <w:rPr>
-          <w:lang w:val="pl-PL"/>
-        </w:rPr>
-        <w:t>)</w:t>
+        <w:t>Wystarczy sama tabela 2x2 (silne-słabe-szanse-zagrożenia)</w:t>
       </w:r>
       <w:r>
         <w:rPr>
@@ -3911,8 +3866,6 @@
         </w:rPr>
         <w:t xml:space="preserve">System służy do komunikacji między uczniami a nauczycielami oraz rodzicami a nauczycielami. System dokumentuje w formie </w:t>
       </w:r>
-      <w:bookmarkStart w:id="9" w:name="_GoBack"/>
-      <w:bookmarkEnd w:id="9"/>
       <w:r>
         <w:rPr>
           <w:lang w:val="pl-PL"/>
@@ -4087,14 +4040,14 @@
           <w:lang w:val="pl-PL"/>
         </w:rPr>
       </w:pPr>
-      <w:bookmarkStart w:id="10" w:name="_Ref413828438"/>
+      <w:bookmarkStart w:id="9" w:name="_Ref413828438"/>
       <w:r>
         <w:rPr>
           <w:lang w:val="pl-PL"/>
         </w:rPr>
         <w:t>Korzyści z systemu</w:t>
       </w:r>
-      <w:bookmarkEnd w:id="10"/>
+      <w:bookmarkEnd w:id="9"/>
     </w:p>
     <w:p>
       <w:pPr>
@@ -4129,6 +4082,13 @@
         <w:br/>
         <w:t xml:space="preserve">  1.3 - nauczyciel - ma łatwiejszy kontakt z uczniami i rodzicami, łatwiej prowadzi statystykę uczniów</w:t>
       </w:r>
+      <w:r>
+        <w:rPr>
+          <w:lang w:val="pl-PL"/>
+        </w:rPr>
+        <w:br/>
+        <w:t xml:space="preserve">  1.4 – administrator – jest mu łatwiej zarządzać planami zajęć  </w:t>
+      </w:r>
     </w:p>
     <w:p>
       <w:pPr>
@@ -4177,29 +4137,184 @@
           <w:lang w:val="pl-PL"/>
         </w:rPr>
       </w:pPr>
-      <w:bookmarkStart w:id="11" w:name="_Toc448735372"/>
+      <w:bookmarkStart w:id="10" w:name="_Toc448735372"/>
+      <w:r>
+        <w:rPr>
+          <w:lang w:val="pl-PL"/>
+        </w:rPr>
+        <w:t>Wymagania funkcjonalne</w:t>
+      </w:r>
+      <w:bookmarkEnd w:id="10"/>
+    </w:p>
+    <w:p>
+      <w:pPr>
+        <w:pStyle w:val="Nagwek3"/>
+        <w:rPr>
+          <w:lang w:val="pl-PL"/>
+        </w:rPr>
+      </w:pPr>
+      <w:r>
+        <w:rPr>
+          <w:lang w:val="pl-PL"/>
+        </w:rPr>
+        <w:t>Lista wymagań</w:t>
+      </w:r>
+    </w:p>
+    <w:p>
+      <w:pPr>
+        <w:numPr>
+          <w:ilvl w:val="0"/>
+          <w:numId w:val="27"/>
+        </w:numPr>
+        <w:rPr>
+          <w:lang w:val="pl-PL"/>
+        </w:rPr>
+      </w:pPr>
+      <w:r>
+        <w:rPr>
+          <w:lang w:val="pl-PL"/>
+        </w:rPr>
+        <w:t>system ma umożliwiać komunikację między uczniem a nauczycielem oraz rodzicem a nauczycielem</w:t>
+      </w:r>
+    </w:p>
+    <w:p>
+      <w:pPr>
+        <w:numPr>
+          <w:ilvl w:val="0"/>
+          <w:numId w:val="27"/>
+        </w:numPr>
+        <w:rPr>
+          <w:lang w:val="pl-PL"/>
+        </w:rPr>
+      </w:pPr>
+      <w:r>
+        <w:rPr>
+          <w:lang w:val="pl-PL"/>
+        </w:rPr>
+        <w:t>system powinien pokazywać wszystkie dotychczas zgromadzone przez ucznia oceny, zarówno w panelu ucznia, jak i panelu rodzica oraz nauczyciela</w:t>
+      </w:r>
+    </w:p>
+    <w:p>
+      <w:pPr>
+        <w:numPr>
+          <w:ilvl w:val="0"/>
+          <w:numId w:val="27"/>
+        </w:numPr>
+        <w:rPr>
+          <w:lang w:val="pl-PL"/>
+        </w:rPr>
+      </w:pPr>
       <w:r>
         <w:rPr>
           <w:lang w:val="pl-PL"/>
         </w:rPr>
         <w:lastRenderedPageBreak/>
-        <w:t>Wymagania funkcjonalne</w:t>
-      </w:r>
+        <w:t>system powinien umożliwiać nauczycielowi sprawdzanie obecności na podstawie aktualnie odbywających się zajęć w planie</w:t>
+      </w:r>
+    </w:p>
+    <w:p>
+      <w:pPr>
+        <w:numPr>
+          <w:ilvl w:val="0"/>
+          <w:numId w:val="27"/>
+        </w:numPr>
+        <w:rPr>
+          <w:lang w:val="pl-PL"/>
+        </w:rPr>
+      </w:pPr>
+      <w:r>
+        <w:rPr>
+          <w:lang w:val="pl-PL"/>
+        </w:rPr>
+        <w:t>system powinien zapewnić nauczycielowi wystawienie dowolnej oceny z prowadzonego przez siebie przedmiotu dowolnemu uczniowi, który przypisany jest na jego zajęcia</w:t>
+      </w:r>
+    </w:p>
+    <w:p>
+      <w:pPr>
+        <w:numPr>
+          <w:ilvl w:val="0"/>
+          <w:numId w:val="27"/>
+        </w:numPr>
+        <w:rPr>
+          <w:lang w:val="pl-PL"/>
+        </w:rPr>
+      </w:pPr>
+      <w:r>
+        <w:rPr>
+          <w:lang w:val="pl-PL"/>
+        </w:rPr>
+        <w:t>system powinien wyświetlać aktualny dla ucznia plan zajęć</w:t>
+      </w:r>
+    </w:p>
+    <w:p>
+      <w:pPr>
+        <w:numPr>
+          <w:ilvl w:val="0"/>
+          <w:numId w:val="27"/>
+        </w:numPr>
+        <w:rPr>
+          <w:lang w:val="pl-PL"/>
+        </w:rPr>
+      </w:pPr>
+      <w:r>
+        <w:rPr>
+          <w:lang w:val="pl-PL"/>
+        </w:rPr>
+        <w:t>system powinien wyświetlać aktualny dla nauczyciela plan zajęć</w:t>
+      </w:r>
+    </w:p>
+    <w:p>
+      <w:pPr>
+        <w:numPr>
+          <w:ilvl w:val="0"/>
+          <w:numId w:val="27"/>
+        </w:numPr>
+        <w:rPr>
+          <w:lang w:val="pl-PL"/>
+        </w:rPr>
+      </w:pPr>
+      <w:r>
+        <w:rPr>
+          <w:lang w:val="pl-PL"/>
+        </w:rPr>
+        <w:t>system powinien pokazywać obecności ucznia na zajęciach w panelu ucznia oraz panelu rodzica danego ucznia</w:t>
+      </w:r>
+    </w:p>
+    <w:p>
+      <w:pPr>
+        <w:numPr>
+          <w:ilvl w:val="0"/>
+          <w:numId w:val="27"/>
+        </w:numPr>
+        <w:rPr>
+          <w:lang w:val="pl-PL"/>
+        </w:rPr>
+      </w:pPr>
+      <w:r>
+        <w:rPr>
+          <w:lang w:val="pl-PL"/>
+        </w:rPr>
+        <w:t>system powinien udostępniać administratorowi panel kompozycji planu zajęć dla dowolnej klasy</w:t>
+      </w:r>
+    </w:p>
+    <w:p>
+      <w:pPr>
+        <w:numPr>
+          <w:ilvl w:val="0"/>
+          <w:numId w:val="27"/>
+        </w:numPr>
+        <w:rPr>
+          <w:lang w:val="pl-PL"/>
+        </w:rPr>
+      </w:pPr>
+      <w:r>
+        <w:rPr>
+          <w:lang w:val="pl-PL"/>
+        </w:rPr>
+        <w:t>system powinien zapewnić administratorowi możliwo</w:t>
+      </w:r>
+      <w:bookmarkStart w:id="11" w:name="_GoBack"/>
       <w:bookmarkEnd w:id="11"/>
-    </w:p>
-    <w:p>
-      <w:pPr>
-        <w:pStyle w:val="Nagwek3"/>
-        <w:rPr>
-          <w:lang w:val="pl-PL"/>
-        </w:rPr>
-      </w:pPr>
-      <w:r>
-        <w:rPr>
-          <w:lang w:val="pl-PL"/>
-        </w:rPr>
-        <w:t>Lista wymagań</w:t>
-      </w:r>
     </w:p>
     <w:p>
       <w:pPr>
@@ -4621,25 +4736,7 @@
           <w:sz w:val="24"/>
           <w:szCs w:val="24"/>
         </w:rPr>
-        <w:t>Architektura będzie opierać się na wzorcu MVC (Model-</w:t>
-      </w:r>
-      <w:proofErr w:type="spellStart"/>
-      <w:r>
-        <w:rPr>
-          <w:rFonts w:ascii="Times New Roman" w:hAnsi="Times New Roman"/>
-          <w:sz w:val="24"/>
-          <w:szCs w:val="24"/>
-        </w:rPr>
-        <w:t>View</w:t>
-      </w:r>
-      <w:proofErr w:type="spellEnd"/>
-      <w:r>
-        <w:rPr>
-          <w:rFonts w:ascii="Times New Roman" w:hAnsi="Times New Roman"/>
-          <w:sz w:val="24"/>
-          <w:szCs w:val="24"/>
-        </w:rPr>
-        <w:t xml:space="preserve">-Controller), co ułatwi </w:t>
+        <w:t xml:space="preserve">Architektura będzie opierać się na wzorcu MVC (Model-View-Controller), co ułatwi </w:t>
       </w:r>
       <w:r>
         <w:rPr>
@@ -4647,25 +4744,7 @@
           <w:sz w:val="24"/>
           <w:szCs w:val="24"/>
         </w:rPr>
-        <w:t xml:space="preserve">oddzielenie warstwy front-end od warstwy </w:t>
-      </w:r>
-      <w:proofErr w:type="spellStart"/>
-      <w:r>
-        <w:rPr>
-          <w:rStyle w:val="s1"/>
-          <w:sz w:val="24"/>
-          <w:szCs w:val="24"/>
-        </w:rPr>
-        <w:t>back</w:t>
-      </w:r>
-      <w:proofErr w:type="spellEnd"/>
-      <w:r>
-        <w:rPr>
-          <w:rStyle w:val="s1"/>
-          <w:sz w:val="24"/>
-          <w:szCs w:val="24"/>
-        </w:rPr>
-        <w:t>-end systemu.</w:t>
+        <w:t>oddzielenie warstwy front-end od warstwy back-end systemu.</w:t>
       </w:r>
     </w:p>
     <w:p>
@@ -4979,118 +5058,100 @@
           <w:b/>
           <w:lang w:val="pl-PL"/>
         </w:rPr>
-        <w:t>Model-</w:t>
-      </w:r>
-      <w:proofErr w:type="spellStart"/>
+        <w:t>Model-View-Controller</w:t>
+      </w:r>
+      <w:r>
+        <w:rPr>
+          <w:lang w:val="pl-PL"/>
+        </w:rPr>
+        <w:t xml:space="preserve"> </w:t>
+      </w:r>
+      <w:r>
+        <w:rPr>
+          <w:lang w:val="pl-PL"/>
+        </w:rPr>
+        <w:t>–</w:t>
+      </w:r>
+      <w:r>
+        <w:rPr>
+          <w:lang w:val="pl-PL"/>
+        </w:rPr>
+        <w:t xml:space="preserve"> </w:t>
+      </w:r>
+      <w:r>
+        <w:rPr>
+          <w:lang w:val="pl-PL"/>
+        </w:rPr>
+        <w:t xml:space="preserve">wzorzec służący do organizowania struktury aplikacji </w:t>
+      </w:r>
+      <w:r>
+        <w:rPr>
+          <w:lang w:val="pl-PL"/>
+        </w:rPr>
+        <w:t xml:space="preserve">posiadających graficzne interfejsy użytkownika. </w:t>
+      </w:r>
+      <w:r>
+        <w:rPr>
+          <w:lang w:val="pl-PL"/>
+        </w:rPr>
+        <w:br/>
+      </w:r>
       <w:r>
         <w:rPr>
           <w:b/>
           <w:lang w:val="pl-PL"/>
         </w:rPr>
+        <w:t>Model</w:t>
+      </w:r>
+      <w:r>
+        <w:rPr>
+          <w:lang w:val="pl-PL"/>
+        </w:rPr>
+        <w:t xml:space="preserve"> </w:t>
+      </w:r>
+      <w:r>
+        <w:rPr>
+          <w:lang w:val="pl-PL"/>
+        </w:rPr>
+        <w:t>–</w:t>
+      </w:r>
+      <w:r>
+        <w:rPr>
+          <w:lang w:val="pl-PL"/>
+        </w:rPr>
+        <w:t xml:space="preserve"> </w:t>
+      </w:r>
+      <w:r>
+        <w:rPr>
+          <w:lang w:val="pl-PL"/>
+        </w:rPr>
+        <w:t xml:space="preserve">jest pewną reprezentacją </w:t>
+      </w:r>
+      <w:r>
+        <w:rPr>
+          <w:lang w:val="pl-PL"/>
+        </w:rPr>
+        <w:t>problemu bądź logiki aplikacji</w:t>
+      </w:r>
+      <w:r>
+        <w:rPr>
+          <w:lang w:val="pl-PL"/>
+        </w:rPr>
+        <w:t>,</w:t>
+      </w:r>
+      <w:r>
+        <w:rPr>
+          <w:lang w:val="pl-PL"/>
+        </w:rPr>
+        <w:br/>
+      </w:r>
+      <w:r>
+        <w:rPr>
+          <w:b/>
+          <w:lang w:val="pl-PL"/>
+        </w:rPr>
         <w:t>View</w:t>
       </w:r>
-      <w:proofErr w:type="spellEnd"/>
-      <w:r>
-        <w:rPr>
-          <w:b/>
-          <w:lang w:val="pl-PL"/>
-        </w:rPr>
-        <w:t>-Controller</w:t>
-      </w:r>
-      <w:r>
-        <w:rPr>
-          <w:lang w:val="pl-PL"/>
-        </w:rPr>
-        <w:t xml:space="preserve"> </w:t>
-      </w:r>
-      <w:r>
-        <w:rPr>
-          <w:lang w:val="pl-PL"/>
-        </w:rPr>
-        <w:t>–</w:t>
-      </w:r>
-      <w:r>
-        <w:rPr>
-          <w:lang w:val="pl-PL"/>
-        </w:rPr>
-        <w:t xml:space="preserve"> </w:t>
-      </w:r>
-      <w:r>
-        <w:rPr>
-          <w:lang w:val="pl-PL"/>
-        </w:rPr>
-        <w:t xml:space="preserve">wzorzec służący do organizowania struktury aplikacji </w:t>
-      </w:r>
-      <w:r>
-        <w:rPr>
-          <w:lang w:val="pl-PL"/>
-        </w:rPr>
-        <w:t xml:space="preserve">posiadających graficzne interfejsy użytkownika. </w:t>
-      </w:r>
-      <w:r>
-        <w:rPr>
-          <w:lang w:val="pl-PL"/>
-        </w:rPr>
-        <w:br/>
-      </w:r>
-      <w:r>
-        <w:rPr>
-          <w:b/>
-          <w:lang w:val="pl-PL"/>
-        </w:rPr>
-        <w:t>Model</w:t>
-      </w:r>
-      <w:r>
-        <w:rPr>
-          <w:lang w:val="pl-PL"/>
-        </w:rPr>
-        <w:t xml:space="preserve"> </w:t>
-      </w:r>
-      <w:r>
-        <w:rPr>
-          <w:lang w:val="pl-PL"/>
-        </w:rPr>
-        <w:t>–</w:t>
-      </w:r>
-      <w:r>
-        <w:rPr>
-          <w:lang w:val="pl-PL"/>
-        </w:rPr>
-        <w:t xml:space="preserve"> </w:t>
-      </w:r>
-      <w:r>
-        <w:rPr>
-          <w:lang w:val="pl-PL"/>
-        </w:rPr>
-        <w:t xml:space="preserve">jest pewną reprezentacją </w:t>
-      </w:r>
-      <w:r>
-        <w:rPr>
-          <w:lang w:val="pl-PL"/>
-        </w:rPr>
-        <w:t>problemu bądź logiki aplikacji</w:t>
-      </w:r>
-      <w:r>
-        <w:rPr>
-          <w:lang w:val="pl-PL"/>
-        </w:rPr>
-        <w:t>,</w:t>
-      </w:r>
-      <w:r>
-        <w:rPr>
-          <w:lang w:val="pl-PL"/>
-        </w:rPr>
-        <w:br/>
-      </w:r>
-      <w:proofErr w:type="spellStart"/>
-      <w:r>
-        <w:rPr>
-          <w:b/>
-          <w:lang w:val="pl-PL"/>
-        </w:rPr>
-        <w:t>View</w:t>
-      </w:r>
-      <w:proofErr w:type="spellEnd"/>
       <w:r>
         <w:rPr>
           <w:lang w:val="pl-PL"/>
@@ -6434,6 +6495,119 @@
     </w:lvl>
   </w:abstractNum>
   <w:abstractNum w:abstractNumId="9">
+    <w:nsid w:val="2A3166E0"/>
+    <w:multiLevelType w:val="hybridMultilevel"/>
+    <w:tmpl w:val="D2F83254"/>
+    <w:lvl w:ilvl="0" w:tplc="04150001">
+      <w:start w:val="1"/>
+      <w:numFmt w:val="bullet"/>
+      <w:lvlText w:val=""/>
+      <w:lvlJc w:val="left"/>
+      <w:pPr>
+        <w:ind w:left="720" w:hanging="360"/>
+      </w:pPr>
+      <w:rPr>
+        <w:rFonts w:ascii="Symbol" w:hAnsi="Symbol" w:hint="default"/>
+      </w:rPr>
+    </w:lvl>
+    <w:lvl w:ilvl="1" w:tplc="04150003" w:tentative="1">
+      <w:start w:val="1"/>
+      <w:numFmt w:val="bullet"/>
+      <w:lvlText w:val="o"/>
+      <w:lvlJc w:val="left"/>
+      <w:pPr>
+        <w:ind w:left="1440" w:hanging="360"/>
+      </w:pPr>
+      <w:rPr>
+        <w:rFonts w:ascii="Courier New" w:hAnsi="Courier New" w:cs="Courier New" w:hint="default"/>
+      </w:rPr>
+    </w:lvl>
+    <w:lvl w:ilvl="2" w:tplc="04150005" w:tentative="1">
+      <w:start w:val="1"/>
+      <w:numFmt w:val="bullet"/>
+      <w:lvlText w:val=""/>
+      <w:lvlJc w:val="left"/>
+      <w:pPr>
+        <w:ind w:left="2160" w:hanging="360"/>
+      </w:pPr>
+      <w:rPr>
+        <w:rFonts w:ascii="Wingdings" w:hAnsi="Wingdings" w:hint="default"/>
+      </w:rPr>
+    </w:lvl>
+    <w:lvl w:ilvl="3" w:tplc="04150001" w:tentative="1">
+      <w:start w:val="1"/>
+      <w:numFmt w:val="bullet"/>
+      <w:lvlText w:val=""/>
+      <w:lvlJc w:val="left"/>
+      <w:pPr>
+        <w:ind w:left="2880" w:hanging="360"/>
+      </w:pPr>
+      <w:rPr>
+        <w:rFonts w:ascii="Symbol" w:hAnsi="Symbol" w:hint="default"/>
+      </w:rPr>
+    </w:lvl>
+    <w:lvl w:ilvl="4" w:tplc="04150003" w:tentative="1">
+      <w:start w:val="1"/>
+      <w:numFmt w:val="bullet"/>
+      <w:lvlText w:val="o"/>
+      <w:lvlJc w:val="left"/>
+      <w:pPr>
+        <w:ind w:left="3600" w:hanging="360"/>
+      </w:pPr>
+      <w:rPr>
+        <w:rFonts w:ascii="Courier New" w:hAnsi="Courier New" w:cs="Courier New" w:hint="default"/>
+      </w:rPr>
+    </w:lvl>
+    <w:lvl w:ilvl="5" w:tplc="04150005" w:tentative="1">
+      <w:start w:val="1"/>
+      <w:numFmt w:val="bullet"/>
+      <w:lvlText w:val=""/>
+      <w:lvlJc w:val="left"/>
+      <w:pPr>
+        <w:ind w:left="4320" w:hanging="360"/>
+      </w:pPr>
+      <w:rPr>
+        <w:rFonts w:ascii="Wingdings" w:hAnsi="Wingdings" w:hint="default"/>
+      </w:rPr>
+    </w:lvl>
+    <w:lvl w:ilvl="6" w:tplc="04150001" w:tentative="1">
+      <w:start w:val="1"/>
+      <w:numFmt w:val="bullet"/>
+      <w:lvlText w:val=""/>
+      <w:lvlJc w:val="left"/>
+      <w:pPr>
+        <w:ind w:left="5040" w:hanging="360"/>
+      </w:pPr>
+      <w:rPr>
+        <w:rFonts w:ascii="Symbol" w:hAnsi="Symbol" w:hint="default"/>
+      </w:rPr>
+    </w:lvl>
+    <w:lvl w:ilvl="7" w:tplc="04150003" w:tentative="1">
+      <w:start w:val="1"/>
+      <w:numFmt w:val="bullet"/>
+      <w:lvlText w:val="o"/>
+      <w:lvlJc w:val="left"/>
+      <w:pPr>
+        <w:ind w:left="5760" w:hanging="360"/>
+      </w:pPr>
+      <w:rPr>
+        <w:rFonts w:ascii="Courier New" w:hAnsi="Courier New" w:cs="Courier New" w:hint="default"/>
+      </w:rPr>
+    </w:lvl>
+    <w:lvl w:ilvl="8" w:tplc="04150005" w:tentative="1">
+      <w:start w:val="1"/>
+      <w:numFmt w:val="bullet"/>
+      <w:lvlText w:val=""/>
+      <w:lvlJc w:val="left"/>
+      <w:pPr>
+        <w:ind w:left="6480" w:hanging="360"/>
+      </w:pPr>
+      <w:rPr>
+        <w:rFonts w:ascii="Wingdings" w:hAnsi="Wingdings" w:hint="default"/>
+      </w:rPr>
+    </w:lvl>
+  </w:abstractNum>
+  <w:abstractNum w:abstractNumId="10">
     <w:nsid w:val="2A5E0A20"/>
     <w:multiLevelType w:val="multilevel"/>
     <w:tmpl w:val="219EFD44"/>
@@ -6546,7 +6720,7 @@
       </w:rPr>
     </w:lvl>
   </w:abstractNum>
-  <w:abstractNum w:abstractNumId="10">
+  <w:abstractNum w:abstractNumId="11">
     <w:nsid w:val="2E04029F"/>
     <w:multiLevelType w:val="multilevel"/>
     <w:tmpl w:val="694857D2"/>
@@ -6658,7 +6832,7 @@
       </w:rPr>
     </w:lvl>
   </w:abstractNum>
-  <w:abstractNum w:abstractNumId="11">
+  <w:abstractNum w:abstractNumId="12">
     <w:nsid w:val="3588666B"/>
     <w:multiLevelType w:val="multilevel"/>
     <w:tmpl w:val="19C03C30"/>
@@ -6770,7 +6944,7 @@
       </w:rPr>
     </w:lvl>
   </w:abstractNum>
-  <w:abstractNum w:abstractNumId="12">
+  <w:abstractNum w:abstractNumId="13">
     <w:nsid w:val="403C7992"/>
     <w:multiLevelType w:val="hybridMultilevel"/>
     <w:tmpl w:val="441AEC1A"/>
@@ -6883,7 +7057,7 @@
       </w:rPr>
     </w:lvl>
   </w:abstractNum>
-  <w:abstractNum w:abstractNumId="13">
+  <w:abstractNum w:abstractNumId="14">
     <w:nsid w:val="46572BA8"/>
     <w:multiLevelType w:val="multilevel"/>
     <w:tmpl w:val="219EFD44"/>
@@ -6996,7 +7170,7 @@
       </w:rPr>
     </w:lvl>
   </w:abstractNum>
-  <w:abstractNum w:abstractNumId="14">
+  <w:abstractNum w:abstractNumId="15">
     <w:nsid w:val="4CA5170A"/>
     <w:multiLevelType w:val="hybridMultilevel"/>
     <w:tmpl w:val="289C4842"/>
@@ -7109,7 +7283,7 @@
       </w:rPr>
     </w:lvl>
   </w:abstractNum>
-  <w:abstractNum w:abstractNumId="15">
+  <w:abstractNum w:abstractNumId="16">
     <w:nsid w:val="5044084C"/>
     <w:multiLevelType w:val="hybridMultilevel"/>
     <w:tmpl w:val="93244302"/>
@@ -7221,7 +7395,7 @@
       </w:rPr>
     </w:lvl>
   </w:abstractNum>
-  <w:abstractNum w:abstractNumId="16">
+  <w:abstractNum w:abstractNumId="17">
     <w:nsid w:val="5611254B"/>
     <w:multiLevelType w:val="hybridMultilevel"/>
     <w:tmpl w:val="E28482BE"/>
@@ -7334,7 +7508,7 @@
       </w:rPr>
     </w:lvl>
   </w:abstractNum>
-  <w:abstractNum w:abstractNumId="17">
+  <w:abstractNum w:abstractNumId="18">
     <w:nsid w:val="5A5F2F4C"/>
     <w:multiLevelType w:val="multilevel"/>
     <w:tmpl w:val="8586EB7A"/>
@@ -7447,7 +7621,7 @@
       </w:rPr>
     </w:lvl>
   </w:abstractNum>
-  <w:abstractNum w:abstractNumId="18">
+  <w:abstractNum w:abstractNumId="19">
     <w:nsid w:val="5A6348D9"/>
     <w:multiLevelType w:val="multilevel"/>
     <w:tmpl w:val="04150025"/>
@@ -7569,7 +7743,7 @@
       </w:rPr>
     </w:lvl>
   </w:abstractNum>
-  <w:abstractNum w:abstractNumId="19">
+  <w:abstractNum w:abstractNumId="20">
     <w:nsid w:val="5EC14FAE"/>
     <w:multiLevelType w:val="multilevel"/>
     <w:tmpl w:val="19C03C30"/>
@@ -7681,7 +7855,7 @@
       </w:rPr>
     </w:lvl>
   </w:abstractNum>
-  <w:abstractNum w:abstractNumId="20">
+  <w:abstractNum w:abstractNumId="21">
     <w:nsid w:val="67683D5F"/>
     <w:multiLevelType w:val="hybridMultilevel"/>
     <w:tmpl w:val="F4F2B170"/>
@@ -7794,7 +7968,7 @@
       </w:rPr>
     </w:lvl>
   </w:abstractNum>
-  <w:abstractNum w:abstractNumId="21">
+  <w:abstractNum w:abstractNumId="22">
     <w:nsid w:val="6888671D"/>
     <w:multiLevelType w:val="multilevel"/>
     <w:tmpl w:val="0415001D"/>
@@ -7880,7 +8054,7 @@
       </w:pPr>
     </w:lvl>
   </w:abstractNum>
-  <w:abstractNum w:abstractNumId="22">
+  <w:abstractNum w:abstractNumId="23">
     <w:nsid w:val="697153D1"/>
     <w:multiLevelType w:val="hybridMultilevel"/>
     <w:tmpl w:val="7B04B744"/>
@@ -7993,7 +8167,7 @@
       </w:rPr>
     </w:lvl>
   </w:abstractNum>
-  <w:abstractNum w:abstractNumId="23">
+  <w:abstractNum w:abstractNumId="24">
     <w:nsid w:val="71B611A4"/>
     <w:multiLevelType w:val="multilevel"/>
     <w:tmpl w:val="19C03C30"/>
@@ -8105,7 +8279,7 @@
       </w:rPr>
     </w:lvl>
   </w:abstractNum>
-  <w:abstractNum w:abstractNumId="24">
+  <w:abstractNum w:abstractNumId="25">
     <w:nsid w:val="77FE2F63"/>
     <w:multiLevelType w:val="multilevel"/>
     <w:tmpl w:val="19C03C30"/>
@@ -8217,7 +8391,7 @@
       </w:rPr>
     </w:lvl>
   </w:abstractNum>
-  <w:abstractNum w:abstractNumId="25">
+  <w:abstractNum w:abstractNumId="26">
     <w:nsid w:val="7AEA33D2"/>
     <w:multiLevelType w:val="hybridMultilevel"/>
     <w:tmpl w:val="5FE2D218"/>
@@ -8336,28 +8510,28 @@
     <w:abstractNumId w:val="8"/>
   </w:num>
   <w:num w:numId="3">
-    <w:abstractNumId w:val="12"/>
+    <w:abstractNumId w:val="13"/>
   </w:num>
   <w:num w:numId="4">
+    <w:abstractNumId w:val="17"/>
+  </w:num>
+  <w:num w:numId="5">
     <w:abstractNumId w:val="16"/>
   </w:num>
-  <w:num w:numId="5">
+  <w:num w:numId="6">
+    <w:abstractNumId w:val="26"/>
+  </w:num>
+  <w:num w:numId="7">
     <w:abstractNumId w:val="15"/>
   </w:num>
-  <w:num w:numId="6">
-    <w:abstractNumId w:val="25"/>
-  </w:num>
-  <w:num w:numId="7">
-    <w:abstractNumId w:val="14"/>
-  </w:num>
   <w:num w:numId="8">
-    <w:abstractNumId w:val="22"/>
+    <w:abstractNumId w:val="23"/>
   </w:num>
   <w:num w:numId="9">
     <w:abstractNumId w:val="4"/>
   </w:num>
   <w:num w:numId="10">
-    <w:abstractNumId w:val="20"/>
+    <w:abstractNumId w:val="21"/>
   </w:num>
   <w:num w:numId="11">
     <w:abstractNumId w:val="1"/>
@@ -8369,43 +8543,46 @@
     <w:abstractNumId w:val="6"/>
   </w:num>
   <w:num w:numId="14">
-    <w:abstractNumId w:val="19"/>
+    <w:abstractNumId w:val="20"/>
   </w:num>
   <w:num w:numId="15">
+    <w:abstractNumId w:val="25"/>
+  </w:num>
+  <w:num w:numId="16">
     <w:abstractNumId w:val="24"/>
   </w:num>
-  <w:num w:numId="16">
-    <w:abstractNumId w:val="23"/>
-  </w:num>
   <w:num w:numId="17">
-    <w:abstractNumId w:val="11"/>
+    <w:abstractNumId w:val="12"/>
   </w:num>
   <w:num w:numId="18">
     <w:abstractNumId w:val="2"/>
   </w:num>
   <w:num w:numId="19">
-    <w:abstractNumId w:val="13"/>
+    <w:abstractNumId w:val="14"/>
   </w:num>
   <w:num w:numId="20">
-    <w:abstractNumId w:val="9"/>
+    <w:abstractNumId w:val="10"/>
   </w:num>
   <w:num w:numId="21">
-    <w:abstractNumId w:val="10"/>
+    <w:abstractNumId w:val="11"/>
   </w:num>
   <w:num w:numId="22">
     <w:abstractNumId w:val="7"/>
   </w:num>
   <w:num w:numId="23">
-    <w:abstractNumId w:val="18"/>
+    <w:abstractNumId w:val="19"/>
   </w:num>
   <w:num w:numId="24">
-    <w:abstractNumId w:val="17"/>
+    <w:abstractNumId w:val="18"/>
   </w:num>
   <w:num w:numId="25">
     <w:abstractNumId w:val="5"/>
   </w:num>
   <w:num w:numId="26">
-    <w:abstractNumId w:val="21"/>
+    <w:abstractNumId w:val="22"/>
+  </w:num>
+  <w:num w:numId="27">
+    <w:abstractNumId w:val="9"/>
   </w:num>
 </w:numbering>
 </file>

</xml_diff>

<commit_message>
Dodano punkty: 9.3, 9.5.1 oraz 10
</commit_message>
<xml_diff>
--- a/io - zawartość pracy zaliczeniowej - szablon.docx
+++ b/io - zawartość pracy zaliczeniowej - szablon.docx
@@ -98,7 +98,21 @@
           <w:lang w:val="pl-PL"/>
         </w:rPr>
         <w:tab/>
-        <w:t>Aleksander Grobicki-Madej, Maciej Wolf</w:t>
+        <w:t xml:space="preserve">Aleksander </w:t>
+      </w:r>
+      <w:proofErr w:type="spellStart"/>
+      <w:r>
+        <w:rPr>
+          <w:lang w:val="pl-PL"/>
+        </w:rPr>
+        <w:t>Grobicki-Madej</w:t>
+      </w:r>
+      <w:proofErr w:type="spellEnd"/>
+      <w:r>
+        <w:rPr>
+          <w:lang w:val="pl-PL"/>
+        </w:rPr>
+        <w:t>, Maciej Wolf</w:t>
       </w:r>
     </w:p>
     <w:p>
@@ -3437,6 +3451,62 @@
         <w:rPr>
           <w:lang w:val="pl-PL"/>
         </w:rPr>
+        <w:t xml:space="preserve"> – </w:t>
+      </w:r>
+      <w:r>
+        <w:rPr>
+          <w:lang w:val="pl-PL"/>
+        </w:rPr>
+        <w:t>osoba uczęszczająca do szkoły podstawowej lub gimnazjum i realizująca obowiązek szkolny</w:t>
+      </w:r>
+      <w:r>
+        <w:rPr>
+          <w:lang w:val="pl-PL"/>
+        </w:rPr>
+        <w:t xml:space="preserve"> lub</w:t>
+      </w:r>
+      <w:r>
+        <w:rPr>
+          <w:lang w:val="pl-PL"/>
+        </w:rPr>
+        <w:t xml:space="preserve"> uczęszczająca do jednej ze szkół ponadgimnazjalnych i realizująca obowiązek nauki.</w:t>
+      </w:r>
+      <w:r>
+        <w:rPr>
+          <w:lang w:val="pl-PL"/>
+        </w:rPr>
+        <w:t xml:space="preserve"> Jest to jeden z użytkowników systemu.</w:t>
+      </w:r>
+      <w:r>
+        <w:rPr>
+          <w:lang w:val="pl-PL"/>
+        </w:rPr>
+        <w:br/>
+      </w:r>
+      <w:r>
+        <w:rPr>
+          <w:lang w:val="pl-PL"/>
+        </w:rPr>
+        <w:br/>
+      </w:r>
+      <w:r>
+        <w:rPr>
+          <w:b/>
+          <w:lang w:val="pl-PL"/>
+        </w:rPr>
+        <w:t>N</w:t>
+      </w:r>
+      <w:r>
+        <w:rPr>
+          <w:b/>
+          <w:lang w:val="pl-PL"/>
+        </w:rPr>
+        <w:t>auczyciel</w:t>
+      </w:r>
+      <w:r>
+        <w:rPr>
+          <w:lang w:val="pl-PL"/>
+        </w:rPr>
         <w:t xml:space="preserve"> </w:t>
       </w:r>
       <w:r>
@@ -3455,25 +3525,7 @@
         <w:rPr>
           <w:lang w:val="pl-PL"/>
         </w:rPr>
-        <w:t>osoba uczęszczająca do szkoły podstawowej lub gimnazjum i realizująca obowiązek szkolny</w:t>
-      </w:r>
-      <w:r>
-        <w:rPr>
-          <w:lang w:val="pl-PL"/>
-        </w:rPr>
-        <w:t xml:space="preserve"> lub</w:t>
-      </w:r>
-      <w:r>
-        <w:rPr>
-          <w:lang w:val="pl-PL"/>
-        </w:rPr>
-        <w:t xml:space="preserve"> uczęszczająca do jednej ze szkół ponadgimnazjalnych i realizująca obowiązek nauki.</w:t>
-      </w:r>
-      <w:r>
-        <w:rPr>
-          <w:lang w:val="pl-PL"/>
-        </w:rPr>
-        <w:t xml:space="preserve"> Jest to jeden z użytkowników systemu.</w:t>
+        <w:t>osoba wykonująca zawód nauczyciela, przekazująca wiedzę Uczniowi. Prowadzi zajęcia. Jest to jeden z użytkowników systemu.</w:t>
       </w:r>
       <w:r>
         <w:rPr>
@@ -3492,17 +3544,18 @@
           <w:b/>
           <w:lang w:val="pl-PL"/>
         </w:rPr>
-        <w:t>N</w:t>
+        <w:t>A</w:t>
       </w:r>
       <w:r>
         <w:rPr>
           <w:b/>
           <w:lang w:val="pl-PL"/>
         </w:rPr>
-        <w:t>auczyciel</w:t>
-      </w:r>
-      <w:r>
-        <w:rPr>
+        <w:t>dministrator</w:t>
+      </w:r>
+      <w:r>
+        <w:rPr>
+          <w:b/>
           <w:lang w:val="pl-PL"/>
         </w:rPr>
         <w:t xml:space="preserve"> </w:t>
@@ -3523,7 +3576,7 @@
         <w:rPr>
           <w:lang w:val="pl-PL"/>
         </w:rPr>
-        <w:t>osoba wykonująca zawód nauczyciela, przekazująca wiedzę Uczniowi. Prowadzi zajęcia. Jest to jeden z użytkowników systemu.</w:t>
+        <w:t>osoba odpowiedzialna w placówce szkolnej za formułowanie planów zajęć na kolejne semestry oraz zarządzająca planem zajęć na skalę mikro – wyznacza zastępstwa lub usuwa konkretne bloki zajęć w razie niedyspozycji Nauczyciela.</w:t>
       </w:r>
       <w:r>
         <w:rPr>
@@ -3542,18 +3595,17 @@
           <w:b/>
           <w:lang w:val="pl-PL"/>
         </w:rPr>
-        <w:t>A</w:t>
+        <w:t>R</w:t>
       </w:r>
       <w:r>
         <w:rPr>
           <w:b/>
           <w:lang w:val="pl-PL"/>
         </w:rPr>
-        <w:t>dministrator</w:t>
-      </w:r>
-      <w:r>
-        <w:rPr>
-          <w:b/>
+        <w:t>odzic</w:t>
+      </w:r>
+      <w:r>
+        <w:rPr>
           <w:lang w:val="pl-PL"/>
         </w:rPr>
         <w:t xml:space="preserve"> </w:t>
@@ -3574,60 +3626,8 @@
         <w:rPr>
           <w:lang w:val="pl-PL"/>
         </w:rPr>
-        <w:t>osoba odpowiedzialna w placówce szkolnej za formułowanie planów zajęć na kolejne semestry oraz zarządzająca planem zajęć na skalę mikro – wyznacza zastępstwa lub usuwa konkretne bloki zajęć w razie niedyspozycji Nauczyciela.</w:t>
-      </w:r>
-      <w:r>
-        <w:rPr>
-          <w:lang w:val="pl-PL"/>
-        </w:rPr>
-        <w:br/>
-      </w:r>
-      <w:r>
-        <w:rPr>
-          <w:lang w:val="pl-PL"/>
-        </w:rPr>
-        <w:br/>
-      </w:r>
-      <w:r>
-        <w:rPr>
-          <w:b/>
-          <w:lang w:val="pl-PL"/>
-        </w:rPr>
-        <w:t>R</w:t>
-      </w:r>
-      <w:r>
-        <w:rPr>
-          <w:b/>
-          <w:lang w:val="pl-PL"/>
-        </w:rPr>
-        <w:t>odzic</w:t>
-      </w:r>
-      <w:r>
-        <w:rPr>
-          <w:lang w:val="pl-PL"/>
-        </w:rPr>
-        <w:t xml:space="preserve"> </w:t>
-      </w:r>
-      <w:r>
-        <w:rPr>
-          <w:lang w:val="pl-PL"/>
-        </w:rPr>
-        <w:t>–</w:t>
-      </w:r>
-      <w:r>
-        <w:rPr>
-          <w:lang w:val="pl-PL"/>
-        </w:rPr>
-        <w:t xml:space="preserve"> </w:t>
-      </w:r>
-      <w:r>
-        <w:rPr>
-          <w:lang w:val="pl-PL"/>
-        </w:rPr>
         <w:t>opiekun prawny Ucznia. Jest to jeden z użytkowników systemu.</w:t>
       </w:r>
-      <w:bookmarkStart w:id="3" w:name="_GoBack"/>
-      <w:bookmarkEnd w:id="3"/>
     </w:p>
     <w:p>
       <w:pPr>
@@ -3652,13 +3652,78 @@
           <w:lang w:val="pl-PL"/>
         </w:rPr>
       </w:pPr>
-      <w:bookmarkStart w:id="4" w:name="_Toc448735366"/>
+      <w:bookmarkStart w:id="3" w:name="_Toc448735366"/>
       <w:r>
         <w:rPr>
           <w:lang w:val="pl-PL"/>
         </w:rPr>
         <w:t>Cel dokumentacji</w:t>
       </w:r>
+      <w:bookmarkEnd w:id="3"/>
+    </w:p>
+    <w:p>
+      <w:pPr>
+        <w:rPr>
+          <w:lang w:val="pl-PL"/>
+        </w:rPr>
+      </w:pPr>
+      <w:r>
+        <w:rPr>
+          <w:lang w:val="pl-PL"/>
+        </w:rPr>
+        <w:t xml:space="preserve">Dokumentacja zawiera </w:t>
+      </w:r>
+      <w:r>
+        <w:rPr>
+          <w:lang w:val="pl-PL"/>
+        </w:rPr>
+        <w:t>szczegółowe informacje na temat całego projektu.</w:t>
+      </w:r>
+      <w:r>
+        <w:rPr>
+          <w:lang w:val="pl-PL"/>
+        </w:rPr>
+        <w:t xml:space="preserve"> Stanowi opis wszelkich </w:t>
+      </w:r>
+      <w:r>
+        <w:rPr>
+          <w:lang w:val="pl-PL"/>
+        </w:rPr>
+        <w:t>obiektów i czynności występujących w systemie</w:t>
+      </w:r>
+      <w:r>
+        <w:rPr>
+          <w:lang w:val="pl-PL"/>
+        </w:rPr>
+        <w:t>, jak</w:t>
+      </w:r>
+      <w:r>
+        <w:rPr>
+          <w:lang w:val="pl-PL"/>
+        </w:rPr>
+        <w:t xml:space="preserve"> również jako materiał </w:t>
+      </w:r>
+      <w:r>
+        <w:rPr>
+          <w:lang w:val="pl-PL"/>
+        </w:rPr>
+        <w:t>do wglądu przez Prowadzącego z zajęć projektowych z Inżynierii Oprogramowania.</w:t>
+      </w:r>
+    </w:p>
+    <w:p>
+      <w:pPr>
+        <w:pStyle w:val="Nagwek2"/>
+        <w:rPr>
+          <w:lang w:val="pl-PL"/>
+        </w:rPr>
+      </w:pPr>
+      <w:bookmarkStart w:id="4" w:name="_Toc448735367"/>
+      <w:r>
+        <w:rPr>
+          <w:lang w:val="pl-PL"/>
+        </w:rPr>
+        <w:t>Przeznaczenie dokumentacji</w:t>
+      </w:r>
       <w:bookmarkEnd w:id="4"/>
     </w:p>
     <w:p>
@@ -3671,43 +3736,25 @@
         <w:rPr>
           <w:lang w:val="pl-PL"/>
         </w:rPr>
-        <w:t xml:space="preserve">Dokumentacja zawiera </w:t>
-      </w:r>
-      <w:r>
-        <w:rPr>
-          <w:lang w:val="pl-PL"/>
-        </w:rPr>
-        <w:t>szczegółowe informacje na temat całego projektu.</w:t>
-      </w:r>
-      <w:r>
-        <w:rPr>
-          <w:lang w:val="pl-PL"/>
-        </w:rPr>
-        <w:t xml:space="preserve"> Stanowi opis wszelkich </w:t>
-      </w:r>
-      <w:r>
-        <w:rPr>
-          <w:lang w:val="pl-PL"/>
-        </w:rPr>
-        <w:t>obiektów i czynności występujących w systemie</w:t>
-      </w:r>
-      <w:r>
-        <w:rPr>
-          <w:lang w:val="pl-PL"/>
-        </w:rPr>
-        <w:t>, jak</w:t>
-      </w:r>
-      <w:r>
-        <w:rPr>
-          <w:lang w:val="pl-PL"/>
-        </w:rPr>
-        <w:t xml:space="preserve"> również jako materiał </w:t>
-      </w:r>
-      <w:r>
-        <w:rPr>
-          <w:lang w:val="pl-PL"/>
-        </w:rPr>
-        <w:t>do wglądu przez Prowadzącego z zajęć projektowych z Inżynierii Oprogramowania.</w:t>
+        <w:t>Dokumentacja kierowana jest zarówno do uczestników projektu</w:t>
+      </w:r>
+      <w:r>
+        <w:rPr>
+          <w:lang w:val="pl-PL"/>
+        </w:rPr>
+        <w:t xml:space="preserve">, jak </w:t>
+      </w:r>
+      <w:r>
+        <w:rPr>
+          <w:lang w:val="pl-PL"/>
+        </w:rPr>
+        <w:t xml:space="preserve">i </w:t>
+      </w:r>
+      <w:r>
+        <w:rPr>
+          <w:lang w:val="pl-PL"/>
+        </w:rPr>
+        <w:t>do Prowadzącego przedmiot.</w:t>
       </w:r>
     </w:p>
     <w:p>
@@ -3717,12 +3764,12 @@
           <w:lang w:val="pl-PL"/>
         </w:rPr>
       </w:pPr>
-      <w:bookmarkStart w:id="5" w:name="_Toc448735367"/>
-      <w:r>
-        <w:rPr>
-          <w:lang w:val="pl-PL"/>
-        </w:rPr>
-        <w:t>Przeznaczenie dokumentacji</w:t>
+      <w:bookmarkStart w:id="5" w:name="_Toc448735368"/>
+      <w:r>
+        <w:rPr>
+          <w:lang w:val="pl-PL"/>
+        </w:rPr>
+        <w:t>Opis organizacji</w:t>
       </w:r>
       <w:bookmarkEnd w:id="5"/>
     </w:p>
@@ -3736,26 +3783,39 @@
         <w:rPr>
           <w:lang w:val="pl-PL"/>
         </w:rPr>
-        <w:t>Dokumentacja kierowana jest zarówno do uczestników projektu</w:t>
-      </w:r>
-      <w:r>
-        <w:rPr>
-          <w:lang w:val="pl-PL"/>
-        </w:rPr>
-        <w:t xml:space="preserve">, jak </w:t>
-      </w:r>
-      <w:r>
-        <w:rPr>
-          <w:lang w:val="pl-PL"/>
-        </w:rPr>
-        <w:t xml:space="preserve">i </w:t>
-      </w:r>
-      <w:r>
-        <w:rPr>
-          <w:lang w:val="pl-PL"/>
-        </w:rPr>
-        <w:t>do Prowadzącego przedmiot.</w:t>
-      </w:r>
+        <w:t>System realizowany jest dla szkoły - jednostki oświatowo-wychowawczej zajmującej</w:t>
+      </w:r>
+      <w:r>
+        <w:rPr>
+          <w:lang w:val="pl-PL"/>
+        </w:rPr>
+        <w:t xml:space="preserve"> się, kształceniem i wychowaniem - zgodnie z podstawą</w:t>
+      </w:r>
+      <w:r>
+        <w:rPr>
+          <w:lang w:val="pl-PL"/>
+        </w:rPr>
+        <w:t xml:space="preserve"> programową i ustawą o oświacie. Szkoła opiera się na relacji nauczyciel-uczeń, co pozwala na systematyczne przekazywanie wiedzy ze strony nauczyciela, jak również relację zwrotną ze strony ucznia, w postaci odbioru przekazywanego materiału. Do prowadzenia zajęć niezbędny jest specjalny dokument zwany dziennikiem. W </w:t>
+      </w:r>
+      <w:r>
+        <w:rPr>
+          <w:lang w:val="pl-PL"/>
+        </w:rPr>
+        <w:t>nim</w:t>
+      </w:r>
+      <w:r>
+        <w:rPr>
+          <w:lang w:val="pl-PL"/>
+        </w:rPr>
+        <w:t xml:space="preserve"> przechowywane są informacje o postępach każdego z uczniów, tj.: oceny, obecności czy uwagi. Pomaga to w weryfikacji postępów w nauce każdego ucznia, zarówno przez rodziców, jak i nauczycieli. Każdy z uczniów przydzielony jest również do określonej klasy – pomaga to w organizacji zajęć, dzieląc wszystkich uczniów uczęszczających do szkoły na mniejsze grupy. Co więcej, istnieje również podział ze względu na zaawansowanie w opanowanej wiedzy i wiek – stąd wyróżniamy podział na roczniki.</w:t>
+      </w:r>
+    </w:p>
+    <w:p>
+      <w:pPr>
+        <w:rPr>
+          <w:lang w:val="pl-PL"/>
+        </w:rPr>
+      </w:pPr>
     </w:p>
     <w:p>
       <w:pPr>
@@ -3764,74 +3824,14 @@
           <w:lang w:val="pl-PL"/>
         </w:rPr>
       </w:pPr>
-      <w:bookmarkStart w:id="6" w:name="_Toc448735368"/>
-      <w:r>
-        <w:rPr>
-          <w:lang w:val="pl-PL"/>
-        </w:rPr>
-        <w:t>Opis organizacji</w:t>
+      <w:bookmarkStart w:id="6" w:name="_Toc448735369"/>
+      <w:r>
+        <w:rPr>
+          <w:lang w:val="pl-PL"/>
+        </w:rPr>
+        <w:t>Analiza SWOT organizacji</w:t>
       </w:r>
       <w:bookmarkEnd w:id="6"/>
-    </w:p>
-    <w:p>
-      <w:pPr>
-        <w:rPr>
-          <w:lang w:val="pl-PL"/>
-        </w:rPr>
-      </w:pPr>
-      <w:r>
-        <w:rPr>
-          <w:lang w:val="pl-PL"/>
-        </w:rPr>
-        <w:t>System realizowany jest dla szkoły - jednostki oświatowo-wychowawczej zajmującej</w:t>
-      </w:r>
-      <w:r>
-        <w:rPr>
-          <w:lang w:val="pl-PL"/>
-        </w:rPr>
-        <w:t xml:space="preserve"> się, kształceniem i wychowaniem - zgodnie z podstawą</w:t>
-      </w:r>
-      <w:r>
-        <w:rPr>
-          <w:lang w:val="pl-PL"/>
-        </w:rPr>
-        <w:t xml:space="preserve"> programową i ustawą o oświacie. Szkoła opiera się na relacji nauczyciel-uczeń, co pozwala na systematyczne przekazywanie wiedzy ze strony nauczyciela, jak również relację zwrotną ze strony ucznia, w postaci odbioru przekazywanego materiału. Do prowadzenia zajęć niezbędny jest specjalny dokument zwany dziennikiem. W </w:t>
-      </w:r>
-      <w:r>
-        <w:rPr>
-          <w:lang w:val="pl-PL"/>
-        </w:rPr>
-        <w:t>nim</w:t>
-      </w:r>
-      <w:r>
-        <w:rPr>
-          <w:lang w:val="pl-PL"/>
-        </w:rPr>
-        <w:t xml:space="preserve"> przechowywane są informacje o postępach każdego z uczniów, tj.: oceny, obecności czy uwagi. Pomaga to w weryfikacji postępów w nauce każdego ucznia, zarówno przez rodziców, jak i nauczycieli. Każdy z uczniów przydzielony jest również do określonej klasy – pomaga to w organizacji zajęć, dzieląc wszystkich uczniów uczęszczających do szkoły na mniejsze grupy. Co więcej, istnieje również podział ze względu na zaawansowanie w opanowanej wiedzy i wiek – stąd wyróżniamy podział na roczniki.</w:t>
-      </w:r>
-    </w:p>
-    <w:p>
-      <w:pPr>
-        <w:rPr>
-          <w:lang w:val="pl-PL"/>
-        </w:rPr>
-      </w:pPr>
-    </w:p>
-    <w:p>
-      <w:pPr>
-        <w:pStyle w:val="Nagwek2"/>
-        <w:rPr>
-          <w:lang w:val="pl-PL"/>
-        </w:rPr>
-      </w:pPr>
-      <w:bookmarkStart w:id="7" w:name="_Toc448735369"/>
-      <w:r>
-        <w:rPr>
-          <w:lang w:val="pl-PL"/>
-        </w:rPr>
-        <w:t>Analiza SWOT organizacji</w:t>
-      </w:r>
-      <w:bookmarkEnd w:id="7"/>
     </w:p>
     <w:tbl>
       <w:tblPr>
@@ -3996,7 +3996,7 @@
           <w:lang w:val="pl-PL"/>
         </w:rPr>
       </w:pPr>
-      <w:bookmarkStart w:id="8" w:name="_Toc448735370"/>
+      <w:bookmarkStart w:id="7" w:name="_Toc448735370"/>
       <w:r>
         <w:rPr>
           <w:lang w:val="pl-PL"/>
@@ -4004,23 +4004,23 @@
         <w:lastRenderedPageBreak/>
         <w:t>Specyfikacja wymagań</w:t>
       </w:r>
+      <w:bookmarkEnd w:id="7"/>
+    </w:p>
+    <w:p>
+      <w:pPr>
+        <w:pStyle w:val="Nagwek2"/>
+        <w:rPr>
+          <w:lang w:val="pl-PL"/>
+        </w:rPr>
+      </w:pPr>
+      <w:bookmarkStart w:id="8" w:name="_Toc448735371"/>
+      <w:r>
+        <w:rPr>
+          <w:lang w:val="pl-PL"/>
+        </w:rPr>
+        <w:t>Charakterystyka ogólna</w:t>
+      </w:r>
       <w:bookmarkEnd w:id="8"/>
-    </w:p>
-    <w:p>
-      <w:pPr>
-        <w:pStyle w:val="Nagwek2"/>
-        <w:rPr>
-          <w:lang w:val="pl-PL"/>
-        </w:rPr>
-      </w:pPr>
-      <w:bookmarkStart w:id="9" w:name="_Toc448735371"/>
-      <w:r>
-        <w:rPr>
-          <w:lang w:val="pl-PL"/>
-        </w:rPr>
-        <w:t>Charakterystyka ogólna</w:t>
-      </w:r>
-      <w:bookmarkEnd w:id="9"/>
     </w:p>
     <w:p>
       <w:pPr>
@@ -4105,18 +4105,7 @@
           <w:lang w:val="pl-PL"/>
         </w:rPr>
         <w:br/>
-      </w:r>
-      <w:r>
-        <w:rPr>
-          <w:lang w:val="pl-PL"/>
-        </w:rPr>
-        <w:t xml:space="preserve">- ułatwienie komunikacji między instytucją szkoły a </w:t>
-      </w:r>
-      <w:r>
-        <w:rPr>
-          <w:lang w:val="pl-PL"/>
-        </w:rPr>
-        <w:t>nauczycielami</w:t>
+        <w:t>- ułatwienie komunikacji między instytucją szkoły a nauczycielami</w:t>
       </w:r>
       <w:r>
         <w:rPr>
@@ -4301,14 +4290,14 @@
           <w:lang w:val="pl-PL"/>
         </w:rPr>
       </w:pPr>
-      <w:bookmarkStart w:id="10" w:name="_Ref413828438"/>
+      <w:bookmarkStart w:id="9" w:name="_Ref413828438"/>
       <w:r>
         <w:rPr>
           <w:lang w:val="pl-PL"/>
         </w:rPr>
         <w:t>Korzyści z systemu</w:t>
       </w:r>
-      <w:bookmarkEnd w:id="10"/>
+      <w:bookmarkEnd w:id="9"/>
     </w:p>
     <w:p>
       <w:pPr>
@@ -4452,7 +4441,7 @@
           <w:lang w:val="pl-PL"/>
         </w:rPr>
       </w:pPr>
-      <w:bookmarkStart w:id="11" w:name="_Toc448735372"/>
+      <w:bookmarkStart w:id="10" w:name="_Toc448735372"/>
       <w:r>
         <w:rPr>
           <w:lang w:val="pl-PL"/>
@@ -4474,7 +4463,7 @@
         <w:lastRenderedPageBreak/>
         <w:t>Wymagania funkcjonalne</w:t>
       </w:r>
-      <w:bookmarkEnd w:id="11"/>
+      <w:bookmarkEnd w:id="10"/>
     </w:p>
     <w:p>
       <w:pPr>
@@ -4673,7 +4662,7 @@
           <w:lang w:val="pl-PL"/>
         </w:rPr>
       </w:pPr>
-      <w:bookmarkStart w:id="12" w:name="_Ref413828923"/>
+      <w:bookmarkStart w:id="11" w:name="_Ref413828923"/>
       <w:r>
         <w:rPr>
           <w:lang w:val="pl-PL"/>
@@ -4687,7 +4676,7 @@
         <w:lastRenderedPageBreak/>
         <w:t>Diagramy przypadków użycia</w:t>
       </w:r>
-      <w:bookmarkEnd w:id="12"/>
+      <w:bookmarkEnd w:id="11"/>
     </w:p>
     <w:p>
       <w:pPr>
@@ -5145,7 +5134,7 @@
           <w:lang w:val="pl-PL"/>
         </w:rPr>
       </w:pPr>
-      <w:bookmarkStart w:id="13" w:name="_Toc448735373"/>
+      <w:bookmarkStart w:id="12" w:name="_Toc448735373"/>
       <w:r>
         <w:rPr>
           <w:b/>
@@ -9880,7 +9869,7 @@
         <w:lastRenderedPageBreak/>
         <w:t>Wymagania niefunkcjonalne</w:t>
       </w:r>
-      <w:bookmarkEnd w:id="13"/>
+      <w:bookmarkEnd w:id="12"/>
     </w:p>
     <w:p>
       <w:pPr>
@@ -10103,7 +10092,7 @@
           <w:lang w:val="pl-PL"/>
         </w:rPr>
       </w:pPr>
-      <w:bookmarkStart w:id="14" w:name="_Toc448735374"/>
+      <w:bookmarkStart w:id="13" w:name="_Toc448735374"/>
       <w:r>
         <w:rPr>
           <w:lang w:val="pl-PL"/>
@@ -10111,6 +10100,22 @@
         <w:lastRenderedPageBreak/>
         <w:t>Zarządzanie projektem</w:t>
       </w:r>
+      <w:bookmarkEnd w:id="13"/>
+    </w:p>
+    <w:p>
+      <w:pPr>
+        <w:pStyle w:val="Nagwek2"/>
+        <w:rPr>
+          <w:lang w:val="pl-PL"/>
+        </w:rPr>
+      </w:pPr>
+      <w:bookmarkStart w:id="14" w:name="_Toc448735375"/>
+      <w:r>
+        <w:rPr>
+          <w:lang w:val="pl-PL"/>
+        </w:rPr>
+        <w:t>Zasoby ludzkie</w:t>
+      </w:r>
       <w:bookmarkEnd w:id="14"/>
     </w:p>
     <w:p>
@@ -10120,12 +10125,12 @@
           <w:lang w:val="pl-PL"/>
         </w:rPr>
       </w:pPr>
-      <w:bookmarkStart w:id="15" w:name="_Toc448735375"/>
-      <w:r>
-        <w:rPr>
-          <w:lang w:val="pl-PL"/>
-        </w:rPr>
-        <w:t>Zasoby ludzkie</w:t>
+      <w:bookmarkStart w:id="15" w:name="_Toc448735376"/>
+      <w:r>
+        <w:rPr>
+          <w:lang w:val="pl-PL"/>
+        </w:rPr>
+        <w:t>Etapy/kamienie milowe projektu</w:t>
       </w:r>
       <w:bookmarkEnd w:id="15"/>
     </w:p>
@@ -10136,39 +10141,23 @@
           <w:lang w:val="pl-PL"/>
         </w:rPr>
       </w:pPr>
-      <w:bookmarkStart w:id="16" w:name="_Toc448735376"/>
-      <w:r>
-        <w:rPr>
-          <w:lang w:val="pl-PL"/>
-        </w:rPr>
-        <w:t>Etapy/kamienie milowe projektu</w:t>
+      <w:bookmarkStart w:id="16" w:name="_Toc448735377"/>
+      <w:r>
+        <w:rPr>
+          <w:lang w:val="pl-PL"/>
+        </w:rPr>
+        <w:t>Harmonogram prac</w:t>
       </w:r>
       <w:bookmarkEnd w:id="16"/>
     </w:p>
     <w:p>
       <w:pPr>
-        <w:pStyle w:val="Nagwek2"/>
-        <w:rPr>
-          <w:lang w:val="pl-PL"/>
-        </w:rPr>
-      </w:pPr>
-      <w:bookmarkStart w:id="17" w:name="_Toc448735377"/>
-      <w:r>
-        <w:rPr>
-          <w:lang w:val="pl-PL"/>
-        </w:rPr>
-        <w:t>Harmonogram prac</w:t>
-      </w:r>
-      <w:bookmarkEnd w:id="17"/>
-    </w:p>
-    <w:p>
-      <w:pPr>
         <w:pStyle w:val="Nagwek1"/>
         <w:rPr>
           <w:lang w:val="pl-PL"/>
         </w:rPr>
       </w:pPr>
-      <w:bookmarkStart w:id="18" w:name="_Toc448735378"/>
+      <w:bookmarkStart w:id="17" w:name="_Toc448735378"/>
       <w:r>
         <w:rPr>
           <w:lang w:val="pl-PL"/>
@@ -10176,65 +10165,65 @@
         <w:lastRenderedPageBreak/>
         <w:t>Zarządzanie ryzykiem</w:t>
       </w:r>
+      <w:bookmarkEnd w:id="17"/>
+    </w:p>
+    <w:p>
+      <w:pPr>
+        <w:pStyle w:val="Nagwek2"/>
+        <w:rPr>
+          <w:lang w:val="pl-PL"/>
+        </w:rPr>
+      </w:pPr>
+      <w:bookmarkStart w:id="18" w:name="_Toc448735379"/>
+      <w:r>
+        <w:rPr>
+          <w:lang w:val="pl-PL"/>
+        </w:rPr>
+        <w:t>Lista czynników ryzyka</w:t>
+      </w:r>
       <w:bookmarkEnd w:id="18"/>
     </w:p>
     <w:p>
       <w:pPr>
+        <w:rPr>
+          <w:lang w:val="pl-PL"/>
+        </w:rPr>
+      </w:pPr>
+    </w:p>
+    <w:p>
+      <w:pPr>
         <w:pStyle w:val="Nagwek2"/>
         <w:rPr>
           <w:lang w:val="pl-PL"/>
         </w:rPr>
       </w:pPr>
-      <w:bookmarkStart w:id="19" w:name="_Toc448735379"/>
-      <w:r>
-        <w:rPr>
-          <w:lang w:val="pl-PL"/>
-        </w:rPr>
-        <w:t>Lista czynników ryzyka</w:t>
+      <w:bookmarkStart w:id="19" w:name="_Toc448735380"/>
+      <w:r>
+        <w:rPr>
+          <w:lang w:val="pl-PL"/>
+        </w:rPr>
+        <w:t>Ocena ryzyka</w:t>
       </w:r>
       <w:bookmarkEnd w:id="19"/>
     </w:p>
     <w:p>
       <w:pPr>
-        <w:rPr>
-          <w:lang w:val="pl-PL"/>
-        </w:rPr>
-      </w:pPr>
-    </w:p>
-    <w:p>
-      <w:pPr>
         <w:pStyle w:val="Nagwek2"/>
         <w:rPr>
           <w:lang w:val="pl-PL"/>
         </w:rPr>
       </w:pPr>
-      <w:bookmarkStart w:id="20" w:name="_Toc448735380"/>
-      <w:r>
-        <w:rPr>
-          <w:lang w:val="pl-PL"/>
-        </w:rPr>
-        <w:t>Ocena ryzyka</w:t>
+      <w:bookmarkStart w:id="20" w:name="_Toc448735381"/>
+      <w:r>
+        <w:rPr>
+          <w:lang w:val="pl-PL"/>
+        </w:rPr>
+        <w:t>Plan reakcji na ryzyko</w:t>
       </w:r>
       <w:bookmarkEnd w:id="20"/>
     </w:p>
     <w:p>
       <w:pPr>
-        <w:pStyle w:val="Nagwek2"/>
-        <w:rPr>
-          <w:lang w:val="pl-PL"/>
-        </w:rPr>
-      </w:pPr>
-      <w:bookmarkStart w:id="21" w:name="_Toc448735381"/>
-      <w:r>
-        <w:rPr>
-          <w:lang w:val="pl-PL"/>
-        </w:rPr>
-        <w:t>Plan reakcji na ryzyko</w:t>
-      </w:r>
-      <w:bookmarkEnd w:id="21"/>
-    </w:p>
-    <w:p>
-      <w:pPr>
         <w:rPr>
           <w:lang w:val="pl-PL"/>
         </w:rPr>
@@ -10247,7 +10236,7 @@
           <w:lang w:val="pl-PL"/>
         </w:rPr>
       </w:pPr>
-      <w:bookmarkStart w:id="22" w:name="_Toc448735382"/>
+      <w:bookmarkStart w:id="21" w:name="_Toc448735382"/>
       <w:r>
         <w:rPr>
           <w:lang w:val="pl-PL"/>
@@ -10255,38 +10244,38 @@
         <w:lastRenderedPageBreak/>
         <w:t>Zarządzanie jakością</w:t>
       </w:r>
+      <w:bookmarkEnd w:id="21"/>
+    </w:p>
+    <w:p>
+      <w:pPr>
+        <w:pStyle w:val="Nagwek2"/>
+        <w:rPr>
+          <w:lang w:val="pl-PL"/>
+        </w:rPr>
+      </w:pPr>
+      <w:bookmarkStart w:id="22" w:name="_Toc448735383"/>
+      <w:r>
+        <w:rPr>
+          <w:lang w:val="pl-PL"/>
+        </w:rPr>
+        <w:t>Scenariusze testow</w:t>
+      </w:r>
+      <w:r>
+        <w:rPr>
+          <w:lang w:val="pl-PL"/>
+        </w:rPr>
+        <w:t>e</w:t>
+      </w:r>
       <w:bookmarkEnd w:id="22"/>
     </w:p>
     <w:p>
       <w:pPr>
-        <w:pStyle w:val="Nagwek2"/>
-        <w:rPr>
-          <w:lang w:val="pl-PL"/>
-        </w:rPr>
-      </w:pPr>
-      <w:bookmarkStart w:id="23" w:name="_Toc448735383"/>
-      <w:r>
-        <w:rPr>
-          <w:lang w:val="pl-PL"/>
-        </w:rPr>
-        <w:t>Scenariusze testow</w:t>
-      </w:r>
-      <w:r>
-        <w:rPr>
-          <w:lang w:val="pl-PL"/>
-        </w:rPr>
-        <w:t>e</w:t>
-      </w:r>
-      <w:bookmarkEnd w:id="23"/>
-    </w:p>
-    <w:p>
-      <w:pPr>
         <w:pStyle w:val="Nagwek1"/>
         <w:rPr>
           <w:lang w:val="pl-PL"/>
         </w:rPr>
       </w:pPr>
-      <w:bookmarkStart w:id="24" w:name="_Toc448735384"/>
+      <w:bookmarkStart w:id="23" w:name="_Toc448735384"/>
       <w:r>
         <w:rPr>
           <w:lang w:val="pl-PL"/>
@@ -10294,23 +10283,23 @@
         <w:lastRenderedPageBreak/>
         <w:t>Projekt techniczny</w:t>
       </w:r>
+      <w:bookmarkEnd w:id="23"/>
+    </w:p>
+    <w:p>
+      <w:pPr>
+        <w:pStyle w:val="Nagwek2"/>
+        <w:rPr>
+          <w:lang w:val="pl-PL"/>
+        </w:rPr>
+      </w:pPr>
+      <w:bookmarkStart w:id="24" w:name="_Toc448735385"/>
+      <w:r>
+        <w:rPr>
+          <w:lang w:val="pl-PL"/>
+        </w:rPr>
+        <w:t>Opis architektury systemu</w:t>
+      </w:r>
       <w:bookmarkEnd w:id="24"/>
-    </w:p>
-    <w:p>
-      <w:pPr>
-        <w:pStyle w:val="Nagwek2"/>
-        <w:rPr>
-          <w:lang w:val="pl-PL"/>
-        </w:rPr>
-      </w:pPr>
-      <w:bookmarkStart w:id="25" w:name="_Toc448735385"/>
-      <w:r>
-        <w:rPr>
-          <w:lang w:val="pl-PL"/>
-        </w:rPr>
-        <w:t>Opis architektury systemu</w:t>
-      </w:r>
-      <w:bookmarkEnd w:id="25"/>
     </w:p>
     <w:p>
       <w:pPr>
@@ -10327,7 +10316,25 @@
           <w:sz w:val="24"/>
           <w:szCs w:val="24"/>
         </w:rPr>
-        <w:t xml:space="preserve">Architektura będzie opierać się na wzorcu MVC (Model-View-Controller), co ułatwi </w:t>
+        <w:t>Architektura będzie opierać się na wzorcu MVC (Model-</w:t>
+      </w:r>
+      <w:proofErr w:type="spellStart"/>
+      <w:r>
+        <w:rPr>
+          <w:rFonts w:ascii="Times New Roman" w:hAnsi="Times New Roman"/>
+          <w:sz w:val="24"/>
+          <w:szCs w:val="24"/>
+        </w:rPr>
+        <w:t>View</w:t>
+      </w:r>
+      <w:proofErr w:type="spellEnd"/>
+      <w:r>
+        <w:rPr>
+          <w:rFonts w:ascii="Times New Roman" w:hAnsi="Times New Roman"/>
+          <w:sz w:val="24"/>
+          <w:szCs w:val="24"/>
+        </w:rPr>
+        <w:t xml:space="preserve">-Controller), co ułatwi </w:t>
       </w:r>
       <w:r>
         <w:rPr>
@@ -10335,7 +10342,25 @@
           <w:sz w:val="24"/>
           <w:szCs w:val="24"/>
         </w:rPr>
-        <w:t>oddzielenie warstwy front-end od warstwy back-end systemu.</w:t>
+        <w:t xml:space="preserve">oddzielenie warstwy front-end od warstwy </w:t>
+      </w:r>
+      <w:proofErr w:type="spellStart"/>
+      <w:r>
+        <w:rPr>
+          <w:rStyle w:val="s1"/>
+          <w:sz w:val="24"/>
+          <w:szCs w:val="24"/>
+        </w:rPr>
+        <w:t>back</w:t>
+      </w:r>
+      <w:proofErr w:type="spellEnd"/>
+      <w:r>
+        <w:rPr>
+          <w:rStyle w:val="s1"/>
+          <w:sz w:val="24"/>
+          <w:szCs w:val="24"/>
+        </w:rPr>
+        <w:t>-end systemu.</w:t>
       </w:r>
     </w:p>
     <w:p>
@@ -10345,7 +10370,7 @@
           <w:lang w:val="pl-PL"/>
         </w:rPr>
       </w:pPr>
-      <w:bookmarkStart w:id="26" w:name="_Toc448735386"/>
+      <w:bookmarkStart w:id="25" w:name="_Toc448735386"/>
       <w:r>
         <w:rPr>
           <w:lang w:val="pl-PL"/>
@@ -10358,8 +10383,8 @@
         </w:rPr>
         <w:t>systemu</w:t>
       </w:r>
-      <w:bookmarkStart w:id="27" w:name="_Toc448735387"/>
-      <w:bookmarkEnd w:id="26"/>
+      <w:bookmarkStart w:id="26" w:name="_Toc448735387"/>
+      <w:bookmarkEnd w:id="25"/>
     </w:p>
     <w:p>
       <w:pPr>
@@ -10420,6 +10445,1037 @@
         </w:rPr>
         <w:t>Diagramy UML</w:t>
       </w:r>
+      <w:bookmarkEnd w:id="26"/>
+    </w:p>
+    <w:p>
+      <w:pPr>
+        <w:pStyle w:val="Nagwek3"/>
+        <w:rPr>
+          <w:lang w:val="pl-PL"/>
+        </w:rPr>
+      </w:pPr>
+      <w:r>
+        <w:rPr>
+          <w:lang w:val="pl-PL"/>
+        </w:rPr>
+        <w:t>D</w:t>
+      </w:r>
+      <w:r>
+        <w:rPr>
+          <w:lang w:val="pl-PL"/>
+        </w:rPr>
+        <w:t>iagram(-y) klas</w:t>
+      </w:r>
+    </w:p>
+    <w:p>
+      <w:pPr>
+        <w:rPr>
+          <w:lang w:val="pl-PL"/>
+        </w:rPr>
+      </w:pPr>
+      <w:r>
+        <w:rPr>
+          <w:noProof/>
+          <w:lang w:val="pl-PL" w:eastAsia="pl-PL"/>
+        </w:rPr>
+        <w:drawing>
+          <wp:inline distT="0" distB="0" distL="0" distR="0" wp14:anchorId="56D47426" wp14:editId="26D1098E">
+            <wp:extent cx="6051424" cy="3074606"/>
+            <wp:effectExtent l="0" t="0" r="0" b="0"/>
+            <wp:docPr id="14" name="Obraz 14"/>
+            <wp:cNvGraphicFramePr>
+              <a:graphicFrameLocks xmlns:a="http://schemas.openxmlformats.org/drawingml/2006/main" noChangeAspect="1"/>
+            </wp:cNvGraphicFramePr>
+            <a:graphic xmlns:a="http://schemas.openxmlformats.org/drawingml/2006/main">
+              <a:graphicData uri="http://schemas.openxmlformats.org/drawingml/2006/picture">
+                <pic:pic xmlns:pic="http://schemas.openxmlformats.org/drawingml/2006/picture">
+                  <pic:nvPicPr>
+                    <pic:cNvPr id="14" name="Diagram klas.jpg"/>
+                    <pic:cNvPicPr/>
+                  </pic:nvPicPr>
+                  <pic:blipFill>
+                    <a:blip r:embed="rId12">
+                      <a:extLst>
+                        <a:ext uri="{28A0092B-C50C-407E-A947-70E740481C1C}">
+                          <a14:useLocalDpi xmlns:a14="http://schemas.microsoft.com/office/drawing/2010/main" val="0"/>
+                        </a:ext>
+                      </a:extLst>
+                    </a:blip>
+                    <a:stretch>
+                      <a:fillRect/>
+                    </a:stretch>
+                  </pic:blipFill>
+                  <pic:spPr>
+                    <a:xfrm>
+                      <a:off x="0" y="0"/>
+                      <a:ext cx="6124050" cy="3111506"/>
+                    </a:xfrm>
+                    <a:prstGeom prst="rect">
+                      <a:avLst/>
+                    </a:prstGeom>
+                  </pic:spPr>
+                </pic:pic>
+              </a:graphicData>
+            </a:graphic>
+          </wp:inline>
+        </w:drawing>
+      </w:r>
+    </w:p>
+    <w:p>
+      <w:pPr>
+        <w:jc w:val="left"/>
+        <w:rPr>
+          <w:b/>
+          <w:bCs/>
+          <w:sz w:val="28"/>
+          <w:szCs w:val="26"/>
+          <w:lang w:val="pl-PL"/>
+        </w:rPr>
+      </w:pPr>
+      <w:r>
+        <w:rPr>
+          <w:lang w:val="pl-PL"/>
+        </w:rPr>
+        <w:br w:type="page"/>
+      </w:r>
+    </w:p>
+    <w:p>
+      <w:pPr>
+        <w:pStyle w:val="Nagwek3"/>
+        <w:rPr>
+          <w:lang w:val="pl-PL"/>
+        </w:rPr>
+      </w:pPr>
+      <w:r>
+        <w:rPr>
+          <w:lang w:val="pl-PL"/>
+        </w:rPr>
+        <w:lastRenderedPageBreak/>
+        <w:t>D</w:t>
+      </w:r>
+      <w:r>
+        <w:rPr>
+          <w:lang w:val="pl-PL"/>
+        </w:rPr>
+        <w:t>iagram(-y) czynności</w:t>
+      </w:r>
+    </w:p>
+    <w:p>
+      <w:pPr>
+        <w:rPr>
+          <w:lang w:val="pl-PL"/>
+        </w:rPr>
+      </w:pPr>
+      <w:r>
+        <w:rPr>
+          <w:lang w:val="pl-PL"/>
+        </w:rPr>
+        <w:br/>
+        <w:t>Diagram czynności logowania:</w:t>
+      </w:r>
+      <w:r>
+        <w:rPr>
+          <w:lang w:val="pl-PL"/>
+        </w:rPr>
+        <w:br/>
+      </w:r>
+      <w:r>
+        <w:rPr>
+          <w:noProof/>
+          <w:lang w:val="pl-PL" w:eastAsia="pl-PL"/>
+        </w:rPr>
+        <w:drawing>
+          <wp:inline distT="0" distB="0" distL="0" distR="0" wp14:anchorId="7028A68D" wp14:editId="185CE1B7">
+            <wp:extent cx="6320037" cy="1770927"/>
+            <wp:effectExtent l="0" t="0" r="5080" b="7620"/>
+            <wp:docPr id="15" name="Obraz 15"/>
+            <wp:cNvGraphicFramePr>
+              <a:graphicFrameLocks xmlns:a="http://schemas.openxmlformats.org/drawingml/2006/main" noChangeAspect="1"/>
+            </wp:cNvGraphicFramePr>
+            <a:graphic xmlns:a="http://schemas.openxmlformats.org/drawingml/2006/main">
+              <a:graphicData uri="http://schemas.openxmlformats.org/drawingml/2006/picture">
+                <pic:pic xmlns:pic="http://schemas.openxmlformats.org/drawingml/2006/picture">
+                  <pic:nvPicPr>
+                    <pic:cNvPr id="15" name="logowanie1.jpg"/>
+                    <pic:cNvPicPr/>
+                  </pic:nvPicPr>
+                  <pic:blipFill>
+                    <a:blip r:embed="rId13">
+                      <a:extLst>
+                        <a:ext uri="{28A0092B-C50C-407E-A947-70E740481C1C}">
+                          <a14:useLocalDpi xmlns:a14="http://schemas.microsoft.com/office/drawing/2010/main" val="0"/>
+                        </a:ext>
+                      </a:extLst>
+                    </a:blip>
+                    <a:stretch>
+                      <a:fillRect/>
+                    </a:stretch>
+                  </pic:blipFill>
+                  <pic:spPr>
+                    <a:xfrm>
+                      <a:off x="0" y="0"/>
+                      <a:ext cx="6343116" cy="1777394"/>
+                    </a:xfrm>
+                    <a:prstGeom prst="rect">
+                      <a:avLst/>
+                    </a:prstGeom>
+                  </pic:spPr>
+                </pic:pic>
+              </a:graphicData>
+            </a:graphic>
+          </wp:inline>
+        </w:drawing>
+      </w:r>
+      <w:r>
+        <w:rPr>
+          <w:lang w:val="pl-PL"/>
+        </w:rPr>
+        <w:br/>
+      </w:r>
+      <w:r>
+        <w:rPr>
+          <w:lang w:val="pl-PL"/>
+        </w:rPr>
+        <w:br/>
+        <w:t>Diagram czynności odczytywania odebranych wiadomości:</w:t>
+      </w:r>
+      <w:r>
+        <w:rPr>
+          <w:lang w:val="pl-PL"/>
+        </w:rPr>
+        <w:br/>
+      </w:r>
+      <w:r>
+        <w:rPr>
+          <w:lang w:val="pl-PL"/>
+        </w:rPr>
+        <w:br/>
+      </w:r>
+      <w:r>
+        <w:rPr>
+          <w:noProof/>
+          <w:lang w:val="pl-PL" w:eastAsia="pl-PL"/>
+        </w:rPr>
+        <w:drawing>
+          <wp:inline distT="0" distB="0" distL="0" distR="0" wp14:anchorId="6989AFEB" wp14:editId="52D2043A">
+            <wp:extent cx="5486400" cy="439838"/>
+            <wp:effectExtent l="0" t="0" r="0" b="0"/>
+            <wp:docPr id="16" name="Obraz 16"/>
+            <wp:cNvGraphicFramePr>
+              <a:graphicFrameLocks xmlns:a="http://schemas.openxmlformats.org/drawingml/2006/main" noChangeAspect="1"/>
+            </wp:cNvGraphicFramePr>
+            <a:graphic xmlns:a="http://schemas.openxmlformats.org/drawingml/2006/main">
+              <a:graphicData uri="http://schemas.openxmlformats.org/drawingml/2006/picture">
+                <pic:pic xmlns:pic="http://schemas.openxmlformats.org/drawingml/2006/picture">
+                  <pic:nvPicPr>
+                    <pic:cNvPr id="16" name="odczytywanie odebranych wiadomości.jpg"/>
+                    <pic:cNvPicPr/>
+                  </pic:nvPicPr>
+                  <pic:blipFill>
+                    <a:blip r:embed="rId14">
+                      <a:extLst>
+                        <a:ext uri="{28A0092B-C50C-407E-A947-70E740481C1C}">
+                          <a14:useLocalDpi xmlns:a14="http://schemas.microsoft.com/office/drawing/2010/main" val="0"/>
+                        </a:ext>
+                      </a:extLst>
+                    </a:blip>
+                    <a:stretch>
+                      <a:fillRect/>
+                    </a:stretch>
+                  </pic:blipFill>
+                  <pic:spPr>
+                    <a:xfrm>
+                      <a:off x="0" y="0"/>
+                      <a:ext cx="5533770" cy="443636"/>
+                    </a:xfrm>
+                    <a:prstGeom prst="rect">
+                      <a:avLst/>
+                    </a:prstGeom>
+                  </pic:spPr>
+                </pic:pic>
+              </a:graphicData>
+            </a:graphic>
+          </wp:inline>
+        </w:drawing>
+      </w:r>
+      <w:r>
+        <w:rPr>
+          <w:lang w:val="pl-PL"/>
+        </w:rPr>
+        <w:br/>
+      </w:r>
+      <w:r>
+        <w:rPr>
+          <w:lang w:val="pl-PL"/>
+        </w:rPr>
+        <w:br/>
+        <w:t>Diagram czynności odczytywania wysłanych wiadomości:</w:t>
+      </w:r>
+      <w:r>
+        <w:rPr>
+          <w:lang w:val="pl-PL"/>
+        </w:rPr>
+        <w:br/>
+      </w:r>
+      <w:r>
+        <w:rPr>
+          <w:lang w:val="pl-PL"/>
+        </w:rPr>
+        <w:br/>
+      </w:r>
+      <w:r>
+        <w:rPr>
+          <w:lang w:val="pl-PL"/>
+        </w:rPr>
+        <w:br/>
+      </w:r>
+      <w:r>
+        <w:rPr>
+          <w:noProof/>
+          <w:lang w:val="pl-PL" w:eastAsia="pl-PL"/>
+        </w:rPr>
+        <w:drawing>
+          <wp:inline distT="0" distB="0" distL="0" distR="0" wp14:anchorId="516BB5FC" wp14:editId="68FAC5EE">
+            <wp:extent cx="5486400" cy="416689"/>
+            <wp:effectExtent l="0" t="0" r="0" b="0"/>
+            <wp:docPr id="17" name="Obraz 17"/>
+            <wp:cNvGraphicFramePr>
+              <a:graphicFrameLocks xmlns:a="http://schemas.openxmlformats.org/drawingml/2006/main" noChangeAspect="1"/>
+            </wp:cNvGraphicFramePr>
+            <a:graphic xmlns:a="http://schemas.openxmlformats.org/drawingml/2006/main">
+              <a:graphicData uri="http://schemas.openxmlformats.org/drawingml/2006/picture">
+                <pic:pic xmlns:pic="http://schemas.openxmlformats.org/drawingml/2006/picture">
+                  <pic:nvPicPr>
+                    <pic:cNvPr id="17" name="odczytywanie wysłanych wiadomości.jpg"/>
+                    <pic:cNvPicPr/>
+                  </pic:nvPicPr>
+                  <pic:blipFill>
+                    <a:blip r:embed="rId15">
+                      <a:extLst>
+                        <a:ext uri="{28A0092B-C50C-407E-A947-70E740481C1C}">
+                          <a14:useLocalDpi xmlns:a14="http://schemas.microsoft.com/office/drawing/2010/main" val="0"/>
+                        </a:ext>
+                      </a:extLst>
+                    </a:blip>
+                    <a:stretch>
+                      <a:fillRect/>
+                    </a:stretch>
+                  </pic:blipFill>
+                  <pic:spPr>
+                    <a:xfrm>
+                      <a:off x="0" y="0"/>
+                      <a:ext cx="5616948" cy="426604"/>
+                    </a:xfrm>
+                    <a:prstGeom prst="rect">
+                      <a:avLst/>
+                    </a:prstGeom>
+                  </pic:spPr>
+                </pic:pic>
+              </a:graphicData>
+            </a:graphic>
+          </wp:inline>
+        </w:drawing>
+      </w:r>
+      <w:r>
+        <w:rPr>
+          <w:lang w:val="pl-PL"/>
+        </w:rPr>
+        <w:br/>
+      </w:r>
+      <w:r>
+        <w:rPr>
+          <w:lang w:val="pl-PL"/>
+        </w:rPr>
+        <w:br/>
+        <w:t>Diagram czynności sprawdzania ocen:</w:t>
+      </w:r>
+      <w:r>
+        <w:rPr>
+          <w:lang w:val="pl-PL"/>
+        </w:rPr>
+        <w:br/>
+      </w:r>
+      <w:r>
+        <w:rPr>
+          <w:lang w:val="pl-PL"/>
+        </w:rPr>
+        <w:br/>
+      </w:r>
+      <w:r>
+        <w:rPr>
+          <w:noProof/>
+          <w:lang w:val="pl-PL" w:eastAsia="pl-PL"/>
+        </w:rPr>
+        <w:drawing>
+          <wp:inline distT="0" distB="0" distL="0" distR="0" wp14:anchorId="427FF6DA" wp14:editId="1D52AC5D">
+            <wp:extent cx="5486400" cy="425450"/>
+            <wp:effectExtent l="0" t="0" r="0" b="6350"/>
+            <wp:docPr id="18" name="Obraz 18"/>
+            <wp:cNvGraphicFramePr>
+              <a:graphicFrameLocks xmlns:a="http://schemas.openxmlformats.org/drawingml/2006/main" noChangeAspect="1"/>
+            </wp:cNvGraphicFramePr>
+            <a:graphic xmlns:a="http://schemas.openxmlformats.org/drawingml/2006/main">
+              <a:graphicData uri="http://schemas.openxmlformats.org/drawingml/2006/picture">
+                <pic:pic xmlns:pic="http://schemas.openxmlformats.org/drawingml/2006/picture">
+                  <pic:nvPicPr>
+                    <pic:cNvPr id="18" name="sprawdzanie ocen.jpg"/>
+                    <pic:cNvPicPr/>
+                  </pic:nvPicPr>
+                  <pic:blipFill>
+                    <a:blip r:embed="rId16">
+                      <a:extLst>
+                        <a:ext uri="{28A0092B-C50C-407E-A947-70E740481C1C}">
+                          <a14:useLocalDpi xmlns:a14="http://schemas.microsoft.com/office/drawing/2010/main" val="0"/>
+                        </a:ext>
+                      </a:extLst>
+                    </a:blip>
+                    <a:stretch>
+                      <a:fillRect/>
+                    </a:stretch>
+                  </pic:blipFill>
+                  <pic:spPr>
+                    <a:xfrm>
+                      <a:off x="0" y="0"/>
+                      <a:ext cx="5486400" cy="425450"/>
+                    </a:xfrm>
+                    <a:prstGeom prst="rect">
+                      <a:avLst/>
+                    </a:prstGeom>
+                  </pic:spPr>
+                </pic:pic>
+              </a:graphicData>
+            </a:graphic>
+          </wp:inline>
+        </w:drawing>
+      </w:r>
+      <w:r>
+        <w:rPr>
+          <w:lang w:val="pl-PL"/>
+        </w:rPr>
+        <w:br/>
+      </w:r>
+      <w:r>
+        <w:rPr>
+          <w:lang w:val="pl-PL"/>
+        </w:rPr>
+        <w:br/>
+      </w:r>
+      <w:r>
+        <w:rPr>
+          <w:lang w:val="pl-PL"/>
+        </w:rPr>
+        <w:t>Diagram czynności wysłania nowej wiadomości:</w:t>
+      </w:r>
+      <w:r>
+        <w:rPr>
+          <w:lang w:val="pl-PL"/>
+        </w:rPr>
+        <w:br/>
+      </w:r>
+      <w:r>
+        <w:rPr>
+          <w:noProof/>
+          <w:lang w:val="pl-PL" w:eastAsia="pl-PL"/>
+        </w:rPr>
+        <w:drawing>
+          <wp:inline distT="0" distB="0" distL="0" distR="0" wp14:anchorId="55907FA6" wp14:editId="47D2EAFC">
+            <wp:extent cx="5486400" cy="2134870"/>
+            <wp:effectExtent l="0" t="0" r="0" b="0"/>
+            <wp:docPr id="19" name="Obraz 19"/>
+            <wp:cNvGraphicFramePr>
+              <a:graphicFrameLocks xmlns:a="http://schemas.openxmlformats.org/drawingml/2006/main" noChangeAspect="1"/>
+            </wp:cNvGraphicFramePr>
+            <a:graphic xmlns:a="http://schemas.openxmlformats.org/drawingml/2006/main">
+              <a:graphicData uri="http://schemas.openxmlformats.org/drawingml/2006/picture">
+                <pic:pic xmlns:pic="http://schemas.openxmlformats.org/drawingml/2006/picture">
+                  <pic:nvPicPr>
+                    <pic:cNvPr id="19" name="tworzenie i wysylanie nowej wiadomosci.jpg"/>
+                    <pic:cNvPicPr/>
+                  </pic:nvPicPr>
+                  <pic:blipFill>
+                    <a:blip r:embed="rId17">
+                      <a:extLst>
+                        <a:ext uri="{28A0092B-C50C-407E-A947-70E740481C1C}">
+                          <a14:useLocalDpi xmlns:a14="http://schemas.microsoft.com/office/drawing/2010/main" val="0"/>
+                        </a:ext>
+                      </a:extLst>
+                    </a:blip>
+                    <a:stretch>
+                      <a:fillRect/>
+                    </a:stretch>
+                  </pic:blipFill>
+                  <pic:spPr>
+                    <a:xfrm>
+                      <a:off x="0" y="0"/>
+                      <a:ext cx="5486400" cy="2134870"/>
+                    </a:xfrm>
+                    <a:prstGeom prst="rect">
+                      <a:avLst/>
+                    </a:prstGeom>
+                  </pic:spPr>
+                </pic:pic>
+              </a:graphicData>
+            </a:graphic>
+          </wp:inline>
+        </w:drawing>
+      </w:r>
+      <w:r>
+        <w:rPr>
+          <w:lang w:val="pl-PL"/>
+        </w:rPr>
+        <w:br/>
+      </w:r>
+      <w:r>
+        <w:rPr>
+          <w:lang w:val="pl-PL"/>
+        </w:rPr>
+        <w:br/>
+      </w:r>
+      <w:r>
+        <w:rPr>
+          <w:lang w:val="pl-PL"/>
+        </w:rPr>
+        <w:lastRenderedPageBreak/>
+        <w:t>Diagram czynności wpisywania oceny do systemu przez nauczyciela:</w:t>
+      </w:r>
+      <w:r>
+        <w:rPr>
+          <w:lang w:val="pl-PL"/>
+        </w:rPr>
+        <w:br/>
+      </w:r>
+      <w:r>
+        <w:rPr>
+          <w:noProof/>
+          <w:lang w:val="pl-PL" w:eastAsia="pl-PL"/>
+        </w:rPr>
+        <w:drawing>
+          <wp:inline distT="0" distB="0" distL="0" distR="0" wp14:anchorId="66040EDA" wp14:editId="19EAFD4A">
+            <wp:extent cx="5486400" cy="687705"/>
+            <wp:effectExtent l="0" t="0" r="0" b="0"/>
+            <wp:docPr id="20" name="Obraz 20"/>
+            <wp:cNvGraphicFramePr>
+              <a:graphicFrameLocks xmlns:a="http://schemas.openxmlformats.org/drawingml/2006/main" noChangeAspect="1"/>
+            </wp:cNvGraphicFramePr>
+            <a:graphic xmlns:a="http://schemas.openxmlformats.org/drawingml/2006/main">
+              <a:graphicData uri="http://schemas.openxmlformats.org/drawingml/2006/picture">
+                <pic:pic xmlns:pic="http://schemas.openxmlformats.org/drawingml/2006/picture">
+                  <pic:nvPicPr>
+                    <pic:cNvPr id="20" name="wstawianie ocen.jpg"/>
+                    <pic:cNvPicPr/>
+                  </pic:nvPicPr>
+                  <pic:blipFill>
+                    <a:blip r:embed="rId18">
+                      <a:extLst>
+                        <a:ext uri="{28A0092B-C50C-407E-A947-70E740481C1C}">
+                          <a14:useLocalDpi xmlns:a14="http://schemas.microsoft.com/office/drawing/2010/main" val="0"/>
+                        </a:ext>
+                      </a:extLst>
+                    </a:blip>
+                    <a:stretch>
+                      <a:fillRect/>
+                    </a:stretch>
+                  </pic:blipFill>
+                  <pic:spPr>
+                    <a:xfrm>
+                      <a:off x="0" y="0"/>
+                      <a:ext cx="5486400" cy="687705"/>
+                    </a:xfrm>
+                    <a:prstGeom prst="rect">
+                      <a:avLst/>
+                    </a:prstGeom>
+                  </pic:spPr>
+                </pic:pic>
+              </a:graphicData>
+            </a:graphic>
+          </wp:inline>
+        </w:drawing>
+      </w:r>
+    </w:p>
+    <w:p>
+      <w:pPr>
+        <w:jc w:val="left"/>
+        <w:rPr>
+          <w:lang w:val="pl-PL"/>
+        </w:rPr>
+      </w:pPr>
+      <w:r>
+        <w:rPr>
+          <w:lang w:val="pl-PL"/>
+        </w:rPr>
+        <w:br w:type="page"/>
+      </w:r>
+    </w:p>
+    <w:p>
+      <w:pPr>
+        <w:rPr>
+          <w:lang w:val="pl-PL"/>
+        </w:rPr>
+      </w:pPr>
+    </w:p>
+    <w:p>
+      <w:pPr>
+        <w:pStyle w:val="Nagwek3"/>
+        <w:rPr>
+          <w:lang w:val="pl-PL"/>
+        </w:rPr>
+      </w:pPr>
+      <w:r>
+        <w:rPr>
+          <w:lang w:val="pl-PL"/>
+        </w:rPr>
+        <w:t>D</w:t>
+      </w:r>
+      <w:r>
+        <w:rPr>
+          <w:lang w:val="pl-PL"/>
+        </w:rPr>
+        <w:t>iagramy sekwencji</w:t>
+      </w:r>
+    </w:p>
+    <w:p>
+      <w:pPr>
+        <w:rPr>
+          <w:lang w:val="pl-PL"/>
+        </w:rPr>
+      </w:pPr>
+      <w:r>
+        <w:rPr>
+          <w:lang w:val="pl-PL"/>
+        </w:rPr>
+        <w:br/>
+        <w:t>Diagram sekwencji logowania do systemu:</w:t>
+      </w:r>
+    </w:p>
+    <w:p>
+      <w:pPr>
+        <w:rPr>
+          <w:lang w:val="pl-PL"/>
+        </w:rPr>
+      </w:pPr>
+      <w:r>
+        <w:rPr>
+          <w:noProof/>
+          <w:lang w:val="pl-PL" w:eastAsia="pl-PL"/>
+        </w:rPr>
+        <w:drawing>
+          <wp:inline distT="0" distB="0" distL="0" distR="0" wp14:anchorId="5494597C" wp14:editId="234D5AF6">
+            <wp:extent cx="5486400" cy="2508250"/>
+            <wp:effectExtent l="0" t="0" r="0" b="6350"/>
+            <wp:docPr id="21" name="Obraz 21"/>
+            <wp:cNvGraphicFramePr>
+              <a:graphicFrameLocks xmlns:a="http://schemas.openxmlformats.org/drawingml/2006/main" noChangeAspect="1"/>
+            </wp:cNvGraphicFramePr>
+            <a:graphic xmlns:a="http://schemas.openxmlformats.org/drawingml/2006/main">
+              <a:graphicData uri="http://schemas.openxmlformats.org/drawingml/2006/picture">
+                <pic:pic xmlns:pic="http://schemas.openxmlformats.org/drawingml/2006/picture">
+                  <pic:nvPicPr>
+                    <pic:cNvPr id="21" name="logowanie.jpg"/>
+                    <pic:cNvPicPr/>
+                  </pic:nvPicPr>
+                  <pic:blipFill>
+                    <a:blip r:embed="rId19">
+                      <a:extLst>
+                        <a:ext uri="{28A0092B-C50C-407E-A947-70E740481C1C}">
+                          <a14:useLocalDpi xmlns:a14="http://schemas.microsoft.com/office/drawing/2010/main" val="0"/>
+                        </a:ext>
+                      </a:extLst>
+                    </a:blip>
+                    <a:stretch>
+                      <a:fillRect/>
+                    </a:stretch>
+                  </pic:blipFill>
+                  <pic:spPr>
+                    <a:xfrm>
+                      <a:off x="0" y="0"/>
+                      <a:ext cx="5486400" cy="2508250"/>
+                    </a:xfrm>
+                    <a:prstGeom prst="rect">
+                      <a:avLst/>
+                    </a:prstGeom>
+                  </pic:spPr>
+                </pic:pic>
+              </a:graphicData>
+            </a:graphic>
+          </wp:inline>
+        </w:drawing>
+      </w:r>
+      <w:r>
+        <w:rPr>
+          <w:lang w:val="pl-PL"/>
+        </w:rPr>
+        <w:br/>
+      </w:r>
+      <w:r>
+        <w:rPr>
+          <w:lang w:val="pl-PL"/>
+        </w:rPr>
+        <w:br/>
+      </w:r>
+      <w:r>
+        <w:rPr>
+          <w:lang w:val="pl-PL"/>
+        </w:rPr>
+        <w:t xml:space="preserve">Diagram sprawdzania obecności przez </w:t>
+      </w:r>
+      <w:r>
+        <w:rPr>
+          <w:lang w:val="pl-PL"/>
+        </w:rPr>
+        <w:t>N</w:t>
+      </w:r>
+      <w:r>
+        <w:rPr>
+          <w:lang w:val="pl-PL"/>
+        </w:rPr>
+        <w:t>auczyciela:</w:t>
+      </w:r>
+      <w:r>
+        <w:rPr>
+          <w:lang w:val="pl-PL"/>
+        </w:rPr>
+        <w:br/>
+      </w:r>
+      <w:r>
+        <w:rPr>
+          <w:lang w:val="pl-PL"/>
+        </w:rPr>
+        <w:br/>
+      </w:r>
+      <w:r>
+        <w:rPr>
+          <w:noProof/>
+          <w:lang w:val="pl-PL" w:eastAsia="pl-PL"/>
+        </w:rPr>
+        <w:drawing>
+          <wp:inline distT="0" distB="0" distL="0" distR="0" wp14:anchorId="55210BAD" wp14:editId="2986D010">
+            <wp:extent cx="4648200" cy="3479800"/>
+            <wp:effectExtent l="0" t="0" r="0" b="0"/>
+            <wp:docPr id="22" name="Obraz 22"/>
+            <wp:cNvGraphicFramePr>
+              <a:graphicFrameLocks xmlns:a="http://schemas.openxmlformats.org/drawingml/2006/main" noChangeAspect="1"/>
+            </wp:cNvGraphicFramePr>
+            <a:graphic xmlns:a="http://schemas.openxmlformats.org/drawingml/2006/main">
+              <a:graphicData uri="http://schemas.openxmlformats.org/drawingml/2006/picture">
+                <pic:pic xmlns:pic="http://schemas.openxmlformats.org/drawingml/2006/picture">
+                  <pic:nvPicPr>
+                    <pic:cNvPr id="22" name="sprawdzanie obecności.jpg"/>
+                    <pic:cNvPicPr/>
+                  </pic:nvPicPr>
+                  <pic:blipFill>
+                    <a:blip r:embed="rId20">
+                      <a:extLst>
+                        <a:ext uri="{28A0092B-C50C-407E-A947-70E740481C1C}">
+                          <a14:useLocalDpi xmlns:a14="http://schemas.microsoft.com/office/drawing/2010/main" val="0"/>
+                        </a:ext>
+                      </a:extLst>
+                    </a:blip>
+                    <a:stretch>
+                      <a:fillRect/>
+                    </a:stretch>
+                  </pic:blipFill>
+                  <pic:spPr>
+                    <a:xfrm>
+                      <a:off x="0" y="0"/>
+                      <a:ext cx="4648200" cy="3479800"/>
+                    </a:xfrm>
+                    <a:prstGeom prst="rect">
+                      <a:avLst/>
+                    </a:prstGeom>
+                  </pic:spPr>
+                </pic:pic>
+              </a:graphicData>
+            </a:graphic>
+          </wp:inline>
+        </w:drawing>
+      </w:r>
+    </w:p>
+    <w:p>
+      <w:pPr>
+        <w:jc w:val="left"/>
+        <w:rPr>
+          <w:lang w:val="pl-PL"/>
+        </w:rPr>
+      </w:pPr>
+      <w:r>
+        <w:rPr>
+          <w:lang w:val="pl-PL"/>
+        </w:rPr>
+        <w:br w:type="page"/>
+      </w:r>
+      <w:r>
+        <w:rPr>
+          <w:lang w:val="pl-PL"/>
+        </w:rPr>
+        <w:lastRenderedPageBreak/>
+        <w:br/>
+        <w:t>Diagram wyświetlania ocen przez Rodzica:</w:t>
+      </w:r>
+    </w:p>
+    <w:p>
+      <w:pPr>
+        <w:rPr>
+          <w:lang w:val="pl-PL"/>
+        </w:rPr>
+      </w:pPr>
+      <w:r>
+        <w:rPr>
+          <w:noProof/>
+          <w:lang w:val="pl-PL" w:eastAsia="pl-PL"/>
+        </w:rPr>
+        <w:drawing>
+          <wp:inline distT="0" distB="0" distL="0" distR="0" wp14:anchorId="6C2AE24C" wp14:editId="45A2BD65">
+            <wp:extent cx="4114800" cy="3581400"/>
+            <wp:effectExtent l="0" t="0" r="0" b="0"/>
+            <wp:docPr id="23" name="Obraz 23"/>
+            <wp:cNvGraphicFramePr>
+              <a:graphicFrameLocks xmlns:a="http://schemas.openxmlformats.org/drawingml/2006/main" noChangeAspect="1"/>
+            </wp:cNvGraphicFramePr>
+            <a:graphic xmlns:a="http://schemas.openxmlformats.org/drawingml/2006/main">
+              <a:graphicData uri="http://schemas.openxmlformats.org/drawingml/2006/picture">
+                <pic:pic xmlns:pic="http://schemas.openxmlformats.org/drawingml/2006/picture">
+                  <pic:nvPicPr>
+                    <pic:cNvPr id="23" name="sprawdzanie ocen przez rodzica.jpg"/>
+                    <pic:cNvPicPr/>
+                  </pic:nvPicPr>
+                  <pic:blipFill>
+                    <a:blip r:embed="rId21">
+                      <a:extLst>
+                        <a:ext uri="{28A0092B-C50C-407E-A947-70E740481C1C}">
+                          <a14:useLocalDpi xmlns:a14="http://schemas.microsoft.com/office/drawing/2010/main" val="0"/>
+                        </a:ext>
+                      </a:extLst>
+                    </a:blip>
+                    <a:stretch>
+                      <a:fillRect/>
+                    </a:stretch>
+                  </pic:blipFill>
+                  <pic:spPr>
+                    <a:xfrm>
+                      <a:off x="0" y="0"/>
+                      <a:ext cx="4114800" cy="3581400"/>
+                    </a:xfrm>
+                    <a:prstGeom prst="rect">
+                      <a:avLst/>
+                    </a:prstGeom>
+                  </pic:spPr>
+                </pic:pic>
+              </a:graphicData>
+            </a:graphic>
+          </wp:inline>
+        </w:drawing>
+      </w:r>
+    </w:p>
+    <w:p>
+      <w:pPr>
+        <w:jc w:val="left"/>
+        <w:rPr>
+          <w:lang w:val="pl-PL"/>
+        </w:rPr>
+      </w:pPr>
+      <w:r>
+        <w:rPr>
+          <w:lang w:val="pl-PL"/>
+        </w:rPr>
+        <w:br/>
+        <w:t>Diagram wyświetlania ocen przez Ucznia:</w:t>
+      </w:r>
+      <w:r>
+        <w:rPr>
+          <w:lang w:val="pl-PL"/>
+        </w:rPr>
+        <w:br/>
+      </w:r>
+      <w:r>
+        <w:rPr>
+          <w:noProof/>
+          <w:lang w:val="pl-PL" w:eastAsia="pl-PL"/>
+        </w:rPr>
+        <w:drawing>
+          <wp:inline distT="0" distB="0" distL="0" distR="0" wp14:anchorId="325343C2" wp14:editId="1E63414C">
+            <wp:extent cx="3213100" cy="3162300"/>
+            <wp:effectExtent l="0" t="0" r="12700" b="12700"/>
+            <wp:docPr id="24" name="Obraz 24"/>
+            <wp:cNvGraphicFramePr>
+              <a:graphicFrameLocks xmlns:a="http://schemas.openxmlformats.org/drawingml/2006/main" noChangeAspect="1"/>
+            </wp:cNvGraphicFramePr>
+            <a:graphic xmlns:a="http://schemas.openxmlformats.org/drawingml/2006/main">
+              <a:graphicData uri="http://schemas.openxmlformats.org/drawingml/2006/picture">
+                <pic:pic xmlns:pic="http://schemas.openxmlformats.org/drawingml/2006/picture">
+                  <pic:nvPicPr>
+                    <pic:cNvPr id="24" name="sprawdzanie ocen przez ucznia.jpg"/>
+                    <pic:cNvPicPr/>
+                  </pic:nvPicPr>
+                  <pic:blipFill>
+                    <a:blip r:embed="rId22">
+                      <a:extLst>
+                        <a:ext uri="{28A0092B-C50C-407E-A947-70E740481C1C}">
+                          <a14:useLocalDpi xmlns:a14="http://schemas.microsoft.com/office/drawing/2010/main" val="0"/>
+                        </a:ext>
+                      </a:extLst>
+                    </a:blip>
+                    <a:stretch>
+                      <a:fillRect/>
+                    </a:stretch>
+                  </pic:blipFill>
+                  <pic:spPr>
+                    <a:xfrm>
+                      <a:off x="0" y="0"/>
+                      <a:ext cx="3213100" cy="3162300"/>
+                    </a:xfrm>
+                    <a:prstGeom prst="rect">
+                      <a:avLst/>
+                    </a:prstGeom>
+                  </pic:spPr>
+                </pic:pic>
+              </a:graphicData>
+            </a:graphic>
+          </wp:inline>
+        </w:drawing>
+      </w:r>
+    </w:p>
+    <w:p>
+      <w:pPr>
+        <w:jc w:val="left"/>
+        <w:rPr>
+          <w:lang w:val="pl-PL"/>
+        </w:rPr>
+      </w:pPr>
+      <w:r>
+        <w:rPr>
+          <w:lang w:val="pl-PL"/>
+        </w:rPr>
+        <w:br w:type="page"/>
+      </w:r>
+      <w:r>
+        <w:rPr>
+          <w:lang w:val="pl-PL"/>
+        </w:rPr>
+        <w:lastRenderedPageBreak/>
+        <w:t>Diagram wystawiania ocen przez Nauczyciela:</w:t>
+      </w:r>
+      <w:r>
+        <w:rPr>
+          <w:lang w:val="pl-PL"/>
+        </w:rPr>
+        <w:br/>
+      </w:r>
+      <w:r>
+        <w:rPr>
+          <w:noProof/>
+          <w:lang w:val="pl-PL" w:eastAsia="pl-PL"/>
+        </w:rPr>
+        <w:drawing>
+          <wp:inline distT="0" distB="0" distL="0" distR="0" wp14:anchorId="5B3FEB0E" wp14:editId="52F0BA7E">
+            <wp:extent cx="4902200" cy="4445000"/>
+            <wp:effectExtent l="0" t="0" r="0" b="0"/>
+            <wp:docPr id="25" name="Obraz 25"/>
+            <wp:cNvGraphicFramePr>
+              <a:graphicFrameLocks xmlns:a="http://schemas.openxmlformats.org/drawingml/2006/main" noChangeAspect="1"/>
+            </wp:cNvGraphicFramePr>
+            <a:graphic xmlns:a="http://schemas.openxmlformats.org/drawingml/2006/main">
+              <a:graphicData uri="http://schemas.openxmlformats.org/drawingml/2006/picture">
+                <pic:pic xmlns:pic="http://schemas.openxmlformats.org/drawingml/2006/picture">
+                  <pic:nvPicPr>
+                    <pic:cNvPr id="25" name="wystawianie ocen.jpg"/>
+                    <pic:cNvPicPr/>
+                  </pic:nvPicPr>
+                  <pic:blipFill>
+                    <a:blip r:embed="rId23">
+                      <a:extLst>
+                        <a:ext uri="{28A0092B-C50C-407E-A947-70E740481C1C}">
+                          <a14:useLocalDpi xmlns:a14="http://schemas.microsoft.com/office/drawing/2010/main" val="0"/>
+                        </a:ext>
+                      </a:extLst>
+                    </a:blip>
+                    <a:stretch>
+                      <a:fillRect/>
+                    </a:stretch>
+                  </pic:blipFill>
+                  <pic:spPr>
+                    <a:xfrm>
+                      <a:off x="0" y="0"/>
+                      <a:ext cx="4902200" cy="4445000"/>
+                    </a:xfrm>
+                    <a:prstGeom prst="rect">
+                      <a:avLst/>
+                    </a:prstGeom>
+                  </pic:spPr>
+                </pic:pic>
+              </a:graphicData>
+            </a:graphic>
+          </wp:inline>
+        </w:drawing>
+      </w:r>
+    </w:p>
+    <w:p>
+      <w:pPr>
+        <w:jc w:val="left"/>
+        <w:rPr>
+          <w:lang w:val="pl-PL"/>
+        </w:rPr>
+      </w:pPr>
+      <w:r>
+        <w:rPr>
+          <w:lang w:val="pl-PL"/>
+        </w:rPr>
+        <w:br w:type="page"/>
+      </w:r>
+    </w:p>
+    <w:p>
+      <w:pPr>
+        <w:pStyle w:val="Nagwek3"/>
+        <w:rPr>
+          <w:lang w:val="pl-PL"/>
+        </w:rPr>
+      </w:pPr>
+      <w:r>
+        <w:rPr>
+          <w:lang w:val="pl-PL"/>
+        </w:rPr>
+        <w:lastRenderedPageBreak/>
+        <w:t>I</w:t>
+      </w:r>
+      <w:r>
+        <w:rPr>
+          <w:lang w:val="pl-PL"/>
+        </w:rPr>
+        <w:t>nne diagramy</w:t>
+      </w:r>
+    </w:p>
+    <w:p>
+      <w:pPr>
+        <w:rPr>
+          <w:lang w:val="pl-PL"/>
+        </w:rPr>
+      </w:pPr>
+      <w:r>
+        <w:rPr>
+          <w:lang w:val="pl-PL"/>
+        </w:rPr>
+        <w:t>co najmniej trzy – komponentów, rozmieszczenia, maszyny stanowej itp.</w:t>
+      </w:r>
+    </w:p>
+    <w:p>
+      <w:pPr>
+        <w:pStyle w:val="Nagwek2"/>
+        <w:rPr>
+          <w:lang w:val="pl-PL"/>
+        </w:rPr>
+      </w:pPr>
+      <w:bookmarkStart w:id="27" w:name="_Toc448735388"/>
+      <w:r>
+        <w:rPr>
+          <w:lang w:val="pl-PL"/>
+        </w:rPr>
+        <w:t>Charakterystyka zasto</w:t>
+      </w:r>
+      <w:r>
+        <w:rPr>
+          <w:lang w:val="pl-PL"/>
+        </w:rPr>
+        <w:t>sowanych wzorców projektowych</w:t>
+      </w:r>
       <w:bookmarkEnd w:id="27"/>
     </w:p>
     <w:p>
@@ -10430,71 +11486,216 @@
       </w:pPr>
       <w:r>
         <w:rPr>
-          <w:lang w:val="pl-PL"/>
-        </w:rPr>
-        <w:t>każdy diagram ma mieć tytuł oraz ma być na osobnej stronie</w:t>
-      </w:r>
-    </w:p>
-    <w:p>
-      <w:pPr>
-        <w:rPr>
-          <w:lang w:val="pl-PL"/>
-        </w:rPr>
-      </w:pPr>
-      <w:r>
-        <w:rPr>
-          <w:lang w:val="pl-PL"/>
-        </w:rPr>
-        <w:t xml:space="preserve">diagramy przypadków użycia umieszczone w punkcie </w:t>
-      </w:r>
-      <w:r>
-        <w:rPr>
-          <w:lang w:val="pl-PL"/>
-        </w:rPr>
-        <w:fldChar w:fldCharType="begin"/>
-      </w:r>
-      <w:r>
-        <w:rPr>
-          <w:lang w:val="pl-PL"/>
-        </w:rPr>
-        <w:instrText xml:space="preserve"> REF _Ref413828923 \r \h </w:instrText>
-      </w:r>
-      <w:r>
-        <w:rPr>
-          <w:lang w:val="pl-PL"/>
-        </w:rPr>
-      </w:r>
-      <w:r>
-        <w:rPr>
-          <w:lang w:val="pl-PL"/>
-        </w:rPr>
-        <w:fldChar w:fldCharType="separate"/>
-      </w:r>
-      <w:r>
-        <w:rPr>
-          <w:lang w:val="pl-PL"/>
-        </w:rPr>
-        <w:t>5.2.2</w:t>
-      </w:r>
-      <w:r>
-        <w:rPr>
-          <w:lang w:val="pl-PL"/>
-        </w:rPr>
-        <w:fldChar w:fldCharType="end"/>
-      </w:r>
-      <w:r>
-        <w:rPr>
-          <w:lang w:val="pl-PL"/>
-        </w:rPr>
-        <w:t>, a nie tutaj.</w:t>
-      </w:r>
-    </w:p>
-    <w:p>
-      <w:pPr>
-        <w:rPr>
-          <w:lang w:val="pl-PL"/>
-        </w:rPr>
-      </w:pPr>
+          <w:b/>
+          <w:lang w:val="pl-PL"/>
+        </w:rPr>
+        <w:t>Model-</w:t>
+      </w:r>
+      <w:proofErr w:type="spellStart"/>
+      <w:r>
+        <w:rPr>
+          <w:b/>
+          <w:lang w:val="pl-PL"/>
+        </w:rPr>
+        <w:t>View</w:t>
+      </w:r>
+      <w:proofErr w:type="spellEnd"/>
+      <w:r>
+        <w:rPr>
+          <w:b/>
+          <w:lang w:val="pl-PL"/>
+        </w:rPr>
+        <w:t>-Controller</w:t>
+      </w:r>
+      <w:r>
+        <w:rPr>
+          <w:lang w:val="pl-PL"/>
+        </w:rPr>
+        <w:t xml:space="preserve"> </w:t>
+      </w:r>
+      <w:r>
+        <w:rPr>
+          <w:lang w:val="pl-PL"/>
+        </w:rPr>
+        <w:t>–</w:t>
+      </w:r>
+      <w:r>
+        <w:rPr>
+          <w:lang w:val="pl-PL"/>
+        </w:rPr>
+        <w:t xml:space="preserve"> </w:t>
+      </w:r>
+      <w:r>
+        <w:rPr>
+          <w:lang w:val="pl-PL"/>
+        </w:rPr>
+        <w:t xml:space="preserve">wzorzec służący do organizowania struktury aplikacji </w:t>
+      </w:r>
+      <w:r>
+        <w:rPr>
+          <w:lang w:val="pl-PL"/>
+        </w:rPr>
+        <w:t xml:space="preserve">posiadających graficzne interfejsy użytkownika. </w:t>
+      </w:r>
+      <w:r>
+        <w:rPr>
+          <w:lang w:val="pl-PL"/>
+        </w:rPr>
+        <w:br/>
+      </w:r>
+      <w:r>
+        <w:rPr>
+          <w:b/>
+          <w:lang w:val="pl-PL"/>
+        </w:rPr>
+        <w:t>Model</w:t>
+      </w:r>
+      <w:r>
+        <w:rPr>
+          <w:lang w:val="pl-PL"/>
+        </w:rPr>
+        <w:t xml:space="preserve"> </w:t>
+      </w:r>
+      <w:r>
+        <w:rPr>
+          <w:lang w:val="pl-PL"/>
+        </w:rPr>
+        <w:t>–</w:t>
+      </w:r>
+      <w:r>
+        <w:rPr>
+          <w:lang w:val="pl-PL"/>
+        </w:rPr>
+        <w:t xml:space="preserve"> </w:t>
+      </w:r>
+      <w:r>
+        <w:rPr>
+          <w:lang w:val="pl-PL"/>
+        </w:rPr>
+        <w:t xml:space="preserve">jest pewną reprezentacją </w:t>
+      </w:r>
+      <w:r>
+        <w:rPr>
+          <w:lang w:val="pl-PL"/>
+        </w:rPr>
+        <w:t>problemu bądź logiki aplikacji</w:t>
+      </w:r>
+      <w:r>
+        <w:rPr>
+          <w:lang w:val="pl-PL"/>
+        </w:rPr>
+        <w:t>,</w:t>
+      </w:r>
+      <w:r>
+        <w:rPr>
+          <w:lang w:val="pl-PL"/>
+        </w:rPr>
+        <w:br/>
+      </w:r>
+      <w:proofErr w:type="spellStart"/>
+      <w:r>
+        <w:rPr>
+          <w:b/>
+          <w:lang w:val="pl-PL"/>
+        </w:rPr>
+        <w:t>View</w:t>
+      </w:r>
+      <w:proofErr w:type="spellEnd"/>
+      <w:r>
+        <w:rPr>
+          <w:lang w:val="pl-PL"/>
+        </w:rPr>
+        <w:t xml:space="preserve"> </w:t>
+      </w:r>
+      <w:r>
+        <w:rPr>
+          <w:lang w:val="pl-PL"/>
+        </w:rPr>
+        <w:t>–</w:t>
+      </w:r>
+      <w:r>
+        <w:rPr>
+          <w:lang w:val="pl-PL"/>
+        </w:rPr>
+        <w:t xml:space="preserve"> </w:t>
+      </w:r>
+      <w:r>
+        <w:rPr>
+          <w:lang w:val="pl-PL"/>
+        </w:rPr>
+        <w:t>opisuje, jak wyświetlić pewną część modelu w ramach interfejsu użytkownika</w:t>
+      </w:r>
+      <w:r>
+        <w:rPr>
+          <w:lang w:val="pl-PL"/>
+        </w:rPr>
+        <w:t>,</w:t>
+      </w:r>
+      <w:r>
+        <w:rPr>
+          <w:lang w:val="pl-PL"/>
+        </w:rPr>
+        <w:br/>
+      </w:r>
+      <w:r>
+        <w:rPr>
+          <w:b/>
+          <w:lang w:val="pl-PL"/>
+        </w:rPr>
+        <w:t>Controller</w:t>
+      </w:r>
+      <w:r>
+        <w:rPr>
+          <w:lang w:val="pl-PL"/>
+        </w:rPr>
+        <w:t xml:space="preserve"> </w:t>
+      </w:r>
+      <w:r>
+        <w:rPr>
+          <w:lang w:val="pl-PL"/>
+        </w:rPr>
+        <w:t>–</w:t>
+      </w:r>
+      <w:r>
+        <w:rPr>
+          <w:lang w:val="pl-PL"/>
+        </w:rPr>
+        <w:t xml:space="preserve"> </w:t>
+      </w:r>
+      <w:r>
+        <w:rPr>
+          <w:lang w:val="pl-PL"/>
+        </w:rPr>
+        <w:t>przyj</w:t>
+      </w:r>
+      <w:r>
+        <w:rPr>
+          <w:lang w:val="pl-PL"/>
+        </w:rPr>
+        <w:t>muje dane wejściowe użytkowni</w:t>
+      </w:r>
+      <w:r>
+        <w:rPr>
+          <w:lang w:val="pl-PL"/>
+        </w:rPr>
+        <w:t>ka i reaguje na jego poczynania, zarządzając aktualizacje modelu oraz odświeżanie widoków.</w:t>
+      </w:r>
+    </w:p>
+    <w:p>
+      <w:pPr>
+        <w:pStyle w:val="Nagwek2"/>
+        <w:rPr>
+          <w:lang w:val="pl-PL"/>
+        </w:rPr>
+      </w:pPr>
+      <w:bookmarkStart w:id="28" w:name="_Toc448735389"/>
+      <w:r>
+        <w:rPr>
+          <w:lang w:val="pl-PL"/>
+        </w:rPr>
+        <w:t>Projekt bazy danych</w:t>
+      </w:r>
+      <w:bookmarkEnd w:id="28"/>
     </w:p>
     <w:p>
       <w:pPr>
@@ -10507,21 +11708,62 @@
         <w:rPr>
           <w:lang w:val="pl-PL"/>
         </w:rPr>
-        <w:t>D</w:t>
-      </w:r>
-      <w:r>
-        <w:rPr>
-          <w:lang w:val="pl-PL"/>
-        </w:rPr>
-        <w:t>iagram(-y) klas</w:t>
-      </w:r>
-    </w:p>
-    <w:p>
-      <w:pPr>
-        <w:rPr>
-          <w:lang w:val="pl-PL"/>
-        </w:rPr>
-      </w:pPr>
+        <w:t>Schemat</w:t>
+      </w:r>
+    </w:p>
+    <w:p>
+      <w:pPr>
+        <w:rPr>
+          <w:lang w:val="pl-PL"/>
+        </w:rPr>
+      </w:pPr>
+      <w:r>
+        <w:rPr>
+          <w:noProof/>
+          <w:lang w:val="pl-PL" w:eastAsia="pl-PL"/>
+        </w:rPr>
+        <w:drawing>
+          <wp:inline distT="0" distB="0" distL="0" distR="0" wp14:anchorId="6642AB47" wp14:editId="1119A496">
+            <wp:extent cx="6423949" cy="4834319"/>
+            <wp:effectExtent l="0" t="0" r="2540" b="0"/>
+            <wp:docPr id="27" name="Obraz 27"/>
+            <wp:cNvGraphicFramePr>
+              <a:graphicFrameLocks xmlns:a="http://schemas.openxmlformats.org/drawingml/2006/main" noChangeAspect="1"/>
+            </wp:cNvGraphicFramePr>
+            <a:graphic xmlns:a="http://schemas.openxmlformats.org/drawingml/2006/main">
+              <a:graphicData uri="http://schemas.openxmlformats.org/drawingml/2006/picture">
+                <pic:pic xmlns:pic="http://schemas.openxmlformats.org/drawingml/2006/picture">
+                  <pic:nvPicPr>
+                    <pic:cNvPr id="27" name="io_dziennik.PNG"/>
+                    <pic:cNvPicPr/>
+                  </pic:nvPicPr>
+                  <pic:blipFill>
+                    <a:blip r:embed="rId24">
+                      <a:extLst>
+                        <a:ext uri="{28A0092B-C50C-407E-A947-70E740481C1C}">
+                          <a14:useLocalDpi xmlns:a14="http://schemas.microsoft.com/office/drawing/2010/main" val="0"/>
+                        </a:ext>
+                      </a:extLst>
+                    </a:blip>
+                    <a:stretch>
+                      <a:fillRect/>
+                    </a:stretch>
+                  </pic:blipFill>
+                  <pic:spPr>
+                    <a:xfrm>
+                      <a:off x="0" y="0"/>
+                      <a:ext cx="6435742" cy="4843193"/>
+                    </a:xfrm>
+                    <a:prstGeom prst="rect">
+                      <a:avLst/>
+                    </a:prstGeom>
+                  </pic:spPr>
+                </pic:pic>
+              </a:graphicData>
+            </a:graphic>
+          </wp:inline>
+        </w:drawing>
+      </w:r>
     </w:p>
     <w:p>
       <w:pPr>
@@ -10534,86 +11776,22 @@
         <w:rPr>
           <w:lang w:val="pl-PL"/>
         </w:rPr>
-        <w:t>D</w:t>
-      </w:r>
-      <w:r>
-        <w:rPr>
-          <w:lang w:val="pl-PL"/>
-        </w:rPr>
-        <w:t>iagram(-y) czynności</w:t>
-      </w:r>
-    </w:p>
-    <w:p>
-      <w:pPr>
-        <w:rPr>
-          <w:lang w:val="pl-PL"/>
-        </w:rPr>
-      </w:pPr>
-    </w:p>
-    <w:p>
-      <w:pPr>
-        <w:pStyle w:val="Nagwek3"/>
-        <w:rPr>
-          <w:lang w:val="pl-PL"/>
-        </w:rPr>
-      </w:pPr>
-      <w:r>
-        <w:rPr>
-          <w:lang w:val="pl-PL"/>
-        </w:rPr>
-        <w:t>D</w:t>
-      </w:r>
-      <w:r>
-        <w:rPr>
-          <w:lang w:val="pl-PL"/>
-        </w:rPr>
-        <w:t>iagramy sekwencji</w:t>
-      </w:r>
-    </w:p>
-    <w:p>
-      <w:pPr>
-        <w:rPr>
-          <w:lang w:val="pl-PL"/>
-        </w:rPr>
-      </w:pPr>
-      <w:r>
-        <w:rPr>
-          <w:lang w:val="pl-PL"/>
-        </w:rPr>
-        <w:t>co najmniej 5, w tym co najmniej 1 przypadek użycia zilustrowany kilkoma diagramami sekwencji</w:t>
-      </w:r>
-    </w:p>
-    <w:p>
-      <w:pPr>
-        <w:pStyle w:val="Nagwek3"/>
-        <w:rPr>
-          <w:lang w:val="pl-PL"/>
-        </w:rPr>
-      </w:pPr>
-      <w:r>
-        <w:rPr>
-          <w:lang w:val="pl-PL"/>
-        </w:rPr>
-        <w:t>I</w:t>
-      </w:r>
-      <w:r>
-        <w:rPr>
-          <w:lang w:val="pl-PL"/>
-        </w:rPr>
-        <w:t>nne diagramy</w:t>
-      </w:r>
-    </w:p>
-    <w:p>
-      <w:pPr>
-        <w:rPr>
-          <w:lang w:val="pl-PL"/>
-        </w:rPr>
-      </w:pPr>
-      <w:r>
-        <w:rPr>
-          <w:lang w:val="pl-PL"/>
-        </w:rPr>
-        <w:t>co najmniej trzy – komponentów, rozmieszczenia, maszyny stanowej itp.</w:t>
+        <w:t>Projekty szczegółowe tabel</w:t>
+      </w:r>
+      <w:bookmarkStart w:id="29" w:name="_GoBack"/>
+      <w:bookmarkEnd w:id="29"/>
+    </w:p>
+    <w:p>
+      <w:pPr>
+        <w:rPr>
+          <w:lang w:val="pl-PL"/>
+        </w:rPr>
+      </w:pPr>
+      <w:r>
+        <w:rPr>
+          <w:lang w:val="pl-PL"/>
+        </w:rPr>
+        <w:t>niepotrzebne</w:t>
       </w:r>
     </w:p>
     <w:p>
@@ -10623,270 +11801,12 @@
           <w:lang w:val="pl-PL"/>
         </w:rPr>
       </w:pPr>
-      <w:bookmarkStart w:id="28" w:name="_Toc448735388"/>
-      <w:r>
-        <w:rPr>
-          <w:lang w:val="pl-PL"/>
-        </w:rPr>
-        <w:t>Charakterystyka zasto</w:t>
-      </w:r>
-      <w:r>
-        <w:rPr>
-          <w:lang w:val="pl-PL"/>
-        </w:rPr>
-        <w:t>sowanych wzorców projektowych</w:t>
-      </w:r>
-      <w:bookmarkEnd w:id="28"/>
-    </w:p>
-    <w:p>
-      <w:pPr>
-        <w:rPr>
-          <w:lang w:val="pl-PL"/>
-        </w:rPr>
-      </w:pPr>
-      <w:r>
-        <w:rPr>
-          <w:b/>
-          <w:lang w:val="pl-PL"/>
-        </w:rPr>
-        <w:t>Model-View-Controller</w:t>
-      </w:r>
-      <w:r>
-        <w:rPr>
-          <w:lang w:val="pl-PL"/>
-        </w:rPr>
-        <w:t xml:space="preserve"> </w:t>
-      </w:r>
-      <w:r>
-        <w:rPr>
-          <w:lang w:val="pl-PL"/>
-        </w:rPr>
-        <w:t>–</w:t>
-      </w:r>
-      <w:r>
-        <w:rPr>
-          <w:lang w:val="pl-PL"/>
-        </w:rPr>
-        <w:t xml:space="preserve"> </w:t>
-      </w:r>
-      <w:r>
-        <w:rPr>
-          <w:lang w:val="pl-PL"/>
-        </w:rPr>
-        <w:t xml:space="preserve">wzorzec służący do organizowania struktury aplikacji </w:t>
-      </w:r>
-      <w:r>
-        <w:rPr>
-          <w:lang w:val="pl-PL"/>
-        </w:rPr>
-        <w:t xml:space="preserve">posiadających graficzne interfejsy użytkownika. </w:t>
-      </w:r>
-      <w:r>
-        <w:rPr>
-          <w:lang w:val="pl-PL"/>
-        </w:rPr>
-        <w:br/>
-      </w:r>
-      <w:r>
-        <w:rPr>
-          <w:b/>
-          <w:lang w:val="pl-PL"/>
-        </w:rPr>
-        <w:t>Model</w:t>
-      </w:r>
-      <w:r>
-        <w:rPr>
-          <w:lang w:val="pl-PL"/>
-        </w:rPr>
-        <w:t xml:space="preserve"> </w:t>
-      </w:r>
-      <w:r>
-        <w:rPr>
-          <w:lang w:val="pl-PL"/>
-        </w:rPr>
-        <w:t>–</w:t>
-      </w:r>
-      <w:r>
-        <w:rPr>
-          <w:lang w:val="pl-PL"/>
-        </w:rPr>
-        <w:t xml:space="preserve"> </w:t>
-      </w:r>
-      <w:r>
-        <w:rPr>
-          <w:lang w:val="pl-PL"/>
-        </w:rPr>
-        <w:t xml:space="preserve">jest pewną reprezentacją </w:t>
-      </w:r>
-      <w:r>
-        <w:rPr>
-          <w:lang w:val="pl-PL"/>
-        </w:rPr>
-        <w:t>problemu bądź logiki aplikacji</w:t>
-      </w:r>
-      <w:r>
-        <w:rPr>
-          <w:lang w:val="pl-PL"/>
-        </w:rPr>
-        <w:t>,</w:t>
-      </w:r>
-      <w:r>
-        <w:rPr>
-          <w:lang w:val="pl-PL"/>
-        </w:rPr>
-        <w:br/>
-      </w:r>
-      <w:r>
-        <w:rPr>
-          <w:b/>
-          <w:lang w:val="pl-PL"/>
-        </w:rPr>
-        <w:t>View</w:t>
-      </w:r>
-      <w:r>
-        <w:rPr>
-          <w:lang w:val="pl-PL"/>
-        </w:rPr>
-        <w:t xml:space="preserve"> </w:t>
-      </w:r>
-      <w:r>
-        <w:rPr>
-          <w:lang w:val="pl-PL"/>
-        </w:rPr>
-        <w:t>–</w:t>
-      </w:r>
-      <w:r>
-        <w:rPr>
-          <w:lang w:val="pl-PL"/>
-        </w:rPr>
-        <w:t xml:space="preserve"> </w:t>
-      </w:r>
-      <w:r>
-        <w:rPr>
-          <w:lang w:val="pl-PL"/>
-        </w:rPr>
-        <w:t>opisuje, jak wyświetlić pewną część modelu w ramach interfejsu użytkownika</w:t>
-      </w:r>
-      <w:r>
-        <w:rPr>
-          <w:lang w:val="pl-PL"/>
-        </w:rPr>
-        <w:t>,</w:t>
-      </w:r>
-      <w:r>
-        <w:rPr>
-          <w:lang w:val="pl-PL"/>
-        </w:rPr>
-        <w:br/>
-      </w:r>
-      <w:r>
-        <w:rPr>
-          <w:b/>
-          <w:lang w:val="pl-PL"/>
-        </w:rPr>
-        <w:t>Controller</w:t>
-      </w:r>
-      <w:r>
-        <w:rPr>
-          <w:lang w:val="pl-PL"/>
-        </w:rPr>
-        <w:t xml:space="preserve"> </w:t>
-      </w:r>
-      <w:r>
-        <w:rPr>
-          <w:lang w:val="pl-PL"/>
-        </w:rPr>
-        <w:t>–</w:t>
-      </w:r>
-      <w:r>
-        <w:rPr>
-          <w:lang w:val="pl-PL"/>
-        </w:rPr>
-        <w:t xml:space="preserve"> </w:t>
-      </w:r>
-      <w:r>
-        <w:rPr>
-          <w:lang w:val="pl-PL"/>
-        </w:rPr>
-        <w:t>przyj</w:t>
-      </w:r>
-      <w:r>
-        <w:rPr>
-          <w:lang w:val="pl-PL"/>
-        </w:rPr>
-        <w:t>muje dane wejściowe użytkowni</w:t>
-      </w:r>
-      <w:r>
-        <w:rPr>
-          <w:lang w:val="pl-PL"/>
-        </w:rPr>
-        <w:t>ka i reaguje na jego poczynania, zarządzając aktualizacje modelu oraz odświeżanie widoków.</w:t>
-      </w:r>
-    </w:p>
-    <w:p>
-      <w:pPr>
-        <w:pStyle w:val="Nagwek2"/>
-        <w:rPr>
-          <w:lang w:val="pl-PL"/>
-        </w:rPr>
-      </w:pPr>
-      <w:bookmarkStart w:id="29" w:name="_Toc448735389"/>
+      <w:bookmarkStart w:id="30" w:name="_Toc448735390"/>
       <w:r>
         <w:rPr>
           <w:lang w:val="pl-PL"/>
         </w:rPr>
         <w:lastRenderedPageBreak/>
-        <w:t>Projekt bazy danych</w:t>
-      </w:r>
-      <w:bookmarkEnd w:id="29"/>
-    </w:p>
-    <w:p>
-      <w:pPr>
-        <w:pStyle w:val="Nagwek3"/>
-        <w:rPr>
-          <w:lang w:val="pl-PL"/>
-        </w:rPr>
-      </w:pPr>
-      <w:r>
-        <w:rPr>
-          <w:lang w:val="pl-PL"/>
-        </w:rPr>
-        <w:t>Schemat</w:t>
-      </w:r>
-    </w:p>
-    <w:p>
-      <w:pPr>
-        <w:pStyle w:val="Nagwek3"/>
-        <w:rPr>
-          <w:lang w:val="pl-PL"/>
-        </w:rPr>
-      </w:pPr>
-      <w:r>
-        <w:rPr>
-          <w:lang w:val="pl-PL"/>
-        </w:rPr>
-        <w:t>Projekty szczegółowe tabel</w:t>
-      </w:r>
-    </w:p>
-    <w:p>
-      <w:pPr>
-        <w:rPr>
-          <w:lang w:val="pl-PL"/>
-        </w:rPr>
-      </w:pPr>
-    </w:p>
-    <w:p>
-      <w:pPr>
-        <w:pStyle w:val="Nagwek2"/>
-        <w:rPr>
-          <w:lang w:val="pl-PL"/>
-        </w:rPr>
-      </w:pPr>
-      <w:bookmarkStart w:id="30" w:name="_Toc448735390"/>
-      <w:r>
-        <w:rPr>
-          <w:lang w:val="pl-PL"/>
-        </w:rPr>
         <w:t>Projekt interfejsu użytkownika</w:t>
       </w:r>
       <w:bookmarkEnd w:id="30"/>
@@ -10966,6 +11886,901 @@
     </w:p>
     <w:p>
       <w:pPr>
+        <w:rPr>
+          <w:lang w:val="pl-PL"/>
+        </w:rPr>
+      </w:pPr>
+    </w:p>
+    <w:p>
+      <w:pPr>
+        <w:rPr>
+          <w:lang w:val="pl-PL"/>
+        </w:rPr>
+      </w:pPr>
+      <w:r>
+        <w:rPr>
+          <w:lang w:val="pl-PL"/>
+        </w:rPr>
+        <w:t xml:space="preserve">Poniższa instrukcja oprowadza użytkownika </w:t>
+      </w:r>
+      <w:r>
+        <w:rPr>
+          <w:lang w:val="pl-PL"/>
+        </w:rPr>
+        <w:t xml:space="preserve">będącego uczniem po </w:t>
+      </w:r>
+      <w:r>
+        <w:rPr>
+          <w:lang w:val="pl-PL"/>
+        </w:rPr>
+        <w:t xml:space="preserve">kolejnych </w:t>
+      </w:r>
+      <w:r>
+        <w:rPr>
+          <w:lang w:val="pl-PL"/>
+        </w:rPr>
+        <w:t>sekcjach aplikacji.</w:t>
+      </w:r>
+    </w:p>
+    <w:p>
+      <w:pPr>
+        <w:rPr>
+          <w:lang w:val="pl-PL"/>
+        </w:rPr>
+      </w:pPr>
+      <w:r>
+        <w:rPr>
+          <w:lang w:val="pl-PL"/>
+        </w:rPr>
+        <w:br/>
+      </w:r>
+      <w:r>
+        <w:rPr>
+          <w:lang w:val="pl-PL"/>
+        </w:rPr>
+        <w:t>Aby zalogować się do systemu należy uruchomić aplikację. Ukaże się wted</w:t>
+      </w:r>
+      <w:r>
+        <w:rPr>
+          <w:lang w:val="pl-PL"/>
+        </w:rPr>
+        <w:t xml:space="preserve">y okno logowania do </w:t>
+      </w:r>
+      <w:proofErr w:type="spellStart"/>
+      <w:r>
+        <w:rPr>
+          <w:lang w:val="pl-PL"/>
+        </w:rPr>
+        <w:t>eDziennika</w:t>
+      </w:r>
+      <w:proofErr w:type="spellEnd"/>
+      <w:r>
+        <w:rPr>
+          <w:lang w:val="pl-PL"/>
+        </w:rPr>
+        <w:t>:</w:t>
+      </w:r>
+    </w:p>
+    <w:p>
+      <w:pPr>
+        <w:pStyle w:val="Akapitzlist"/>
+        <w:rPr>
+          <w:lang w:val="pl-PL"/>
+        </w:rPr>
+      </w:pPr>
+      <w:r>
+        <w:rPr>
+          <w:lang w:val="pl-PL"/>
+        </w:rPr>
+        <w:br/>
+      </w:r>
+      <w:r>
+        <w:rPr>
+          <w:noProof/>
+          <w:lang w:val="pl-PL" w:eastAsia="pl-PL"/>
+        </w:rPr>
+        <w:drawing>
+          <wp:inline distT="0" distB="0" distL="0" distR="0" wp14:anchorId="203AC115" wp14:editId="7F3517A6">
+            <wp:extent cx="4629150" cy="4695825"/>
+            <wp:effectExtent l="0" t="0" r="0" b="3175"/>
+            <wp:docPr id="2" name="Obraz 2"/>
+            <wp:cNvGraphicFramePr>
+              <a:graphicFrameLocks xmlns:a="http://schemas.openxmlformats.org/drawingml/2006/main" noChangeAspect="1"/>
+            </wp:cNvGraphicFramePr>
+            <a:graphic xmlns:a="http://schemas.openxmlformats.org/drawingml/2006/main">
+              <a:graphicData uri="http://schemas.openxmlformats.org/drawingml/2006/picture">
+                <pic:pic xmlns:pic="http://schemas.openxmlformats.org/drawingml/2006/picture">
+                  <pic:nvPicPr>
+                    <pic:cNvPr id="2" name="logowanie.JPG"/>
+                    <pic:cNvPicPr/>
+                  </pic:nvPicPr>
+                  <pic:blipFill>
+                    <a:blip r:embed="rId25">
+                      <a:extLst>
+                        <a:ext uri="{28A0092B-C50C-407E-A947-70E740481C1C}">
+                          <a14:useLocalDpi xmlns:a14="http://schemas.microsoft.com/office/drawing/2010/main" val="0"/>
+                        </a:ext>
+                      </a:extLst>
+                    </a:blip>
+                    <a:stretch>
+                      <a:fillRect/>
+                    </a:stretch>
+                  </pic:blipFill>
+                  <pic:spPr>
+                    <a:xfrm>
+                      <a:off x="0" y="0"/>
+                      <a:ext cx="4629150" cy="4695825"/>
+                    </a:xfrm>
+                    <a:prstGeom prst="rect">
+                      <a:avLst/>
+                    </a:prstGeom>
+                  </pic:spPr>
+                </pic:pic>
+              </a:graphicData>
+            </a:graphic>
+          </wp:inline>
+        </w:drawing>
+      </w:r>
+    </w:p>
+    <w:p>
+      <w:pPr>
+        <w:jc w:val="left"/>
+        <w:rPr>
+          <w:lang w:val="pl-PL"/>
+        </w:rPr>
+      </w:pPr>
+      <w:r>
+        <w:rPr>
+          <w:lang w:val="pl-PL"/>
+        </w:rPr>
+        <w:br w:type="page"/>
+      </w:r>
+    </w:p>
+    <w:p>
+      <w:pPr>
+        <w:rPr>
+          <w:lang w:val="pl-PL"/>
+        </w:rPr>
+      </w:pPr>
+      <w:r>
+        <w:rPr>
+          <w:lang w:val="pl-PL"/>
+        </w:rPr>
+        <w:lastRenderedPageBreak/>
+        <w:t xml:space="preserve">Należy wpisać </w:t>
+      </w:r>
+      <w:r>
+        <w:rPr>
+          <w:lang w:val="pl-PL"/>
+        </w:rPr>
+        <w:t>nazwę użytkownika oraz ha</w:t>
+      </w:r>
+      <w:r>
+        <w:rPr>
+          <w:lang w:val="pl-PL"/>
+        </w:rPr>
+        <w:t xml:space="preserve">sło otrzymane od </w:t>
+      </w:r>
+      <w:r>
+        <w:rPr>
+          <w:lang w:val="pl-PL"/>
+        </w:rPr>
+        <w:t>administratora.</w:t>
+      </w:r>
+      <w:r>
+        <w:rPr>
+          <w:lang w:val="pl-PL"/>
+        </w:rPr>
+        <w:t xml:space="preserve"> Gdy </w:t>
+      </w:r>
+      <w:r>
+        <w:rPr>
+          <w:lang w:val="pl-PL"/>
+        </w:rPr>
+        <w:t xml:space="preserve">naciśniemy przycisk „Zaloguj” </w:t>
+      </w:r>
+      <w:r>
+        <w:rPr>
+          <w:lang w:val="pl-PL"/>
+        </w:rPr>
+        <w:t>i wszystko przebiegnie pomyślnie, naszym oczom powinien ukazać się widok ocen:</w:t>
+      </w:r>
+      <w:r>
+        <w:rPr>
+          <w:lang w:val="pl-PL"/>
+        </w:rPr>
+        <w:br/>
+      </w:r>
+      <w:r>
+        <w:rPr>
+          <w:lang w:val="pl-PL"/>
+        </w:rPr>
+        <w:br/>
+      </w:r>
+      <w:r>
+        <w:rPr>
+          <w:noProof/>
+          <w:lang w:val="pl-PL" w:eastAsia="pl-PL"/>
+        </w:rPr>
+        <w:drawing>
+          <wp:inline distT="0" distB="0" distL="0" distR="0" wp14:anchorId="57EE5F7F" wp14:editId="1E5908D6">
+            <wp:extent cx="5486400" cy="4138930"/>
+            <wp:effectExtent l="0" t="0" r="0" b="1270"/>
+            <wp:docPr id="8" name="Obraz 8"/>
+            <wp:cNvGraphicFramePr>
+              <a:graphicFrameLocks xmlns:a="http://schemas.openxmlformats.org/drawingml/2006/main" noChangeAspect="1"/>
+            </wp:cNvGraphicFramePr>
+            <a:graphic xmlns:a="http://schemas.openxmlformats.org/drawingml/2006/main">
+              <a:graphicData uri="http://schemas.openxmlformats.org/drawingml/2006/picture">
+                <pic:pic xmlns:pic="http://schemas.openxmlformats.org/drawingml/2006/picture">
+                  <pic:nvPicPr>
+                    <pic:cNvPr id="8" name="oceny.JPG"/>
+                    <pic:cNvPicPr/>
+                  </pic:nvPicPr>
+                  <pic:blipFill>
+                    <a:blip r:embed="rId26">
+                      <a:extLst>
+                        <a:ext uri="{28A0092B-C50C-407E-A947-70E740481C1C}">
+                          <a14:useLocalDpi xmlns:a14="http://schemas.microsoft.com/office/drawing/2010/main" val="0"/>
+                        </a:ext>
+                      </a:extLst>
+                    </a:blip>
+                    <a:stretch>
+                      <a:fillRect/>
+                    </a:stretch>
+                  </pic:blipFill>
+                  <pic:spPr>
+                    <a:xfrm>
+                      <a:off x="0" y="0"/>
+                      <a:ext cx="5486400" cy="4138930"/>
+                    </a:xfrm>
+                    <a:prstGeom prst="rect">
+                      <a:avLst/>
+                    </a:prstGeom>
+                  </pic:spPr>
+                </pic:pic>
+              </a:graphicData>
+            </a:graphic>
+          </wp:inline>
+        </w:drawing>
+      </w:r>
+      <w:r>
+        <w:rPr>
+          <w:lang w:val="pl-PL"/>
+        </w:rPr>
+        <w:br/>
+      </w:r>
+      <w:r>
+        <w:rPr>
+          <w:lang w:val="pl-PL"/>
+        </w:rPr>
+        <w:br/>
+        <w:t>W prawym górnym rogu, obok przycisku „Wyloguj”, widzimy również jako kto się zalogowaliśmy.</w:t>
+      </w:r>
+    </w:p>
+    <w:p>
+      <w:pPr>
+        <w:jc w:val="left"/>
+        <w:rPr>
+          <w:lang w:val="pl-PL"/>
+        </w:rPr>
+      </w:pPr>
+      <w:r>
+        <w:rPr>
+          <w:lang w:val="pl-PL"/>
+        </w:rPr>
+        <w:br w:type="page"/>
+      </w:r>
+    </w:p>
+    <w:p>
+      <w:pPr>
+        <w:jc w:val="left"/>
+        <w:rPr>
+          <w:lang w:val="pl-PL"/>
+        </w:rPr>
+      </w:pPr>
+      <w:r>
+        <w:rPr>
+          <w:lang w:val="pl-PL"/>
+        </w:rPr>
+        <w:lastRenderedPageBreak/>
+        <w:t>Wciskając przycisk „Obecności”, przechodzimy do sekcji z obecnościami za aktualny tydzień:</w:t>
+      </w:r>
+      <w:r>
+        <w:rPr>
+          <w:lang w:val="pl-PL"/>
+        </w:rPr>
+        <w:br/>
+      </w:r>
+      <w:r>
+        <w:rPr>
+          <w:lang w:val="pl-PL"/>
+        </w:rPr>
+        <w:br/>
+      </w:r>
+      <w:r>
+        <w:rPr>
+          <w:noProof/>
+          <w:lang w:val="pl-PL" w:eastAsia="pl-PL"/>
+        </w:rPr>
+        <w:drawing>
+          <wp:inline distT="0" distB="0" distL="0" distR="0" wp14:anchorId="52BE7C71" wp14:editId="45968EEE">
+            <wp:extent cx="5486400" cy="4138930"/>
+            <wp:effectExtent l="0" t="0" r="0" b="1270"/>
+            <wp:docPr id="9" name="Obraz 9"/>
+            <wp:cNvGraphicFramePr>
+              <a:graphicFrameLocks xmlns:a="http://schemas.openxmlformats.org/drawingml/2006/main" noChangeAspect="1"/>
+            </wp:cNvGraphicFramePr>
+            <a:graphic xmlns:a="http://schemas.openxmlformats.org/drawingml/2006/main">
+              <a:graphicData uri="http://schemas.openxmlformats.org/drawingml/2006/picture">
+                <pic:pic xmlns:pic="http://schemas.openxmlformats.org/drawingml/2006/picture">
+                  <pic:nvPicPr>
+                    <pic:cNvPr id="9" name="obecnosci.JPG"/>
+                    <pic:cNvPicPr/>
+                  </pic:nvPicPr>
+                  <pic:blipFill>
+                    <a:blip r:embed="rId27">
+                      <a:extLst>
+                        <a:ext uri="{28A0092B-C50C-407E-A947-70E740481C1C}">
+                          <a14:useLocalDpi xmlns:a14="http://schemas.microsoft.com/office/drawing/2010/main" val="0"/>
+                        </a:ext>
+                      </a:extLst>
+                    </a:blip>
+                    <a:stretch>
+                      <a:fillRect/>
+                    </a:stretch>
+                  </pic:blipFill>
+                  <pic:spPr>
+                    <a:xfrm>
+                      <a:off x="0" y="0"/>
+                      <a:ext cx="5486400" cy="4138930"/>
+                    </a:xfrm>
+                    <a:prstGeom prst="rect">
+                      <a:avLst/>
+                    </a:prstGeom>
+                  </pic:spPr>
+                </pic:pic>
+              </a:graphicData>
+            </a:graphic>
+          </wp:inline>
+        </w:drawing>
+      </w:r>
+      <w:r>
+        <w:rPr>
+          <w:lang w:val="pl-PL"/>
+        </w:rPr>
+        <w:br/>
+      </w:r>
+      <w:r>
+        <w:rPr>
+          <w:lang w:val="pl-PL"/>
+        </w:rPr>
+        <w:br/>
+        <w:t xml:space="preserve">Kolor </w:t>
+      </w:r>
+      <w:r>
+        <w:rPr>
+          <w:color w:val="8DB3E2" w:themeColor="text2" w:themeTint="66"/>
+          <w:highlight w:val="black"/>
+          <w:lang w:val="pl-PL"/>
+        </w:rPr>
+        <w:t>niebieski</w:t>
+      </w:r>
+      <w:r>
+        <w:rPr>
+          <w:lang w:val="pl-PL"/>
+        </w:rPr>
+        <w:t xml:space="preserve"> oznacza brak zajęć oznaczony jako ferie.</w:t>
+      </w:r>
+      <w:r>
+        <w:rPr>
+          <w:lang w:val="pl-PL"/>
+        </w:rPr>
+        <w:br/>
+        <w:t xml:space="preserve">Kolor </w:t>
+      </w:r>
+      <w:r>
+        <w:rPr>
+          <w:color w:val="C2D69B" w:themeColor="accent3" w:themeTint="99"/>
+          <w:highlight w:val="black"/>
+          <w:lang w:val="pl-PL"/>
+        </w:rPr>
+        <w:t>z</w:t>
+      </w:r>
+      <w:r>
+        <w:rPr>
+          <w:color w:val="2CF43A"/>
+          <w:highlight w:val="black"/>
+          <w:lang w:val="pl-PL"/>
+        </w:rPr>
+        <w:t>ielony</w:t>
+      </w:r>
+      <w:r>
+        <w:rPr>
+          <w:lang w:val="pl-PL"/>
+        </w:rPr>
+        <w:t xml:space="preserve"> oznacza, że uczeń był obecny na zajęciach.</w:t>
+      </w:r>
+      <w:r>
+        <w:rPr>
+          <w:lang w:val="pl-PL"/>
+        </w:rPr>
+        <w:br/>
+        <w:t xml:space="preserve">Kolor </w:t>
+      </w:r>
+      <w:r>
+        <w:rPr>
+          <w:color w:val="FFFF92"/>
+          <w:highlight w:val="black"/>
+          <w:lang w:val="pl-PL"/>
+        </w:rPr>
+        <w:t>żółty</w:t>
+      </w:r>
+      <w:r>
+        <w:rPr>
+          <w:lang w:val="pl-PL"/>
+        </w:rPr>
+        <w:t xml:space="preserve"> oznacza, że uczeń został usprawiedliwiony za nieobecność na konkretnych zajęciach.</w:t>
+      </w:r>
+      <w:r>
+        <w:rPr>
+          <w:lang w:val="pl-PL"/>
+        </w:rPr>
+        <w:br/>
+        <w:t xml:space="preserve">Kolor </w:t>
+      </w:r>
+      <w:r>
+        <w:rPr>
+          <w:color w:val="FABF8F" w:themeColor="accent6" w:themeTint="99"/>
+          <w:highlight w:val="black"/>
+          <w:lang w:val="pl-PL"/>
+        </w:rPr>
+        <w:t>pomarańczowy</w:t>
+      </w:r>
+      <w:r>
+        <w:rPr>
+          <w:lang w:val="pl-PL"/>
+        </w:rPr>
+        <w:t xml:space="preserve"> oznacza, że zajęcia zostały odwołane.</w:t>
+      </w:r>
+      <w:r>
+        <w:rPr>
+          <w:lang w:val="pl-PL"/>
+        </w:rPr>
+        <w:br/>
+        <w:t xml:space="preserve">Kolor </w:t>
+      </w:r>
+      <w:r>
+        <w:rPr>
+          <w:color w:val="FF6754"/>
+          <w:highlight w:val="black"/>
+          <w:lang w:val="pl-PL"/>
+        </w:rPr>
+        <w:t>czerwony</w:t>
+      </w:r>
+      <w:r>
+        <w:rPr>
+          <w:color w:val="FF6754"/>
+          <w:lang w:val="pl-PL"/>
+        </w:rPr>
+        <w:t xml:space="preserve"> </w:t>
+      </w:r>
+      <w:r>
+        <w:rPr>
+          <w:lang w:val="pl-PL"/>
+        </w:rPr>
+        <w:t>oznacza, że uczeń był nieobecny na zajęciach i nie został usprawiedliwiony.</w:t>
+      </w:r>
+    </w:p>
+    <w:p>
+      <w:pPr>
+        <w:jc w:val="left"/>
+        <w:rPr>
+          <w:lang w:val="pl-PL"/>
+        </w:rPr>
+      </w:pPr>
+      <w:r>
+        <w:rPr>
+          <w:lang w:val="pl-PL"/>
+        </w:rPr>
+        <w:br w:type="page"/>
+      </w:r>
+    </w:p>
+    <w:p>
+      <w:pPr>
+        <w:jc w:val="left"/>
+        <w:rPr>
+          <w:lang w:val="pl-PL"/>
+        </w:rPr>
+      </w:pPr>
+      <w:r>
+        <w:rPr>
+          <w:lang w:val="pl-PL"/>
+        </w:rPr>
+        <w:lastRenderedPageBreak/>
+        <w:t>Wciskając przycisk „Plan zajęć”, przenosimy się do sekcji z planem zajęć na obecny tydzień:</w:t>
+      </w:r>
+      <w:r>
+        <w:rPr>
+          <w:lang w:val="pl-PL"/>
+        </w:rPr>
+        <w:br/>
+      </w:r>
+      <w:r>
+        <w:rPr>
+          <w:lang w:val="pl-PL"/>
+        </w:rPr>
+        <w:br/>
+      </w:r>
+      <w:r>
+        <w:rPr>
+          <w:noProof/>
+          <w:lang w:val="pl-PL" w:eastAsia="pl-PL"/>
+        </w:rPr>
+        <w:drawing>
+          <wp:inline distT="0" distB="0" distL="0" distR="0" wp14:anchorId="754D1638" wp14:editId="3B8F3648">
+            <wp:extent cx="5486400" cy="4138930"/>
+            <wp:effectExtent l="0" t="0" r="0" b="1270"/>
+            <wp:docPr id="10" name="Obraz 10"/>
+            <wp:cNvGraphicFramePr>
+              <a:graphicFrameLocks xmlns:a="http://schemas.openxmlformats.org/drawingml/2006/main" noChangeAspect="1"/>
+            </wp:cNvGraphicFramePr>
+            <a:graphic xmlns:a="http://schemas.openxmlformats.org/drawingml/2006/main">
+              <a:graphicData uri="http://schemas.openxmlformats.org/drawingml/2006/picture">
+                <pic:pic xmlns:pic="http://schemas.openxmlformats.org/drawingml/2006/picture">
+                  <pic:nvPicPr>
+                    <pic:cNvPr id="10" name="plan_zajec.JPG"/>
+                    <pic:cNvPicPr/>
+                  </pic:nvPicPr>
+                  <pic:blipFill>
+                    <a:blip r:embed="rId28">
+                      <a:extLst>
+                        <a:ext uri="{28A0092B-C50C-407E-A947-70E740481C1C}">
+                          <a14:useLocalDpi xmlns:a14="http://schemas.microsoft.com/office/drawing/2010/main" val="0"/>
+                        </a:ext>
+                      </a:extLst>
+                    </a:blip>
+                    <a:stretch>
+                      <a:fillRect/>
+                    </a:stretch>
+                  </pic:blipFill>
+                  <pic:spPr>
+                    <a:xfrm>
+                      <a:off x="0" y="0"/>
+                      <a:ext cx="5486400" cy="4138930"/>
+                    </a:xfrm>
+                    <a:prstGeom prst="rect">
+                      <a:avLst/>
+                    </a:prstGeom>
+                  </pic:spPr>
+                </pic:pic>
+              </a:graphicData>
+            </a:graphic>
+          </wp:inline>
+        </w:drawing>
+      </w:r>
+    </w:p>
+    <w:p>
+      <w:pPr>
+        <w:jc w:val="left"/>
+        <w:rPr>
+          <w:lang w:val="pl-PL"/>
+        </w:rPr>
+      </w:pPr>
+    </w:p>
+    <w:p>
+      <w:pPr>
+        <w:jc w:val="left"/>
+        <w:rPr>
+          <w:lang w:val="pl-PL"/>
+        </w:rPr>
+      </w:pPr>
+      <w:r>
+        <w:rPr>
+          <w:lang w:val="pl-PL"/>
+        </w:rPr>
+        <w:br w:type="page"/>
+      </w:r>
+    </w:p>
+    <w:p>
+      <w:pPr>
+        <w:jc w:val="left"/>
+        <w:rPr>
+          <w:lang w:val="pl-PL"/>
+        </w:rPr>
+      </w:pPr>
+      <w:r>
+        <w:rPr>
+          <w:lang w:val="pl-PL"/>
+        </w:rPr>
+        <w:lastRenderedPageBreak/>
+        <w:t>U dołu okna widzimy pole tekstowe, do którego możemy wpisać imię i nazwisko dowolnego nauczyciela z naszej szkoły. Po kliknięciu przycisku „Wyszukaj”, naszym oczom powinien ukazać się plan lekcji wyszukanego nauczyciela:</w:t>
+      </w:r>
+      <w:r>
+        <w:rPr>
+          <w:lang w:val="pl-PL"/>
+        </w:rPr>
+        <w:br/>
+      </w:r>
+      <w:r>
+        <w:rPr>
+          <w:lang w:val="pl-PL"/>
+        </w:rPr>
+        <w:br/>
+      </w:r>
+      <w:r>
+        <w:rPr>
+          <w:noProof/>
+          <w:lang w:val="pl-PL" w:eastAsia="pl-PL"/>
+        </w:rPr>
+        <w:drawing>
+          <wp:inline distT="0" distB="0" distL="0" distR="0" wp14:anchorId="77D54706" wp14:editId="42F56BCA">
+            <wp:extent cx="5486400" cy="4138930"/>
+            <wp:effectExtent l="0" t="0" r="0" b="1270"/>
+            <wp:docPr id="11" name="Obraz 11"/>
+            <wp:cNvGraphicFramePr>
+              <a:graphicFrameLocks xmlns:a="http://schemas.openxmlformats.org/drawingml/2006/main" noChangeAspect="1"/>
+            </wp:cNvGraphicFramePr>
+            <a:graphic xmlns:a="http://schemas.openxmlformats.org/drawingml/2006/main">
+              <a:graphicData uri="http://schemas.openxmlformats.org/drawingml/2006/picture">
+                <pic:pic xmlns:pic="http://schemas.openxmlformats.org/drawingml/2006/picture">
+                  <pic:nvPicPr>
+                    <pic:cNvPr id="11" name="io - zawartość pracy zaliczeniowej - szablon.JPG"/>
+                    <pic:cNvPicPr/>
+                  </pic:nvPicPr>
+                  <pic:blipFill>
+                    <a:blip r:embed="rId29">
+                      <a:extLst>
+                        <a:ext uri="{28A0092B-C50C-407E-A947-70E740481C1C}">
+                          <a14:useLocalDpi xmlns:a14="http://schemas.microsoft.com/office/drawing/2010/main" val="0"/>
+                        </a:ext>
+                      </a:extLst>
+                    </a:blip>
+                    <a:stretch>
+                      <a:fillRect/>
+                    </a:stretch>
+                  </pic:blipFill>
+                  <pic:spPr>
+                    <a:xfrm>
+                      <a:off x="0" y="0"/>
+                      <a:ext cx="5486400" cy="4138930"/>
+                    </a:xfrm>
+                    <a:prstGeom prst="rect">
+                      <a:avLst/>
+                    </a:prstGeom>
+                  </pic:spPr>
+                </pic:pic>
+              </a:graphicData>
+            </a:graphic>
+          </wp:inline>
+        </w:drawing>
+      </w:r>
+    </w:p>
+    <w:p>
+      <w:pPr>
+        <w:jc w:val="left"/>
+        <w:rPr>
+          <w:lang w:val="pl-PL"/>
+        </w:rPr>
+      </w:pPr>
+      <w:r>
+        <w:rPr>
+          <w:lang w:val="pl-PL"/>
+        </w:rPr>
+        <w:br w:type="page"/>
+      </w:r>
+    </w:p>
+    <w:p>
+      <w:pPr>
+        <w:jc w:val="left"/>
+        <w:rPr>
+          <w:lang w:val="pl-PL"/>
+        </w:rPr>
+      </w:pPr>
+      <w:r>
+        <w:rPr>
+          <w:lang w:val="pl-PL"/>
+        </w:rPr>
+        <w:lastRenderedPageBreak/>
+        <w:t>Klikając w przycisk „Wiadomości”, przechodzimy do komunikatora:</w:t>
+      </w:r>
+      <w:r>
+        <w:rPr>
+          <w:lang w:val="pl-PL"/>
+        </w:rPr>
+        <w:br/>
+      </w:r>
+      <w:r>
+        <w:rPr>
+          <w:lang w:val="pl-PL"/>
+        </w:rPr>
+        <w:br/>
+      </w:r>
+      <w:r>
+        <w:rPr>
+          <w:noProof/>
+          <w:lang w:val="pl-PL" w:eastAsia="pl-PL"/>
+        </w:rPr>
+        <w:drawing>
+          <wp:inline distT="0" distB="0" distL="0" distR="0" wp14:anchorId="0166D519" wp14:editId="3B449D8D">
+            <wp:extent cx="5486400" cy="4138930"/>
+            <wp:effectExtent l="0" t="0" r="0" b="1270"/>
+            <wp:docPr id="12" name="Obraz 12"/>
+            <wp:cNvGraphicFramePr>
+              <a:graphicFrameLocks xmlns:a="http://schemas.openxmlformats.org/drawingml/2006/main" noChangeAspect="1"/>
+            </wp:cNvGraphicFramePr>
+            <a:graphic xmlns:a="http://schemas.openxmlformats.org/drawingml/2006/main">
+              <a:graphicData uri="http://schemas.openxmlformats.org/drawingml/2006/picture">
+                <pic:pic xmlns:pic="http://schemas.openxmlformats.org/drawingml/2006/picture">
+                  <pic:nvPicPr>
+                    <pic:cNvPr id="12" name="wiadomosci.JPG"/>
+                    <pic:cNvPicPr/>
+                  </pic:nvPicPr>
+                  <pic:blipFill>
+                    <a:blip r:embed="rId30">
+                      <a:extLst>
+                        <a:ext uri="{28A0092B-C50C-407E-A947-70E740481C1C}">
+                          <a14:useLocalDpi xmlns:a14="http://schemas.microsoft.com/office/drawing/2010/main" val="0"/>
+                        </a:ext>
+                      </a:extLst>
+                    </a:blip>
+                    <a:stretch>
+                      <a:fillRect/>
+                    </a:stretch>
+                  </pic:blipFill>
+                  <pic:spPr>
+                    <a:xfrm>
+                      <a:off x="0" y="0"/>
+                      <a:ext cx="5486400" cy="4138930"/>
+                    </a:xfrm>
+                    <a:prstGeom prst="rect">
+                      <a:avLst/>
+                    </a:prstGeom>
+                  </pic:spPr>
+                </pic:pic>
+              </a:graphicData>
+            </a:graphic>
+          </wp:inline>
+        </w:drawing>
+      </w:r>
+      <w:r>
+        <w:rPr>
+          <w:lang w:val="pl-PL"/>
+        </w:rPr>
+        <w:t xml:space="preserve"> </w:t>
+      </w:r>
+    </w:p>
+    <w:p>
+      <w:pPr>
+        <w:jc w:val="left"/>
+        <w:rPr>
+          <w:lang w:val="pl-PL"/>
+        </w:rPr>
+      </w:pPr>
+    </w:p>
+    <w:p>
+      <w:pPr>
+        <w:jc w:val="left"/>
+        <w:rPr>
+          <w:lang w:val="pl-PL"/>
+        </w:rPr>
+      </w:pPr>
+      <w:r>
+        <w:rPr>
+          <w:lang w:val="pl-PL"/>
+        </w:rPr>
+        <w:t>Wiadomości wyświetlane są od najnowszej do najstarszej. Wiadomości jeszcze nieprzeczytane są dodatkowo wypisane pogrubioną czcionką. Po lewej stronie każdej z wiadomości widzimy małe pola. Dzięki nim możemy w łatwy sposób zaznaczać i usuwać wiadomości po kliknięciu przycisku „Usuń”.</w:t>
+      </w:r>
+      <w:r>
+        <w:rPr>
+          <w:lang w:val="pl-PL"/>
+        </w:rPr>
+        <w:t xml:space="preserve"> Po kliknięciu w wiadomość, naszym oczom powinno ukazać się nowe okno z jej treścią.</w:t>
+      </w:r>
+    </w:p>
+    <w:p>
+      <w:pPr>
+        <w:jc w:val="left"/>
+        <w:rPr>
+          <w:lang w:val="pl-PL"/>
+        </w:rPr>
+      </w:pPr>
+      <w:r>
+        <w:rPr>
+          <w:lang w:val="pl-PL"/>
+        </w:rPr>
+        <w:br w:type="page"/>
+      </w:r>
+    </w:p>
+    <w:p>
+      <w:pPr>
+        <w:jc w:val="left"/>
+        <w:rPr>
+          <w:lang w:val="pl-PL"/>
+        </w:rPr>
+      </w:pPr>
+      <w:r>
+        <w:rPr>
+          <w:lang w:val="pl-PL"/>
+        </w:rPr>
+        <w:lastRenderedPageBreak/>
+        <w:t>Gdy wciśniemy przycisk „Nowa”, na ekranie pojawi się nowe okno:</w:t>
+      </w:r>
+      <w:r>
+        <w:rPr>
+          <w:lang w:val="pl-PL"/>
+        </w:rPr>
+        <w:br/>
+      </w:r>
+      <w:r>
+        <w:rPr>
+          <w:lang w:val="pl-PL"/>
+        </w:rPr>
+        <w:br/>
+      </w:r>
+      <w:r>
+        <w:rPr>
+          <w:noProof/>
+          <w:lang w:val="pl-PL" w:eastAsia="pl-PL"/>
+        </w:rPr>
+        <w:drawing>
+          <wp:inline distT="0" distB="0" distL="0" distR="0" wp14:anchorId="100E04C7" wp14:editId="3B3D13B2">
+            <wp:extent cx="4695825" cy="4810125"/>
+            <wp:effectExtent l="0" t="0" r="3175" b="0"/>
+            <wp:docPr id="13" name="Obraz 13"/>
+            <wp:cNvGraphicFramePr>
+              <a:graphicFrameLocks xmlns:a="http://schemas.openxmlformats.org/drawingml/2006/main" noChangeAspect="1"/>
+            </wp:cNvGraphicFramePr>
+            <a:graphic xmlns:a="http://schemas.openxmlformats.org/drawingml/2006/main">
+              <a:graphicData uri="http://schemas.openxmlformats.org/drawingml/2006/picture">
+                <pic:pic xmlns:pic="http://schemas.openxmlformats.org/drawingml/2006/picture">
+                  <pic:nvPicPr>
+                    <pic:cNvPr id="13" name="nowa_wiadomosc.JPG"/>
+                    <pic:cNvPicPr/>
+                  </pic:nvPicPr>
+                  <pic:blipFill>
+                    <a:blip r:embed="rId31">
+                      <a:extLst>
+                        <a:ext uri="{28A0092B-C50C-407E-A947-70E740481C1C}">
+                          <a14:useLocalDpi xmlns:a14="http://schemas.microsoft.com/office/drawing/2010/main" val="0"/>
+                        </a:ext>
+                      </a:extLst>
+                    </a:blip>
+                    <a:stretch>
+                      <a:fillRect/>
+                    </a:stretch>
+                  </pic:blipFill>
+                  <pic:spPr>
+                    <a:xfrm>
+                      <a:off x="0" y="0"/>
+                      <a:ext cx="4695825" cy="4810125"/>
+                    </a:xfrm>
+                    <a:prstGeom prst="rect">
+                      <a:avLst/>
+                    </a:prstGeom>
+                  </pic:spPr>
+                </pic:pic>
+              </a:graphicData>
+            </a:graphic>
+          </wp:inline>
+        </w:drawing>
+      </w:r>
+      <w:r>
+        <w:rPr>
+          <w:lang w:val="pl-PL"/>
+        </w:rPr>
+        <w:br/>
+      </w:r>
+      <w:r>
+        <w:rPr>
+          <w:lang w:val="pl-PL"/>
+        </w:rPr>
+        <w:br/>
+        <w:t>W polu „Odbiorca” wpisujemy imię i nazwisko nauczyciela, do którego chcemy wysłać wiadomość, w polu „Temat” – temat, a w polu „Treść” – treść wiadomości. Nie pozostaje nic innego jak wcisnąć przycisk „Wyślij”. Jeżeli „Odbiorca” nie zostanie odnaleziony w bazie danych, wysłanie wiadomości będzie niemożliwe.</w:t>
+      </w:r>
+    </w:p>
+    <w:p>
+      <w:pPr>
         <w:pStyle w:val="Nagwek1"/>
         <w:rPr>
           <w:lang w:val="pl-PL"/>
@@ -11002,6 +12817,518 @@
         <w:t>y projektowe członków zespołu</w:t>
       </w:r>
       <w:bookmarkEnd w:id="34"/>
+    </w:p>
+    <w:p>
+      <w:pPr>
+        <w:rPr>
+          <w:lang w:val="pl-PL"/>
+        </w:rPr>
+      </w:pPr>
+    </w:p>
+    <w:tbl>
+      <w:tblPr>
+        <w:tblStyle w:val="Tabela-Siatka"/>
+        <w:tblW w:w="8864" w:type="dxa"/>
+        <w:tblLook w:val="04A0" w:firstRow="1" w:lastRow="0" w:firstColumn="1" w:lastColumn="0" w:noHBand="0" w:noVBand="1"/>
+      </w:tblPr>
+      <w:tblGrid>
+        <w:gridCol w:w="2954"/>
+        <w:gridCol w:w="2955"/>
+        <w:gridCol w:w="2955"/>
+      </w:tblGrid>
+      <w:tr>
+        <w:trPr>
+          <w:trHeight w:val="551"/>
+        </w:trPr>
+        <w:tc>
+          <w:tcPr>
+            <w:tcW w:w="2954" w:type="dxa"/>
+          </w:tcPr>
+          <w:p>
+            <w:pPr>
+              <w:rPr>
+                <w:lang w:val="pl-PL"/>
+              </w:rPr>
+            </w:pPr>
+            <w:r>
+              <w:rPr>
+                <w:lang w:val="pl-PL"/>
+              </w:rPr>
+              <w:t>Zadania</w:t>
+            </w:r>
+          </w:p>
+        </w:tc>
+        <w:tc>
+          <w:tcPr>
+            <w:tcW w:w="2955" w:type="dxa"/>
+          </w:tcPr>
+          <w:p>
+            <w:pPr>
+              <w:rPr>
+                <w:lang w:val="pl-PL"/>
+              </w:rPr>
+            </w:pPr>
+            <w:r>
+              <w:rPr>
+                <w:lang w:val="pl-PL"/>
+              </w:rPr>
+              <w:t>Maciej Wolf</w:t>
+            </w:r>
+          </w:p>
+        </w:tc>
+        <w:tc>
+          <w:tcPr>
+            <w:tcW w:w="2955" w:type="dxa"/>
+          </w:tcPr>
+          <w:p>
+            <w:pPr>
+              <w:rPr>
+                <w:lang w:val="pl-PL"/>
+              </w:rPr>
+            </w:pPr>
+            <w:r>
+              <w:rPr>
+                <w:lang w:val="pl-PL"/>
+              </w:rPr>
+              <w:t xml:space="preserve">Aleksander </w:t>
+            </w:r>
+            <w:proofErr w:type="spellStart"/>
+            <w:r>
+              <w:rPr>
+                <w:lang w:val="pl-PL"/>
+              </w:rPr>
+              <w:t>Grobicki</w:t>
+            </w:r>
+            <w:proofErr w:type="spellEnd"/>
+          </w:p>
+        </w:tc>
+      </w:tr>
+      <w:tr>
+        <w:trPr>
+          <w:trHeight w:val="551"/>
+        </w:trPr>
+        <w:tc>
+          <w:tcPr>
+            <w:tcW w:w="2954" w:type="dxa"/>
+          </w:tcPr>
+          <w:p>
+            <w:pPr>
+              <w:rPr>
+                <w:lang w:val="pl-PL"/>
+              </w:rPr>
+            </w:pPr>
+            <w:r>
+              <w:rPr>
+                <w:lang w:val="pl-PL"/>
+              </w:rPr>
+              <w:t>wykonanie bazy danych</w:t>
+            </w:r>
+          </w:p>
+        </w:tc>
+        <w:tc>
+          <w:tcPr>
+            <w:tcW w:w="2955" w:type="dxa"/>
+          </w:tcPr>
+          <w:p>
+            <w:pPr>
+              <w:rPr>
+                <w:lang w:val="pl-PL"/>
+              </w:rPr>
+            </w:pPr>
+            <w:r>
+              <w:rPr>
+                <w:lang w:val="pl-PL"/>
+              </w:rPr>
+              <w:t>40%</w:t>
+            </w:r>
+          </w:p>
+        </w:tc>
+        <w:tc>
+          <w:tcPr>
+            <w:tcW w:w="2955" w:type="dxa"/>
+          </w:tcPr>
+          <w:p>
+            <w:pPr>
+              <w:rPr>
+                <w:lang w:val="pl-PL"/>
+              </w:rPr>
+            </w:pPr>
+            <w:r>
+              <w:rPr>
+                <w:lang w:val="pl-PL"/>
+              </w:rPr>
+              <w:t>60%</w:t>
+            </w:r>
+          </w:p>
+        </w:tc>
+      </w:tr>
+      <w:tr>
+        <w:trPr>
+          <w:trHeight w:val="551"/>
+        </w:trPr>
+        <w:tc>
+          <w:tcPr>
+            <w:tcW w:w="2954" w:type="dxa"/>
+          </w:tcPr>
+          <w:p>
+            <w:pPr>
+              <w:rPr>
+                <w:lang w:val="pl-PL"/>
+              </w:rPr>
+            </w:pPr>
+            <w:r>
+              <w:rPr>
+                <w:lang w:val="pl-PL"/>
+              </w:rPr>
+              <w:t>wykonanie interfejsu użytkownika</w:t>
+            </w:r>
+          </w:p>
+        </w:tc>
+        <w:tc>
+          <w:tcPr>
+            <w:tcW w:w="2955" w:type="dxa"/>
+          </w:tcPr>
+          <w:p>
+            <w:pPr>
+              <w:rPr>
+                <w:lang w:val="pl-PL"/>
+              </w:rPr>
+            </w:pPr>
+            <w:r>
+              <w:rPr>
+                <w:lang w:val="pl-PL"/>
+              </w:rPr>
+              <w:t>70%</w:t>
+            </w:r>
+          </w:p>
+        </w:tc>
+        <w:tc>
+          <w:tcPr>
+            <w:tcW w:w="2955" w:type="dxa"/>
+          </w:tcPr>
+          <w:p>
+            <w:pPr>
+              <w:rPr>
+                <w:lang w:val="pl-PL"/>
+              </w:rPr>
+            </w:pPr>
+            <w:r>
+              <w:rPr>
+                <w:lang w:val="pl-PL"/>
+              </w:rPr>
+              <w:t>30%</w:t>
+            </w:r>
+          </w:p>
+        </w:tc>
+      </w:tr>
+      <w:tr>
+        <w:trPr>
+          <w:trHeight w:val="551"/>
+        </w:trPr>
+        <w:tc>
+          <w:tcPr>
+            <w:tcW w:w="2954" w:type="dxa"/>
+          </w:tcPr>
+          <w:p>
+            <w:pPr>
+              <w:rPr>
+                <w:lang w:val="pl-PL"/>
+              </w:rPr>
+            </w:pPr>
+            <w:r>
+              <w:rPr>
+                <w:lang w:val="pl-PL"/>
+              </w:rPr>
+              <w:t>zintegrowanie aplikacji z bazą danych</w:t>
+            </w:r>
+          </w:p>
+        </w:tc>
+        <w:tc>
+          <w:tcPr>
+            <w:tcW w:w="2955" w:type="dxa"/>
+          </w:tcPr>
+          <w:p>
+            <w:pPr>
+              <w:rPr>
+                <w:lang w:val="pl-PL"/>
+              </w:rPr>
+            </w:pPr>
+            <w:r>
+              <w:rPr>
+                <w:lang w:val="pl-PL"/>
+              </w:rPr>
+              <w:t>60%</w:t>
+            </w:r>
+          </w:p>
+        </w:tc>
+        <w:tc>
+          <w:tcPr>
+            <w:tcW w:w="2955" w:type="dxa"/>
+          </w:tcPr>
+          <w:p>
+            <w:pPr>
+              <w:rPr>
+                <w:lang w:val="pl-PL"/>
+              </w:rPr>
+            </w:pPr>
+            <w:r>
+              <w:rPr>
+                <w:lang w:val="pl-PL"/>
+              </w:rPr>
+              <w:t>40%</w:t>
+            </w:r>
+          </w:p>
+        </w:tc>
+      </w:tr>
+      <w:tr>
+        <w:trPr>
+          <w:trHeight w:val="536"/>
+        </w:trPr>
+        <w:tc>
+          <w:tcPr>
+            <w:tcW w:w="2954" w:type="dxa"/>
+          </w:tcPr>
+          <w:p>
+            <w:pPr>
+              <w:rPr>
+                <w:lang w:val="pl-PL"/>
+              </w:rPr>
+            </w:pPr>
+            <w:r>
+              <w:rPr>
+                <w:lang w:val="pl-PL"/>
+              </w:rPr>
+              <w:t>przygotowanie scenariuszy testowych</w:t>
+            </w:r>
+          </w:p>
+        </w:tc>
+        <w:tc>
+          <w:tcPr>
+            <w:tcW w:w="2955" w:type="dxa"/>
+          </w:tcPr>
+          <w:p>
+            <w:pPr>
+              <w:rPr>
+                <w:lang w:val="pl-PL"/>
+              </w:rPr>
+            </w:pPr>
+            <w:r>
+              <w:rPr>
+                <w:lang w:val="pl-PL"/>
+              </w:rPr>
+              <w:t>30%</w:t>
+            </w:r>
+          </w:p>
+        </w:tc>
+        <w:tc>
+          <w:tcPr>
+            <w:tcW w:w="2955" w:type="dxa"/>
+          </w:tcPr>
+          <w:p>
+            <w:pPr>
+              <w:rPr>
+                <w:lang w:val="pl-PL"/>
+              </w:rPr>
+            </w:pPr>
+            <w:r>
+              <w:rPr>
+                <w:lang w:val="pl-PL"/>
+              </w:rPr>
+              <w:t>70%</w:t>
+            </w:r>
+          </w:p>
+        </w:tc>
+      </w:tr>
+      <w:tr>
+        <w:trPr>
+          <w:trHeight w:val="536"/>
+        </w:trPr>
+        <w:tc>
+          <w:tcPr>
+            <w:tcW w:w="2954" w:type="dxa"/>
+          </w:tcPr>
+          <w:p>
+            <w:pPr>
+              <w:rPr>
+                <w:lang w:val="pl-PL"/>
+              </w:rPr>
+            </w:pPr>
+            <w:r>
+              <w:rPr>
+                <w:lang w:val="pl-PL"/>
+              </w:rPr>
+              <w:t xml:space="preserve">przygotowanie </w:t>
+            </w:r>
+            <w:r>
+              <w:rPr>
+                <w:lang w:val="pl-PL"/>
+              </w:rPr>
+              <w:t>diagramów</w:t>
+            </w:r>
+          </w:p>
+        </w:tc>
+        <w:tc>
+          <w:tcPr>
+            <w:tcW w:w="2955" w:type="dxa"/>
+          </w:tcPr>
+          <w:p>
+            <w:pPr>
+              <w:rPr>
+                <w:lang w:val="pl-PL"/>
+              </w:rPr>
+            </w:pPr>
+            <w:r>
+              <w:rPr>
+                <w:lang w:val="pl-PL"/>
+              </w:rPr>
+              <w:t>50%</w:t>
+            </w:r>
+          </w:p>
+        </w:tc>
+        <w:tc>
+          <w:tcPr>
+            <w:tcW w:w="2955" w:type="dxa"/>
+          </w:tcPr>
+          <w:p>
+            <w:pPr>
+              <w:rPr>
+                <w:lang w:val="pl-PL"/>
+              </w:rPr>
+            </w:pPr>
+            <w:r>
+              <w:rPr>
+                <w:lang w:val="pl-PL"/>
+              </w:rPr>
+              <w:t>50%</w:t>
+            </w:r>
+          </w:p>
+        </w:tc>
+      </w:tr>
+      <w:tr>
+        <w:trPr>
+          <w:trHeight w:val="536"/>
+        </w:trPr>
+        <w:tc>
+          <w:tcPr>
+            <w:tcW w:w="2954" w:type="dxa"/>
+          </w:tcPr>
+          <w:p>
+            <w:pPr>
+              <w:rPr>
+                <w:lang w:val="pl-PL"/>
+              </w:rPr>
+            </w:pPr>
+            <w:r>
+              <w:rPr>
+                <w:lang w:val="pl-PL"/>
+              </w:rPr>
+              <w:t>przygotowanie aplikacji</w:t>
+            </w:r>
+          </w:p>
+        </w:tc>
+        <w:tc>
+          <w:tcPr>
+            <w:tcW w:w="2955" w:type="dxa"/>
+          </w:tcPr>
+          <w:p>
+            <w:pPr>
+              <w:rPr>
+                <w:lang w:val="pl-PL"/>
+              </w:rPr>
+            </w:pPr>
+            <w:r>
+              <w:rPr>
+                <w:lang w:val="pl-PL"/>
+              </w:rPr>
+              <w:t>60%</w:t>
+            </w:r>
+          </w:p>
+        </w:tc>
+        <w:tc>
+          <w:tcPr>
+            <w:tcW w:w="2955" w:type="dxa"/>
+          </w:tcPr>
+          <w:p>
+            <w:pPr>
+              <w:rPr>
+                <w:lang w:val="pl-PL"/>
+              </w:rPr>
+            </w:pPr>
+            <w:r>
+              <w:rPr>
+                <w:lang w:val="pl-PL"/>
+              </w:rPr>
+              <w:t>40%</w:t>
+            </w:r>
+          </w:p>
+        </w:tc>
+      </w:tr>
+      <w:tr>
+        <w:trPr>
+          <w:trHeight w:val="576"/>
+        </w:trPr>
+        <w:tc>
+          <w:tcPr>
+            <w:tcW w:w="2954" w:type="dxa"/>
+          </w:tcPr>
+          <w:p>
+            <w:pPr>
+              <w:rPr>
+                <w:lang w:val="pl-PL"/>
+              </w:rPr>
+            </w:pPr>
+            <w:r>
+              <w:rPr>
+                <w:lang w:val="pl-PL"/>
+              </w:rPr>
+              <w:t>sporządzenie dokumentacji</w:t>
+            </w:r>
+          </w:p>
+        </w:tc>
+        <w:tc>
+          <w:tcPr>
+            <w:tcW w:w="2955" w:type="dxa"/>
+          </w:tcPr>
+          <w:p>
+            <w:pPr>
+              <w:rPr>
+                <w:lang w:val="pl-PL"/>
+              </w:rPr>
+            </w:pPr>
+            <w:r>
+              <w:rPr>
+                <w:lang w:val="pl-PL"/>
+              </w:rPr>
+              <w:t>35%</w:t>
+            </w:r>
+          </w:p>
+        </w:tc>
+        <w:tc>
+          <w:tcPr>
+            <w:tcW w:w="2955" w:type="dxa"/>
+          </w:tcPr>
+          <w:p>
+            <w:pPr>
+              <w:rPr>
+                <w:lang w:val="pl-PL"/>
+              </w:rPr>
+            </w:pPr>
+            <w:r>
+              <w:rPr>
+                <w:lang w:val="pl-PL"/>
+              </w:rPr>
+              <w:t>65%</w:t>
+            </w:r>
+          </w:p>
+        </w:tc>
+      </w:tr>
+    </w:tbl>
+    <w:p>
+      <w:pPr>
+        <w:rPr>
+          <w:lang w:val="pl-PL"/>
+        </w:rPr>
+      </w:pPr>
     </w:p>
     <w:p>
       <w:pPr>
@@ -13050,6 +15377,95 @@
     </w:lvl>
   </w:abstractNum>
   <w:abstractNum w:abstractNumId="18">
+    <w:nsid w:val="4F511BE0"/>
+    <w:multiLevelType w:val="hybridMultilevel"/>
+    <w:tmpl w:val="5AF4BB72"/>
+    <w:lvl w:ilvl="0" w:tplc="04150011">
+      <w:start w:val="1"/>
+      <w:numFmt w:val="decimal"/>
+      <w:lvlText w:val="%1)"/>
+      <w:lvlJc w:val="left"/>
+      <w:pPr>
+        <w:ind w:left="720" w:hanging="360"/>
+      </w:pPr>
+      <w:rPr>
+        <w:rFonts w:hint="default"/>
+      </w:rPr>
+    </w:lvl>
+    <w:lvl w:ilvl="1" w:tplc="04150019" w:tentative="1">
+      <w:start w:val="1"/>
+      <w:numFmt w:val="lowerLetter"/>
+      <w:lvlText w:val="%2."/>
+      <w:lvlJc w:val="left"/>
+      <w:pPr>
+        <w:ind w:left="1440" w:hanging="360"/>
+      </w:pPr>
+    </w:lvl>
+    <w:lvl w:ilvl="2" w:tplc="0415001B" w:tentative="1">
+      <w:start w:val="1"/>
+      <w:numFmt w:val="lowerRoman"/>
+      <w:lvlText w:val="%3."/>
+      <w:lvlJc w:val="right"/>
+      <w:pPr>
+        <w:ind w:left="2160" w:hanging="180"/>
+      </w:pPr>
+    </w:lvl>
+    <w:lvl w:ilvl="3" w:tplc="0415000F" w:tentative="1">
+      <w:start w:val="1"/>
+      <w:numFmt w:val="decimal"/>
+      <w:lvlText w:val="%4."/>
+      <w:lvlJc w:val="left"/>
+      <w:pPr>
+        <w:ind w:left="2880" w:hanging="360"/>
+      </w:pPr>
+    </w:lvl>
+    <w:lvl w:ilvl="4" w:tplc="04150019" w:tentative="1">
+      <w:start w:val="1"/>
+      <w:numFmt w:val="lowerLetter"/>
+      <w:lvlText w:val="%5."/>
+      <w:lvlJc w:val="left"/>
+      <w:pPr>
+        <w:ind w:left="3600" w:hanging="360"/>
+      </w:pPr>
+    </w:lvl>
+    <w:lvl w:ilvl="5" w:tplc="0415001B" w:tentative="1">
+      <w:start w:val="1"/>
+      <w:numFmt w:val="lowerRoman"/>
+      <w:lvlText w:val="%6."/>
+      <w:lvlJc w:val="right"/>
+      <w:pPr>
+        <w:ind w:left="4320" w:hanging="180"/>
+      </w:pPr>
+    </w:lvl>
+    <w:lvl w:ilvl="6" w:tplc="0415000F" w:tentative="1">
+      <w:start w:val="1"/>
+      <w:numFmt w:val="decimal"/>
+      <w:lvlText w:val="%7."/>
+      <w:lvlJc w:val="left"/>
+      <w:pPr>
+        <w:ind w:left="5040" w:hanging="360"/>
+      </w:pPr>
+    </w:lvl>
+    <w:lvl w:ilvl="7" w:tplc="04150019" w:tentative="1">
+      <w:start w:val="1"/>
+      <w:numFmt w:val="lowerLetter"/>
+      <w:lvlText w:val="%8."/>
+      <w:lvlJc w:val="left"/>
+      <w:pPr>
+        <w:ind w:left="5760" w:hanging="360"/>
+      </w:pPr>
+    </w:lvl>
+    <w:lvl w:ilvl="8" w:tplc="0415001B" w:tentative="1">
+      <w:start w:val="1"/>
+      <w:numFmt w:val="lowerRoman"/>
+      <w:lvlText w:val="%9."/>
+      <w:lvlJc w:val="right"/>
+      <w:pPr>
+        <w:ind w:left="6480" w:hanging="180"/>
+      </w:pPr>
+    </w:lvl>
+  </w:abstractNum>
+  <w:abstractNum w:abstractNumId="19">
     <w:nsid w:val="5044084C"/>
     <w:multiLevelType w:val="hybridMultilevel"/>
     <w:tmpl w:val="93244302"/>
@@ -13161,7 +15577,7 @@
       </w:rPr>
     </w:lvl>
   </w:abstractNum>
-  <w:abstractNum w:abstractNumId="19">
+  <w:abstractNum w:abstractNumId="20">
     <w:nsid w:val="5611254B"/>
     <w:multiLevelType w:val="hybridMultilevel"/>
     <w:tmpl w:val="E28482BE"/>
@@ -13274,7 +15690,7 @@
       </w:rPr>
     </w:lvl>
   </w:abstractNum>
-  <w:abstractNum w:abstractNumId="20">
+  <w:abstractNum w:abstractNumId="21">
     <w:nsid w:val="5A5F2F4C"/>
     <w:multiLevelType w:val="multilevel"/>
     <w:tmpl w:val="8586EB7A"/>
@@ -13387,7 +15803,7 @@
       </w:rPr>
     </w:lvl>
   </w:abstractNum>
-  <w:abstractNum w:abstractNumId="21">
+  <w:abstractNum w:abstractNumId="22">
     <w:nsid w:val="5A6348D9"/>
     <w:multiLevelType w:val="multilevel"/>
     <w:tmpl w:val="04150025"/>
@@ -13509,7 +15925,7 @@
       </w:rPr>
     </w:lvl>
   </w:abstractNum>
-  <w:abstractNum w:abstractNumId="22">
+  <w:abstractNum w:abstractNumId="23">
     <w:nsid w:val="5EC14FAE"/>
     <w:multiLevelType w:val="multilevel"/>
     <w:tmpl w:val="19C03C30"/>
@@ -13621,7 +16037,7 @@
       </w:rPr>
     </w:lvl>
   </w:abstractNum>
-  <w:abstractNum w:abstractNumId="23">
+  <w:abstractNum w:abstractNumId="24">
     <w:nsid w:val="611C2FC3"/>
     <w:multiLevelType w:val="hybridMultilevel"/>
     <w:tmpl w:val="056AED28"/>
@@ -13734,7 +16150,7 @@
       </w:rPr>
     </w:lvl>
   </w:abstractNum>
-  <w:abstractNum w:abstractNumId="24">
+  <w:abstractNum w:abstractNumId="25">
     <w:nsid w:val="67683D5F"/>
     <w:multiLevelType w:val="hybridMultilevel"/>
     <w:tmpl w:val="F4F2B170"/>
@@ -13847,7 +16263,7 @@
       </w:rPr>
     </w:lvl>
   </w:abstractNum>
-  <w:abstractNum w:abstractNumId="25">
+  <w:abstractNum w:abstractNumId="26">
     <w:nsid w:val="6888671D"/>
     <w:multiLevelType w:val="multilevel"/>
     <w:tmpl w:val="0415001D"/>
@@ -13933,7 +16349,7 @@
       </w:pPr>
     </w:lvl>
   </w:abstractNum>
-  <w:abstractNum w:abstractNumId="26">
+  <w:abstractNum w:abstractNumId="27">
     <w:nsid w:val="697153D1"/>
     <w:multiLevelType w:val="hybridMultilevel"/>
     <w:tmpl w:val="7B04B744"/>
@@ -14046,7 +16462,7 @@
       </w:rPr>
     </w:lvl>
   </w:abstractNum>
-  <w:abstractNum w:abstractNumId="27">
+  <w:abstractNum w:abstractNumId="28">
     <w:nsid w:val="71B611A4"/>
     <w:multiLevelType w:val="multilevel"/>
     <w:tmpl w:val="19C03C30"/>
@@ -14158,7 +16574,7 @@
       </w:rPr>
     </w:lvl>
   </w:abstractNum>
-  <w:abstractNum w:abstractNumId="28">
+  <w:abstractNum w:abstractNumId="29">
     <w:nsid w:val="77FE2F63"/>
     <w:multiLevelType w:val="multilevel"/>
     <w:tmpl w:val="19C03C30"/>
@@ -14270,7 +16686,7 @@
       </w:rPr>
     </w:lvl>
   </w:abstractNum>
-  <w:abstractNum w:abstractNumId="29">
+  <w:abstractNum w:abstractNumId="30">
     <w:nsid w:val="7AEA33D2"/>
     <w:multiLevelType w:val="hybridMultilevel"/>
     <w:tmpl w:val="5FE2D218"/>
@@ -14392,25 +16808,25 @@
     <w:abstractNumId w:val="15"/>
   </w:num>
   <w:num w:numId="4">
+    <w:abstractNumId w:val="20"/>
+  </w:num>
+  <w:num w:numId="5">
     <w:abstractNumId w:val="19"/>
   </w:num>
-  <w:num w:numId="5">
-    <w:abstractNumId w:val="18"/>
-  </w:num>
   <w:num w:numId="6">
-    <w:abstractNumId w:val="29"/>
+    <w:abstractNumId w:val="30"/>
   </w:num>
   <w:num w:numId="7">
     <w:abstractNumId w:val="17"/>
   </w:num>
   <w:num w:numId="8">
-    <w:abstractNumId w:val="26"/>
+    <w:abstractNumId w:val="27"/>
   </w:num>
   <w:num w:numId="9">
     <w:abstractNumId w:val="5"/>
   </w:num>
   <w:num w:numId="10">
-    <w:abstractNumId w:val="24"/>
+    <w:abstractNumId w:val="25"/>
   </w:num>
   <w:num w:numId="11">
     <w:abstractNumId w:val="1"/>
@@ -14422,13 +16838,13 @@
     <w:abstractNumId w:val="7"/>
   </w:num>
   <w:num w:numId="14">
-    <w:abstractNumId w:val="22"/>
+    <w:abstractNumId w:val="23"/>
   </w:num>
   <w:num w:numId="15">
-    <w:abstractNumId w:val="28"/>
+    <w:abstractNumId w:val="29"/>
   </w:num>
   <w:num w:numId="16">
-    <w:abstractNumId w:val="27"/>
+    <w:abstractNumId w:val="28"/>
   </w:num>
   <w:num w:numId="17">
     <w:abstractNumId w:val="14"/>
@@ -14449,16 +16865,16 @@
     <w:abstractNumId w:val="8"/>
   </w:num>
   <w:num w:numId="23">
-    <w:abstractNumId w:val="21"/>
+    <w:abstractNumId w:val="22"/>
   </w:num>
   <w:num w:numId="24">
-    <w:abstractNumId w:val="20"/>
+    <w:abstractNumId w:val="21"/>
   </w:num>
   <w:num w:numId="25">
     <w:abstractNumId w:val="6"/>
   </w:num>
   <w:num w:numId="26">
-    <w:abstractNumId w:val="25"/>
+    <w:abstractNumId w:val="26"/>
   </w:num>
   <w:num w:numId="27">
     <w:abstractNumId w:val="10"/>
@@ -14470,7 +16886,10 @@
     <w:abstractNumId w:val="13"/>
   </w:num>
   <w:num w:numId="30">
-    <w:abstractNumId w:val="23"/>
+    <w:abstractNumId w:val="24"/>
+  </w:num>
+  <w:num w:numId="31">
+    <w:abstractNumId w:val="18"/>
   </w:num>
 </w:numbering>
 </file>

</xml_diff>

<commit_message>
Dodano punkt 9.6.1 i 9.7
</commit_message>
<xml_diff>
--- a/io - zawartość pracy zaliczeniowej - szablon.docx
+++ b/io - zawartość pracy zaliczeniowej - szablon.docx
@@ -160,85 +160,8 @@
         <w:tab/>
         <w:t>stacjonarne</w:t>
       </w:r>
-    </w:p>
-    <w:p>
-      <w:pPr>
-        <w:tabs>
-          <w:tab w:val="left" w:pos="2268"/>
-        </w:tabs>
-      </w:pPr>
-    </w:p>
-    <w:p>
-      <w:pPr>
-        <w:tabs>
-          <w:tab w:val="left" w:pos="2268"/>
-        </w:tabs>
-      </w:pPr>
-    </w:p>
-    <w:p>
-      <w:pPr>
-        <w:rPr>
-          <w:rStyle w:val="Wyrnieniedelikatne"/>
-        </w:rPr>
-      </w:pPr>
-      <w:r>
-        <w:rPr>
-          <w:rStyle w:val="Wyrnieniedelikatne"/>
-        </w:rPr>
-        <w:t>Należy pozostawić wszelkie nagłówki tego dokumentu, a umieszczać treść w odpowiednich miejscach zamiast obecnych objaśnień</w:t>
-      </w:r>
-      <w:r>
-        <w:rPr>
-          <w:rStyle w:val="Wyrnieniedelikatne"/>
-        </w:rPr>
-        <w:t>.</w:t>
-      </w:r>
-    </w:p>
-    <w:p>
-      <w:pPr>
-        <w:rPr>
-          <w:rStyle w:val="Wyrnieniedelikatne"/>
-        </w:rPr>
-      </w:pPr>
-      <w:r>
-        <w:rPr>
-          <w:rStyle w:val="Wyrnieniedelikatne"/>
-        </w:rPr>
-        <w:t>Stronę tytułową można sformatować w dowolny sposób, ale należy pozostawić zawartość informacyjną w układzie pokazanym powyżej.</w:t>
-      </w:r>
-    </w:p>
-    <w:p>
-      <w:pPr>
-        <w:rPr>
-          <w:rStyle w:val="Wyrnieniedelikatne"/>
-        </w:rPr>
-      </w:pPr>
-      <w:r>
-        <w:rPr>
-          <w:rStyle w:val="Wyrnieniedelikatne"/>
-        </w:rPr>
-        <w:t>Praca powinna zostać złożona wyłącznie w formacie pdf. Przed wygenerowaniem ostatecznej wersji należy zaktualizować spis treści – wyświetlane dwa poziomy.</w:t>
-      </w:r>
-    </w:p>
-    <w:p>
-      <w:pPr>
-        <w:rPr>
-          <w:rStyle w:val="Wyrnieniedelikatne"/>
-        </w:rPr>
-      </w:pPr>
-      <w:r>
-        <w:rPr>
-          <w:rStyle w:val="Wyrnieniedelikatne"/>
-        </w:rPr>
-        <w:t>Niniejszą informację należy również usunąć z wersji końcowej.</w:t>
-      </w:r>
-    </w:p>
-    <w:p>
-      <w:pPr>
-        <w:tabs>
-          <w:tab w:val="left" w:pos="2268"/>
-        </w:tabs>
-      </w:pPr>
+      <w:bookmarkStart w:id="0" w:name="_GoBack"/>
+      <w:bookmarkEnd w:id="0"/>
     </w:p>
     <w:p>
       <w:pPr>
@@ -523,7 +446,7 @@
             <w:noProof/>
             <w:webHidden/>
           </w:rPr>
-          <w:t>6</w:t>
+          <w:t>5</w:t>
         </w:r>
         <w:r>
           <w:rPr>
@@ -1153,7 +1076,7 @@
             <w:noProof/>
             <w:webHidden/>
           </w:rPr>
-          <w:t>7</w:t>
+          <w:t>8</w:t>
         </w:r>
         <w:r>
           <w:rPr>
@@ -1243,7 +1166,7 @@
             <w:noProof/>
             <w:webHidden/>
           </w:rPr>
-          <w:t>8</w:t>
+          <w:t>13</w:t>
         </w:r>
         <w:r>
           <w:rPr>
@@ -1333,7 +1256,7 @@
             <w:noProof/>
             <w:webHidden/>
           </w:rPr>
-          <w:t>9</w:t>
+          <w:t>24</w:t>
         </w:r>
         <w:r>
           <w:rPr>
@@ -1423,7 +1346,7 @@
             <w:noProof/>
             <w:webHidden/>
           </w:rPr>
-          <w:t>9</w:t>
+          <w:t>24</w:t>
         </w:r>
         <w:r>
           <w:rPr>
@@ -1513,7 +1436,7 @@
             <w:noProof/>
             <w:webHidden/>
           </w:rPr>
-          <w:t>9</w:t>
+          <w:t>24</w:t>
         </w:r>
         <w:r>
           <w:rPr>
@@ -1603,7 +1526,7 @@
             <w:noProof/>
             <w:webHidden/>
           </w:rPr>
-          <w:t>9</w:t>
+          <w:t>24</w:t>
         </w:r>
         <w:r>
           <w:rPr>
@@ -1693,7 +1616,7 @@
             <w:noProof/>
             <w:webHidden/>
           </w:rPr>
-          <w:t>10</w:t>
+          <w:t>25</w:t>
         </w:r>
         <w:r>
           <w:rPr>
@@ -1783,7 +1706,7 @@
             <w:noProof/>
             <w:webHidden/>
           </w:rPr>
-          <w:t>10</w:t>
+          <w:t>25</w:t>
         </w:r>
         <w:r>
           <w:rPr>
@@ -1873,7 +1796,7 @@
             <w:noProof/>
             <w:webHidden/>
           </w:rPr>
-          <w:t>10</w:t>
+          <w:t>25</w:t>
         </w:r>
         <w:r>
           <w:rPr>
@@ -1963,7 +1886,7 @@
             <w:noProof/>
             <w:webHidden/>
           </w:rPr>
-          <w:t>10</w:t>
+          <w:t>25</w:t>
         </w:r>
         <w:r>
           <w:rPr>
@@ -2053,7 +1976,7 @@
             <w:noProof/>
             <w:webHidden/>
           </w:rPr>
-          <w:t>11</w:t>
+          <w:t>26</w:t>
         </w:r>
         <w:r>
           <w:rPr>
@@ -2143,7 +2066,7 @@
             <w:noProof/>
             <w:webHidden/>
           </w:rPr>
-          <w:t>11</w:t>
+          <w:t>26</w:t>
         </w:r>
         <w:r>
           <w:rPr>
@@ -2233,7 +2156,7 @@
             <w:noProof/>
             <w:webHidden/>
           </w:rPr>
-          <w:t>12</w:t>
+          <w:t>29</w:t>
         </w:r>
         <w:r>
           <w:rPr>
@@ -2323,7 +2246,7 @@
             <w:noProof/>
             <w:webHidden/>
           </w:rPr>
-          <w:t>12</w:t>
+          <w:t>29</w:t>
         </w:r>
         <w:r>
           <w:rPr>
@@ -2413,7 +2336,7 @@
             <w:noProof/>
             <w:webHidden/>
           </w:rPr>
-          <w:t>12</w:t>
+          <w:t>29</w:t>
         </w:r>
         <w:r>
           <w:rPr>
@@ -2503,7 +2426,7 @@
             <w:noProof/>
             <w:webHidden/>
           </w:rPr>
-          <w:t>12</w:t>
+          <w:t>29</w:t>
         </w:r>
         <w:r>
           <w:rPr>
@@ -2593,7 +2516,7 @@
             <w:noProof/>
             <w:webHidden/>
           </w:rPr>
-          <w:t>12</w:t>
+          <w:t>37</w:t>
         </w:r>
         <w:r>
           <w:rPr>
@@ -2683,7 +2606,7 @@
             <w:noProof/>
             <w:webHidden/>
           </w:rPr>
-          <w:t>13</w:t>
+          <w:t>37</w:t>
         </w:r>
         <w:r>
           <w:rPr>
@@ -2773,7 +2696,7 @@
             <w:noProof/>
             <w:webHidden/>
           </w:rPr>
-          <w:t>13</w:t>
+          <w:t>38</w:t>
         </w:r>
         <w:r>
           <w:rPr>
@@ -2863,7 +2786,7 @@
             <w:noProof/>
             <w:webHidden/>
           </w:rPr>
-          <w:t>13</w:t>
+          <w:t>40</w:t>
         </w:r>
         <w:r>
           <w:rPr>
@@ -2953,7 +2876,7 @@
             <w:noProof/>
             <w:webHidden/>
           </w:rPr>
-          <w:t>14</w:t>
+          <w:t>41</w:t>
         </w:r>
         <w:r>
           <w:rPr>
@@ -3043,7 +2966,7 @@
             <w:noProof/>
             <w:webHidden/>
           </w:rPr>
-          <w:t>15</w:t>
+          <w:t>48</w:t>
         </w:r>
         <w:r>
           <w:rPr>
@@ -3133,7 +3056,7 @@
             <w:noProof/>
             <w:webHidden/>
           </w:rPr>
-          <w:t>15</w:t>
+          <w:t>48</w:t>
         </w:r>
         <w:r>
           <w:rPr>
@@ -3223,7 +3146,7 @@
             <w:noProof/>
             <w:webHidden/>
           </w:rPr>
-          <w:t>16</w:t>
+          <w:t>49</w:t>
         </w:r>
         <w:r>
           <w:rPr>
@@ -3247,7 +3170,7 @@
           <w:lang w:val="pl-PL"/>
         </w:rPr>
       </w:pPr>
-      <w:bookmarkStart w:id="0" w:name="_Toc448735363"/>
+      <w:bookmarkStart w:id="1" w:name="_Toc448735363"/>
       <w:r>
         <w:rPr>
           <w:lang w:val="pl-PL"/>
@@ -3255,7 +3178,7 @@
         <w:lastRenderedPageBreak/>
         <w:t>Odnośniki do innych źródeł</w:t>
       </w:r>
-      <w:bookmarkEnd w:id="0"/>
+      <w:bookmarkEnd w:id="1"/>
     </w:p>
     <w:p/>
     <w:p>
@@ -3281,7 +3204,7 @@
           <w:lang w:val="pl-PL"/>
         </w:rPr>
       </w:pPr>
-      <w:bookmarkStart w:id="1" w:name="_Toc448735364"/>
+      <w:bookmarkStart w:id="2" w:name="_Toc448735364"/>
       <w:r>
         <w:rPr>
           <w:lang w:val="pl-PL"/>
@@ -3289,7 +3212,7 @@
         <w:lastRenderedPageBreak/>
         <w:t>Słownik pojęć</w:t>
       </w:r>
-      <w:bookmarkEnd w:id="1"/>
+      <w:bookmarkEnd w:id="2"/>
       <w:r>
         <w:rPr>
           <w:lang w:val="pl-PL"/>
@@ -3298,7 +3221,7 @@
       </w:r>
     </w:p>
     <w:p>
-      <w:bookmarkStart w:id="2" w:name="_Toc448735365"/>
+      <w:bookmarkStart w:id="3" w:name="_Toc448735365"/>
       <w:r>
         <w:rPr>
           <w:b/>
@@ -3434,7 +3357,7 @@
         <w:lastRenderedPageBreak/>
         <w:t>Wprowadzenie</w:t>
       </w:r>
-      <w:bookmarkEnd w:id="2"/>
+      <w:bookmarkEnd w:id="3"/>
     </w:p>
     <w:p>
       <w:pPr>
@@ -3443,14 +3366,14 @@
           <w:lang w:val="pl-PL"/>
         </w:rPr>
       </w:pPr>
-      <w:bookmarkStart w:id="3" w:name="_Toc448735366"/>
+      <w:bookmarkStart w:id="4" w:name="_Toc448735366"/>
       <w:r>
         <w:rPr>
           <w:lang w:val="pl-PL"/>
         </w:rPr>
         <w:t>Cel dokumentacji</w:t>
       </w:r>
-      <w:bookmarkEnd w:id="3"/>
+      <w:bookmarkEnd w:id="4"/>
     </w:p>
     <w:p>
       <w:r>
@@ -3482,14 +3405,14 @@
           <w:lang w:val="pl-PL"/>
         </w:rPr>
       </w:pPr>
-      <w:bookmarkStart w:id="4" w:name="_Toc448735367"/>
+      <w:bookmarkStart w:id="5" w:name="_Toc448735367"/>
       <w:r>
         <w:rPr>
           <w:lang w:val="pl-PL"/>
         </w:rPr>
         <w:t>Przeznaczenie dokumentacji</w:t>
       </w:r>
-      <w:bookmarkEnd w:id="4"/>
+      <w:bookmarkEnd w:id="5"/>
     </w:p>
     <w:p>
       <w:r>
@@ -3512,14 +3435,14 @@
           <w:lang w:val="pl-PL"/>
         </w:rPr>
       </w:pPr>
-      <w:bookmarkStart w:id="5" w:name="_Toc448735368"/>
+      <w:bookmarkStart w:id="6" w:name="_Toc448735368"/>
       <w:r>
         <w:rPr>
           <w:lang w:val="pl-PL"/>
         </w:rPr>
         <w:t>Opis organizacji</w:t>
       </w:r>
-      <w:bookmarkEnd w:id="5"/>
+      <w:bookmarkEnd w:id="6"/>
     </w:p>
     <w:p>
       <w:r>
@@ -3546,14 +3469,14 @@
           <w:lang w:val="pl-PL"/>
         </w:rPr>
       </w:pPr>
-      <w:bookmarkStart w:id="6" w:name="_Toc448735369"/>
+      <w:bookmarkStart w:id="7" w:name="_Toc448735369"/>
       <w:r>
         <w:rPr>
           <w:lang w:val="pl-PL"/>
         </w:rPr>
         <w:t>Analiza SWOT organizacji</w:t>
       </w:r>
-      <w:bookmarkEnd w:id="6"/>
+      <w:bookmarkEnd w:id="7"/>
     </w:p>
     <w:tbl>
       <w:tblPr>
@@ -3656,7 +3579,7 @@
           <w:lang w:val="pl-PL"/>
         </w:rPr>
       </w:pPr>
-      <w:bookmarkStart w:id="7" w:name="_Toc448735370"/>
+      <w:bookmarkStart w:id="8" w:name="_Toc448735370"/>
       <w:r>
         <w:rPr>
           <w:lang w:val="pl-PL"/>
@@ -3664,7 +3587,7 @@
         <w:lastRenderedPageBreak/>
         <w:t>Specyfikacja wymagań</w:t>
       </w:r>
-      <w:bookmarkEnd w:id="7"/>
+      <w:bookmarkEnd w:id="8"/>
     </w:p>
     <w:p>
       <w:pPr>
@@ -3673,14 +3596,14 @@
           <w:lang w:val="pl-PL"/>
         </w:rPr>
       </w:pPr>
-      <w:bookmarkStart w:id="8" w:name="_Toc448735371"/>
+      <w:bookmarkStart w:id="9" w:name="_Toc448735371"/>
       <w:r>
         <w:rPr>
           <w:lang w:val="pl-PL"/>
         </w:rPr>
         <w:t>Charakterystyka ogólna</w:t>
       </w:r>
-      <w:bookmarkEnd w:id="8"/>
+      <w:bookmarkEnd w:id="9"/>
     </w:p>
     <w:p>
       <w:pPr>
@@ -3755,6 +3678,10 @@
         <w:br/>
         <w:t>- ułatwione działania logistyczne personelu szkoły</w:t>
       </w:r>
+      <w:r>
+        <w:br/>
+        <w:t>- usprawnione układanie planu zajęć</w:t>
+      </w:r>
     </w:p>
     <w:p>
       <w:pPr>
@@ -3863,14 +3790,14 @@
           <w:lang w:val="pl-PL"/>
         </w:rPr>
       </w:pPr>
-      <w:bookmarkStart w:id="9" w:name="_Ref413828438"/>
+      <w:bookmarkStart w:id="10" w:name="_Ref413828438"/>
       <w:r>
         <w:rPr>
           <w:lang w:val="pl-PL"/>
         </w:rPr>
         <w:t>Korzyści z systemu</w:t>
       </w:r>
-      <w:bookmarkEnd w:id="9"/>
+      <w:bookmarkEnd w:id="10"/>
     </w:p>
     <w:p>
       <w:r>
@@ -3957,7 +3884,7 @@
           <w:szCs w:val="28"/>
         </w:rPr>
       </w:pPr>
-      <w:bookmarkStart w:id="10" w:name="_Toc448735372"/>
+      <w:bookmarkStart w:id="11" w:name="_Toc448735372"/>
       <w:r>
         <w:br w:type="page"/>
       </w:r>
@@ -3976,7 +3903,7 @@
         <w:lastRenderedPageBreak/>
         <w:t>Wymagania funkcjonalne</w:t>
       </w:r>
-      <w:bookmarkEnd w:id="10"/>
+      <w:bookmarkEnd w:id="11"/>
     </w:p>
     <w:p>
       <w:pPr>
@@ -4112,7 +4039,7 @@
           <w:lang w:val="pl-PL"/>
         </w:rPr>
       </w:pPr>
-      <w:bookmarkStart w:id="11" w:name="_Ref413828923"/>
+      <w:bookmarkStart w:id="12" w:name="_Ref413828923"/>
       <w:r>
         <w:rPr>
           <w:lang w:val="pl-PL"/>
@@ -4126,7 +4053,7 @@
         <w:lastRenderedPageBreak/>
         <w:t>Diagramy przypadków użycia</w:t>
       </w:r>
-      <w:bookmarkEnd w:id="11"/>
+      <w:bookmarkEnd w:id="12"/>
     </w:p>
     <w:p/>
     <w:p>
@@ -4532,7 +4459,7 @@
           <w:lang w:val="pl-PL"/>
         </w:rPr>
       </w:pPr>
-      <w:bookmarkStart w:id="12" w:name="_Toc448735373"/>
+      <w:bookmarkStart w:id="13" w:name="_Toc448735373"/>
       <w:r>
         <w:rPr>
           <w:b/>
@@ -9235,7 +9162,7 @@
         <w:lastRenderedPageBreak/>
         <w:t>Wymagania niefunkcjonalne</w:t>
       </w:r>
-      <w:bookmarkEnd w:id="12"/>
+      <w:bookmarkEnd w:id="13"/>
     </w:p>
     <w:p>
       <w:pPr>
@@ -9458,7 +9385,7 @@
           <w:lang w:val="pl-PL"/>
         </w:rPr>
       </w:pPr>
-      <w:bookmarkStart w:id="13" w:name="_Toc448735374"/>
+      <w:bookmarkStart w:id="14" w:name="_Toc448735374"/>
       <w:r>
         <w:rPr>
           <w:lang w:val="pl-PL"/>
@@ -9466,7 +9393,7 @@
         <w:lastRenderedPageBreak/>
         <w:t>Zarządzanie projektem</w:t>
       </w:r>
-      <w:bookmarkEnd w:id="13"/>
+      <w:bookmarkEnd w:id="14"/>
     </w:p>
     <w:p>
       <w:pPr>
@@ -9475,14 +9402,14 @@
           <w:lang w:val="pl-PL"/>
         </w:rPr>
       </w:pPr>
-      <w:bookmarkStart w:id="14" w:name="_Toc448735375"/>
+      <w:bookmarkStart w:id="15" w:name="_Toc448735375"/>
       <w:r>
         <w:rPr>
           <w:lang w:val="pl-PL"/>
         </w:rPr>
         <w:t>Zasoby ludzkie</w:t>
       </w:r>
-      <w:bookmarkEnd w:id="14"/>
+      <w:bookmarkEnd w:id="15"/>
     </w:p>
     <w:p>
       <w:pPr>
@@ -9491,14 +9418,14 @@
           <w:lang w:val="pl-PL"/>
         </w:rPr>
       </w:pPr>
-      <w:bookmarkStart w:id="15" w:name="_Toc448735376"/>
+      <w:bookmarkStart w:id="16" w:name="_Toc448735376"/>
       <w:r>
         <w:rPr>
           <w:lang w:val="pl-PL"/>
         </w:rPr>
         <w:t>Etapy/kamienie milowe projektu</w:t>
       </w:r>
-      <w:bookmarkEnd w:id="15"/>
+      <w:bookmarkEnd w:id="16"/>
     </w:p>
     <w:p>
       <w:pPr>
@@ -9507,14 +9434,14 @@
           <w:lang w:val="pl-PL"/>
         </w:rPr>
       </w:pPr>
-      <w:bookmarkStart w:id="16" w:name="_Toc448735377"/>
+      <w:bookmarkStart w:id="17" w:name="_Toc448735377"/>
       <w:r>
         <w:rPr>
           <w:lang w:val="pl-PL"/>
         </w:rPr>
         <w:t>Harmonogram prac</w:t>
       </w:r>
-      <w:bookmarkEnd w:id="16"/>
+      <w:bookmarkEnd w:id="17"/>
     </w:p>
     <w:p>
       <w:pPr>
@@ -9523,7 +9450,7 @@
           <w:lang w:val="pl-PL"/>
         </w:rPr>
       </w:pPr>
-      <w:bookmarkStart w:id="17" w:name="_Toc448735378"/>
+      <w:bookmarkStart w:id="18" w:name="_Toc448735378"/>
       <w:r>
         <w:rPr>
           <w:lang w:val="pl-PL"/>
@@ -9531,7 +9458,7 @@
         <w:lastRenderedPageBreak/>
         <w:t>Zarządzanie ryzykiem</w:t>
       </w:r>
-      <w:bookmarkEnd w:id="17"/>
+      <w:bookmarkEnd w:id="18"/>
     </w:p>
     <w:p>
       <w:pPr>
@@ -9540,14 +9467,14 @@
           <w:lang w:val="pl-PL"/>
         </w:rPr>
       </w:pPr>
-      <w:bookmarkStart w:id="18" w:name="_Toc448735379"/>
+      <w:bookmarkStart w:id="19" w:name="_Toc448735379"/>
       <w:r>
         <w:rPr>
           <w:lang w:val="pl-PL"/>
         </w:rPr>
         <w:t>Lista czynników ryzyka</w:t>
       </w:r>
-      <w:bookmarkEnd w:id="18"/>
+      <w:bookmarkEnd w:id="19"/>
     </w:p>
     <w:p>
       <w:pPr>
@@ -9556,14 +9483,14 @@
           <w:lang w:val="pl-PL"/>
         </w:rPr>
       </w:pPr>
-      <w:bookmarkStart w:id="19" w:name="_Toc448735380"/>
+      <w:bookmarkStart w:id="20" w:name="_Toc448735380"/>
       <w:r>
         <w:rPr>
           <w:lang w:val="pl-PL"/>
         </w:rPr>
         <w:t>Ocena ryzyka</w:t>
       </w:r>
-      <w:bookmarkEnd w:id="19"/>
+      <w:bookmarkEnd w:id="20"/>
     </w:p>
     <w:p>
       <w:pPr>
@@ -9572,14 +9499,14 @@
           <w:lang w:val="pl-PL"/>
         </w:rPr>
       </w:pPr>
-      <w:bookmarkStart w:id="20" w:name="_Toc448735381"/>
+      <w:bookmarkStart w:id="21" w:name="_Toc448735381"/>
       <w:r>
         <w:rPr>
           <w:lang w:val="pl-PL"/>
         </w:rPr>
         <w:t>Plan reakcji na ryzyko</w:t>
       </w:r>
-      <w:bookmarkEnd w:id="20"/>
+      <w:bookmarkEnd w:id="21"/>
     </w:p>
     <w:p/>
     <w:p>
@@ -9589,7 +9516,7 @@
           <w:lang w:val="pl-PL"/>
         </w:rPr>
       </w:pPr>
-      <w:bookmarkStart w:id="21" w:name="_Toc448735382"/>
+      <w:bookmarkStart w:id="22" w:name="_Toc448735382"/>
       <w:r>
         <w:rPr>
           <w:lang w:val="pl-PL"/>
@@ -9597,7 +9524,7 @@
         <w:lastRenderedPageBreak/>
         <w:t>Zarządzanie jakością</w:t>
       </w:r>
-      <w:bookmarkEnd w:id="21"/>
+      <w:bookmarkEnd w:id="22"/>
     </w:p>
     <w:p>
       <w:pPr>
@@ -9606,7 +9533,7 @@
           <w:lang w:val="pl-PL"/>
         </w:rPr>
       </w:pPr>
-      <w:bookmarkStart w:id="22" w:name="_Toc448735383"/>
+      <w:bookmarkStart w:id="23" w:name="_Toc448735383"/>
       <w:r>
         <w:rPr>
           <w:lang w:val="pl-PL"/>
@@ -9619,7 +9546,7 @@
         </w:rPr>
         <w:t>e</w:t>
       </w:r>
-      <w:bookmarkEnd w:id="22"/>
+      <w:bookmarkEnd w:id="23"/>
     </w:p>
     <w:tbl>
       <w:tblPr>
@@ -15093,7 +15020,7 @@
           <w:lang w:val="pl-PL"/>
         </w:rPr>
       </w:pPr>
-      <w:bookmarkStart w:id="23" w:name="_Toc448735384"/>
+      <w:bookmarkStart w:id="24" w:name="_Toc448735384"/>
       <w:r>
         <w:rPr>
           <w:lang w:val="pl-PL"/>
@@ -15101,7 +15028,7 @@
         <w:lastRenderedPageBreak/>
         <w:t>Projekt techniczny</w:t>
       </w:r>
-      <w:bookmarkEnd w:id="23"/>
+      <w:bookmarkEnd w:id="24"/>
     </w:p>
     <w:p>
       <w:pPr>
@@ -15110,14 +15037,14 @@
           <w:lang w:val="pl-PL"/>
         </w:rPr>
       </w:pPr>
-      <w:bookmarkStart w:id="24" w:name="_Toc448735385"/>
+      <w:bookmarkStart w:id="25" w:name="_Toc448735385"/>
       <w:r>
         <w:rPr>
           <w:lang w:val="pl-PL"/>
         </w:rPr>
         <w:t>Opis architektury systemu</w:t>
       </w:r>
-      <w:bookmarkEnd w:id="24"/>
+      <w:bookmarkEnd w:id="25"/>
     </w:p>
     <w:p>
       <w:pPr>
@@ -15188,7 +15115,7 @@
           <w:lang w:val="pl-PL"/>
         </w:rPr>
       </w:pPr>
-      <w:bookmarkStart w:id="25" w:name="_Toc448735386"/>
+      <w:bookmarkStart w:id="26" w:name="_Toc448735386"/>
       <w:r>
         <w:rPr>
           <w:lang w:val="pl-PL"/>
@@ -15201,8 +15128,8 @@
         </w:rPr>
         <w:t>systemu</w:t>
       </w:r>
-      <w:bookmarkStart w:id="26" w:name="_Toc448735387"/>
-      <w:bookmarkEnd w:id="25"/>
+      <w:bookmarkStart w:id="27" w:name="_Toc448735387"/>
+      <w:bookmarkEnd w:id="26"/>
     </w:p>
     <w:p>
       <w:pPr>
@@ -15245,7 +15172,7 @@
         </w:rPr>
         <w:t>Diagramy UML</w:t>
       </w:r>
-      <w:bookmarkEnd w:id="26"/>
+      <w:bookmarkEnd w:id="27"/>
     </w:p>
     <w:p>
       <w:pPr>
@@ -16234,8 +16161,6 @@
         </w:rPr>
         <w:br/>
       </w:r>
-      <w:bookmarkStart w:id="27" w:name="_GoBack"/>
-      <w:bookmarkEnd w:id="27"/>
       <w:r>
         <w:rPr>
           <w:lang w:eastAsia="en-US"/>
@@ -16565,6 +16490,1026 @@
     </w:p>
     <w:p>
       <w:pPr>
+        <w:rPr>
+          <w:lang w:eastAsia="en-US"/>
+        </w:rPr>
+      </w:pPr>
+      <w:r>
+        <w:rPr>
+          <w:b/>
+          <w:lang w:eastAsia="en-US"/>
+        </w:rPr>
+        <w:t>Numer</w:t>
+      </w:r>
+      <w:r>
+        <w:rPr>
+          <w:lang w:eastAsia="en-US"/>
+        </w:rPr>
+        <w:t>: 1</w:t>
+      </w:r>
+      <w:r>
+        <w:rPr>
+          <w:lang w:eastAsia="en-US"/>
+        </w:rPr>
+        <w:br/>
+      </w:r>
+      <w:r>
+        <w:rPr>
+          <w:b/>
+          <w:lang w:eastAsia="en-US"/>
+        </w:rPr>
+        <w:t>Nazwa</w:t>
+      </w:r>
+      <w:r>
+        <w:rPr>
+          <w:lang w:eastAsia="en-US"/>
+        </w:rPr>
+        <w:t>: Okno logowania</w:t>
+      </w:r>
+      <w:r>
+        <w:rPr>
+          <w:lang w:eastAsia="en-US"/>
+        </w:rPr>
+        <w:br/>
+      </w:r>
+      <w:r>
+        <w:rPr>
+          <w:b/>
+          <w:lang w:eastAsia="en-US"/>
+        </w:rPr>
+        <w:t>Opis</w:t>
+      </w:r>
+      <w:r>
+        <w:rPr>
+          <w:lang w:eastAsia="en-US"/>
+        </w:rPr>
+        <w:t xml:space="preserve">: </w:t>
+      </w:r>
+      <w:r>
+        <w:rPr>
+          <w:lang w:eastAsia="en-US"/>
+        </w:rPr>
+        <w:br/>
+        <w:t>W oknie tym wpisujemy dane logowania do dziennika elektronicznego, po czym wciskamy przycisk „Zaloguj”.</w:t>
+      </w:r>
+    </w:p>
+    <w:p>
+      <w:pPr>
+        <w:rPr>
+          <w:lang w:eastAsia="en-US"/>
+        </w:rPr>
+      </w:pPr>
+    </w:p>
+    <w:p>
+      <w:pPr>
+        <w:rPr>
+          <w:lang w:eastAsia="en-US"/>
+        </w:rPr>
+      </w:pPr>
+      <w:r>
+        <w:rPr>
+          <w:b/>
+          <w:lang w:eastAsia="en-US"/>
+        </w:rPr>
+        <w:t>Numer</w:t>
+      </w:r>
+      <w:r>
+        <w:rPr>
+          <w:lang w:eastAsia="en-US"/>
+        </w:rPr>
+        <w:t>: 2a</w:t>
+      </w:r>
+      <w:r>
+        <w:rPr>
+          <w:lang w:eastAsia="en-US"/>
+        </w:rPr>
+        <w:br/>
+      </w:r>
+      <w:r>
+        <w:rPr>
+          <w:b/>
+          <w:lang w:eastAsia="en-US"/>
+        </w:rPr>
+        <w:t>Nazwa</w:t>
+      </w:r>
+      <w:r>
+        <w:rPr>
+          <w:lang w:eastAsia="en-US"/>
+        </w:rPr>
+        <w:t xml:space="preserve">: Okno </w:t>
+      </w:r>
+      <w:r>
+        <w:rPr>
+          <w:lang w:eastAsia="en-US"/>
+        </w:rPr>
+        <w:t>ocen Ucznia</w:t>
+      </w:r>
+      <w:r>
+        <w:rPr>
+          <w:lang w:eastAsia="en-US"/>
+        </w:rPr>
+        <w:br/>
+      </w:r>
+      <w:r>
+        <w:rPr>
+          <w:b/>
+          <w:lang w:eastAsia="en-US"/>
+        </w:rPr>
+        <w:t>Opis</w:t>
+      </w:r>
+      <w:r>
+        <w:rPr>
+          <w:lang w:eastAsia="en-US"/>
+        </w:rPr>
+        <w:t xml:space="preserve">: </w:t>
+      </w:r>
+      <w:r>
+        <w:rPr>
+          <w:lang w:eastAsia="en-US"/>
+        </w:rPr>
+        <w:br/>
+        <w:t xml:space="preserve">W oknie tym </w:t>
+      </w:r>
+      <w:r>
+        <w:rPr>
+          <w:lang w:eastAsia="en-US"/>
+        </w:rPr>
+        <w:t>wyświetlają się wpisywane przez Nauczycieli oceny Ucznia ze wszystkich przedmiotów</w:t>
+      </w:r>
+      <w:r>
+        <w:rPr>
+          <w:lang w:eastAsia="en-US"/>
+        </w:rPr>
+        <w:t>.</w:t>
+      </w:r>
+      <w:r>
+        <w:rPr>
+          <w:lang w:eastAsia="en-US"/>
+        </w:rPr>
+        <w:br/>
+      </w:r>
+      <w:r>
+        <w:rPr>
+          <w:lang w:eastAsia="en-US"/>
+        </w:rPr>
+        <w:br/>
+      </w:r>
+      <w:r>
+        <w:rPr>
+          <w:b/>
+          <w:lang w:eastAsia="en-US"/>
+        </w:rPr>
+        <w:t>Numer</w:t>
+      </w:r>
+      <w:r>
+        <w:rPr>
+          <w:lang w:eastAsia="en-US"/>
+        </w:rPr>
+        <w:t xml:space="preserve">: </w:t>
+      </w:r>
+      <w:r>
+        <w:rPr>
+          <w:lang w:eastAsia="en-US"/>
+        </w:rPr>
+        <w:t>2b</w:t>
+      </w:r>
+      <w:r>
+        <w:rPr>
+          <w:lang w:eastAsia="en-US"/>
+        </w:rPr>
+        <w:br/>
+      </w:r>
+      <w:r>
+        <w:rPr>
+          <w:b/>
+          <w:lang w:eastAsia="en-US"/>
+        </w:rPr>
+        <w:t>Nazwa</w:t>
+      </w:r>
+      <w:r>
+        <w:rPr>
+          <w:lang w:eastAsia="en-US"/>
+        </w:rPr>
+        <w:t xml:space="preserve">: Okno </w:t>
+      </w:r>
+      <w:r>
+        <w:rPr>
+          <w:lang w:eastAsia="en-US"/>
+        </w:rPr>
+        <w:t xml:space="preserve">ocen </w:t>
+      </w:r>
+      <w:r>
+        <w:rPr>
+          <w:lang w:eastAsia="en-US"/>
+        </w:rPr>
+        <w:t xml:space="preserve">dla </w:t>
+      </w:r>
+      <w:r>
+        <w:rPr>
+          <w:lang w:eastAsia="en-US"/>
+        </w:rPr>
+        <w:t>Rodzica ucznia</w:t>
+      </w:r>
+      <w:r>
+        <w:rPr>
+          <w:lang w:eastAsia="en-US"/>
+        </w:rPr>
+        <w:br/>
+      </w:r>
+      <w:r>
+        <w:rPr>
+          <w:b/>
+          <w:lang w:eastAsia="en-US"/>
+        </w:rPr>
+        <w:t>Opis</w:t>
+      </w:r>
+      <w:r>
+        <w:rPr>
+          <w:lang w:eastAsia="en-US"/>
+        </w:rPr>
+        <w:t xml:space="preserve">: </w:t>
+      </w:r>
+      <w:r>
+        <w:rPr>
+          <w:lang w:eastAsia="en-US"/>
+        </w:rPr>
+        <w:br/>
+      </w:r>
+      <w:r>
+        <w:rPr>
+          <w:lang w:eastAsia="en-US"/>
+        </w:rPr>
+        <w:t>Patrz: Okno 2a – to samo, tylko z poziomu konta Rodzica ucznia.</w:t>
+      </w:r>
+    </w:p>
+    <w:p>
+      <w:pPr>
+        <w:rPr>
+          <w:lang w:eastAsia="en-US"/>
+        </w:rPr>
+      </w:pPr>
+    </w:p>
+    <w:p>
+      <w:pPr>
+        <w:rPr>
+          <w:lang w:eastAsia="en-US"/>
+        </w:rPr>
+      </w:pPr>
+      <w:r>
+        <w:rPr>
+          <w:b/>
+          <w:lang w:eastAsia="en-US"/>
+        </w:rPr>
+        <w:t>Numer</w:t>
+      </w:r>
+      <w:r>
+        <w:rPr>
+          <w:lang w:eastAsia="en-US"/>
+        </w:rPr>
+        <w:t xml:space="preserve">: </w:t>
+      </w:r>
+      <w:r>
+        <w:rPr>
+          <w:lang w:eastAsia="en-US"/>
+        </w:rPr>
+        <w:t>3a</w:t>
+      </w:r>
+      <w:r>
+        <w:rPr>
+          <w:lang w:eastAsia="en-US"/>
+        </w:rPr>
+        <w:br/>
+      </w:r>
+      <w:r>
+        <w:rPr>
+          <w:b/>
+          <w:lang w:eastAsia="en-US"/>
+        </w:rPr>
+        <w:t>Nazwa</w:t>
+      </w:r>
+      <w:r>
+        <w:rPr>
+          <w:lang w:eastAsia="en-US"/>
+        </w:rPr>
+        <w:t xml:space="preserve">: Okno </w:t>
+      </w:r>
+      <w:r>
+        <w:rPr>
+          <w:lang w:eastAsia="en-US"/>
+        </w:rPr>
+        <w:t>planu zajęć Ucznia</w:t>
+      </w:r>
+      <w:r>
+        <w:rPr>
+          <w:lang w:eastAsia="en-US"/>
+        </w:rPr>
+        <w:br/>
+      </w:r>
+      <w:r>
+        <w:rPr>
+          <w:b/>
+          <w:lang w:eastAsia="en-US"/>
+        </w:rPr>
+        <w:t>Opis</w:t>
+      </w:r>
+      <w:r>
+        <w:rPr>
+          <w:lang w:eastAsia="en-US"/>
+        </w:rPr>
+        <w:t xml:space="preserve">: </w:t>
+      </w:r>
+      <w:r>
+        <w:rPr>
+          <w:lang w:eastAsia="en-US"/>
+        </w:rPr>
+        <w:br/>
+      </w:r>
+      <w:r>
+        <w:rPr>
+          <w:lang w:eastAsia="en-US"/>
+        </w:rPr>
+        <w:t>W oknie tym wyświetlany jest plan zajęć zalogowanego Ucznia lub wyszukiwanego Nauczyciela.</w:t>
+      </w:r>
+    </w:p>
+    <w:p>
+      <w:pPr>
+        <w:rPr>
+          <w:lang w:eastAsia="en-US"/>
+        </w:rPr>
+      </w:pPr>
+    </w:p>
+    <w:p>
+      <w:pPr>
+        <w:rPr>
+          <w:lang w:eastAsia="en-US"/>
+        </w:rPr>
+      </w:pPr>
+      <w:r>
+        <w:rPr>
+          <w:b/>
+          <w:lang w:eastAsia="en-US"/>
+        </w:rPr>
+        <w:t>Numer</w:t>
+      </w:r>
+      <w:r>
+        <w:rPr>
+          <w:lang w:eastAsia="en-US"/>
+        </w:rPr>
+        <w:t xml:space="preserve">: </w:t>
+      </w:r>
+      <w:r>
+        <w:rPr>
+          <w:lang w:eastAsia="en-US"/>
+        </w:rPr>
+        <w:t>3b</w:t>
+      </w:r>
+      <w:r>
+        <w:rPr>
+          <w:lang w:eastAsia="en-US"/>
+        </w:rPr>
+        <w:br/>
+      </w:r>
+      <w:r>
+        <w:rPr>
+          <w:b/>
+          <w:lang w:eastAsia="en-US"/>
+        </w:rPr>
+        <w:t>Nazwa</w:t>
+      </w:r>
+      <w:r>
+        <w:rPr>
+          <w:lang w:eastAsia="en-US"/>
+        </w:rPr>
+        <w:t xml:space="preserve">: Okno planu zajęć </w:t>
+      </w:r>
+      <w:r>
+        <w:rPr>
+          <w:lang w:eastAsia="en-US"/>
+        </w:rPr>
+        <w:t xml:space="preserve">dla </w:t>
+      </w:r>
+      <w:r>
+        <w:rPr>
+          <w:lang w:eastAsia="en-US"/>
+        </w:rPr>
+        <w:t>Rodzica ucznia</w:t>
+      </w:r>
+      <w:r>
+        <w:rPr>
+          <w:lang w:eastAsia="en-US"/>
+        </w:rPr>
+        <w:br/>
+      </w:r>
+      <w:r>
+        <w:rPr>
+          <w:b/>
+          <w:lang w:eastAsia="en-US"/>
+        </w:rPr>
+        <w:t>Opis</w:t>
+      </w:r>
+      <w:r>
+        <w:rPr>
+          <w:lang w:eastAsia="en-US"/>
+        </w:rPr>
+        <w:t xml:space="preserve">: </w:t>
+      </w:r>
+      <w:r>
+        <w:rPr>
+          <w:lang w:eastAsia="en-US"/>
+        </w:rPr>
+        <w:br/>
+      </w:r>
+      <w:r>
+        <w:rPr>
+          <w:lang w:eastAsia="en-US"/>
+        </w:rPr>
+        <w:t>Patrz: Okno 3a – to samo, tylko z poziomu konta Rodzica ucznia.</w:t>
+      </w:r>
+    </w:p>
+    <w:p>
+      <w:pPr>
+        <w:rPr>
+          <w:lang w:eastAsia="en-US"/>
+        </w:rPr>
+      </w:pPr>
+    </w:p>
+    <w:p>
+      <w:pPr>
+        <w:rPr>
+          <w:lang w:eastAsia="en-US"/>
+        </w:rPr>
+      </w:pPr>
+      <w:r>
+        <w:rPr>
+          <w:b/>
+          <w:lang w:eastAsia="en-US"/>
+        </w:rPr>
+        <w:t>Numer</w:t>
+      </w:r>
+      <w:r>
+        <w:rPr>
+          <w:lang w:eastAsia="en-US"/>
+        </w:rPr>
+        <w:t xml:space="preserve">: </w:t>
+      </w:r>
+      <w:r>
+        <w:rPr>
+          <w:lang w:eastAsia="en-US"/>
+        </w:rPr>
+        <w:t>4</w:t>
+      </w:r>
+      <w:r>
+        <w:rPr>
+          <w:lang w:eastAsia="en-US"/>
+        </w:rPr>
+        <w:t>a</w:t>
+      </w:r>
+      <w:r>
+        <w:rPr>
+          <w:lang w:eastAsia="en-US"/>
+        </w:rPr>
+        <w:br/>
+      </w:r>
+      <w:r>
+        <w:rPr>
+          <w:b/>
+          <w:lang w:eastAsia="en-US"/>
+        </w:rPr>
+        <w:t>Nazwa</w:t>
+      </w:r>
+      <w:r>
+        <w:rPr>
+          <w:lang w:eastAsia="en-US"/>
+        </w:rPr>
+        <w:t xml:space="preserve">: Okno </w:t>
+      </w:r>
+      <w:r>
+        <w:rPr>
+          <w:lang w:eastAsia="en-US"/>
+        </w:rPr>
+        <w:t>obecności</w:t>
+      </w:r>
+      <w:r>
+        <w:rPr>
+          <w:lang w:eastAsia="en-US"/>
+        </w:rPr>
+        <w:t xml:space="preserve"> Ucznia</w:t>
+      </w:r>
+      <w:r>
+        <w:rPr>
+          <w:lang w:eastAsia="en-US"/>
+        </w:rPr>
+        <w:br/>
+      </w:r>
+      <w:r>
+        <w:rPr>
+          <w:b/>
+          <w:lang w:eastAsia="en-US"/>
+        </w:rPr>
+        <w:t>Opis</w:t>
+      </w:r>
+      <w:r>
+        <w:rPr>
+          <w:lang w:eastAsia="en-US"/>
+        </w:rPr>
+        <w:t xml:space="preserve">: </w:t>
+      </w:r>
+      <w:r>
+        <w:rPr>
+          <w:lang w:eastAsia="en-US"/>
+        </w:rPr>
+        <w:br/>
+      </w:r>
+      <w:r>
+        <w:rPr>
+          <w:lang w:eastAsia="en-US"/>
+        </w:rPr>
+        <w:t>W oknie tym wyświetlane są wszystkie obecności, nieobecności i zwolnienia Ucznia z zajęć w wymiarze tygodnia.</w:t>
+      </w:r>
+    </w:p>
+    <w:p>
+      <w:pPr>
+        <w:rPr>
+          <w:lang w:eastAsia="en-US"/>
+        </w:rPr>
+      </w:pPr>
+    </w:p>
+    <w:p>
+      <w:pPr>
+        <w:rPr>
+          <w:lang w:eastAsia="en-US"/>
+        </w:rPr>
+      </w:pPr>
+      <w:r>
+        <w:rPr>
+          <w:b/>
+          <w:lang w:eastAsia="en-US"/>
+        </w:rPr>
+        <w:t>Numer</w:t>
+      </w:r>
+      <w:r>
+        <w:rPr>
+          <w:lang w:eastAsia="en-US"/>
+        </w:rPr>
+        <w:t xml:space="preserve">: </w:t>
+      </w:r>
+      <w:r>
+        <w:rPr>
+          <w:lang w:eastAsia="en-US"/>
+        </w:rPr>
+        <w:t>4b</w:t>
+      </w:r>
+      <w:r>
+        <w:rPr>
+          <w:lang w:eastAsia="en-US"/>
+        </w:rPr>
+        <w:br/>
+      </w:r>
+      <w:r>
+        <w:rPr>
+          <w:b/>
+          <w:lang w:eastAsia="en-US"/>
+        </w:rPr>
+        <w:t>Nazwa</w:t>
+      </w:r>
+      <w:r>
+        <w:rPr>
+          <w:lang w:eastAsia="en-US"/>
+        </w:rPr>
+        <w:t xml:space="preserve">: Okno </w:t>
+      </w:r>
+      <w:r>
+        <w:rPr>
+          <w:lang w:eastAsia="en-US"/>
+        </w:rPr>
+        <w:t xml:space="preserve">obecności </w:t>
+      </w:r>
+      <w:r>
+        <w:rPr>
+          <w:lang w:eastAsia="en-US"/>
+        </w:rPr>
+        <w:t xml:space="preserve">dla </w:t>
+      </w:r>
+      <w:r>
+        <w:rPr>
+          <w:lang w:eastAsia="en-US"/>
+        </w:rPr>
+        <w:t>Rodzica u</w:t>
+      </w:r>
+      <w:r>
+        <w:rPr>
+          <w:lang w:eastAsia="en-US"/>
+        </w:rPr>
+        <w:t>cznia</w:t>
+      </w:r>
+      <w:r>
+        <w:rPr>
+          <w:lang w:eastAsia="en-US"/>
+        </w:rPr>
+        <w:br/>
+      </w:r>
+      <w:r>
+        <w:rPr>
+          <w:b/>
+          <w:lang w:eastAsia="en-US"/>
+        </w:rPr>
+        <w:t>Opis</w:t>
+      </w:r>
+      <w:r>
+        <w:rPr>
+          <w:lang w:eastAsia="en-US"/>
+        </w:rPr>
+        <w:t xml:space="preserve">: </w:t>
+      </w:r>
+      <w:r>
+        <w:rPr>
+          <w:lang w:eastAsia="en-US"/>
+        </w:rPr>
+        <w:br/>
+      </w:r>
+      <w:r>
+        <w:rPr>
+          <w:lang w:eastAsia="en-US"/>
+        </w:rPr>
+        <w:t>Patrz: Okno 4a – to samo oraz rodzic ma możliwość kliknięcia na wybraną godzinę i usprawiedliwienia ucznia z zajęć.</w:t>
+      </w:r>
+    </w:p>
+    <w:p>
+      <w:pPr>
+        <w:rPr>
+          <w:lang w:eastAsia="en-US"/>
+        </w:rPr>
+      </w:pPr>
+      <w:r>
+        <w:rPr>
+          <w:lang w:eastAsia="en-US"/>
+        </w:rPr>
+        <w:br w:type="page"/>
+      </w:r>
+    </w:p>
+    <w:p>
+      <w:pPr>
+        <w:rPr>
+          <w:lang w:eastAsia="en-US"/>
+        </w:rPr>
+      </w:pPr>
+      <w:r>
+        <w:rPr>
+          <w:b/>
+          <w:lang w:eastAsia="en-US"/>
+        </w:rPr>
+        <w:lastRenderedPageBreak/>
+        <w:t>Numer</w:t>
+      </w:r>
+      <w:r>
+        <w:rPr>
+          <w:lang w:eastAsia="en-US"/>
+        </w:rPr>
+        <w:t>: 5</w:t>
+      </w:r>
+      <w:r>
+        <w:rPr>
+          <w:lang w:eastAsia="en-US"/>
+        </w:rPr>
+        <w:br/>
+      </w:r>
+      <w:r>
+        <w:rPr>
+          <w:b/>
+          <w:lang w:eastAsia="en-US"/>
+        </w:rPr>
+        <w:t>Nazwa</w:t>
+      </w:r>
+      <w:r>
+        <w:rPr>
+          <w:lang w:eastAsia="en-US"/>
+        </w:rPr>
+        <w:t xml:space="preserve">: Okno </w:t>
+      </w:r>
+      <w:r>
+        <w:rPr>
+          <w:lang w:eastAsia="en-US"/>
+        </w:rPr>
+        <w:t>wiadomości</w:t>
+      </w:r>
+      <w:r>
+        <w:rPr>
+          <w:lang w:eastAsia="en-US"/>
+        </w:rPr>
+        <w:br/>
+      </w:r>
+      <w:r>
+        <w:rPr>
+          <w:b/>
+          <w:lang w:eastAsia="en-US"/>
+        </w:rPr>
+        <w:t>Opis</w:t>
+      </w:r>
+      <w:r>
+        <w:rPr>
+          <w:lang w:eastAsia="en-US"/>
+        </w:rPr>
+        <w:t xml:space="preserve">: </w:t>
+      </w:r>
+      <w:r>
+        <w:rPr>
+          <w:lang w:eastAsia="en-US"/>
+        </w:rPr>
+        <w:br/>
+        <w:t>W oknie tym wyświetlan</w:t>
+      </w:r>
+      <w:r>
+        <w:rPr>
+          <w:lang w:eastAsia="en-US"/>
+        </w:rPr>
+        <w:t>e są wszystkie odebrane i wysłane wiadomości.</w:t>
+      </w:r>
+    </w:p>
+    <w:p>
+      <w:pPr>
+        <w:rPr>
+          <w:lang w:eastAsia="en-US"/>
+        </w:rPr>
+      </w:pPr>
+    </w:p>
+    <w:p>
+      <w:pPr>
+        <w:rPr>
+          <w:lang w:eastAsia="en-US"/>
+        </w:rPr>
+      </w:pPr>
+      <w:r>
+        <w:rPr>
+          <w:b/>
+          <w:lang w:eastAsia="en-US"/>
+        </w:rPr>
+        <w:t>Numer</w:t>
+      </w:r>
+      <w:r>
+        <w:rPr>
+          <w:lang w:eastAsia="en-US"/>
+        </w:rPr>
+        <w:t xml:space="preserve">: </w:t>
+      </w:r>
+      <w:r>
+        <w:rPr>
+          <w:lang w:eastAsia="en-US"/>
+        </w:rPr>
+        <w:t>6</w:t>
+      </w:r>
+      <w:r>
+        <w:rPr>
+          <w:lang w:eastAsia="en-US"/>
+        </w:rPr>
+        <w:br/>
+      </w:r>
+      <w:r>
+        <w:rPr>
+          <w:b/>
+          <w:lang w:eastAsia="en-US"/>
+        </w:rPr>
+        <w:t>Nazwa</w:t>
+      </w:r>
+      <w:r>
+        <w:rPr>
+          <w:lang w:eastAsia="en-US"/>
+        </w:rPr>
+        <w:t xml:space="preserve">: </w:t>
+      </w:r>
+      <w:r>
+        <w:rPr>
+          <w:lang w:eastAsia="en-US"/>
+        </w:rPr>
+        <w:t>Okno nowej wiadomości</w:t>
+      </w:r>
+      <w:r>
+        <w:rPr>
+          <w:lang w:eastAsia="en-US"/>
+        </w:rPr>
+        <w:br/>
+      </w:r>
+      <w:r>
+        <w:rPr>
+          <w:b/>
+          <w:lang w:eastAsia="en-US"/>
+        </w:rPr>
+        <w:t>Opis</w:t>
+      </w:r>
+      <w:r>
+        <w:rPr>
+          <w:lang w:eastAsia="en-US"/>
+        </w:rPr>
+        <w:t xml:space="preserve">: </w:t>
+      </w:r>
+      <w:r>
+        <w:rPr>
+          <w:lang w:eastAsia="en-US"/>
+        </w:rPr>
+        <w:br/>
+        <w:t>W oknie tym wyświetlany jest</w:t>
+      </w:r>
+      <w:r>
+        <w:rPr>
+          <w:lang w:eastAsia="en-US"/>
+        </w:rPr>
+        <w:t xml:space="preserve"> formularz nowej wiadomości, w skład którego wchodzą: odbiorca, temat oraz treść.</w:t>
+      </w:r>
+    </w:p>
+    <w:p>
+      <w:pPr>
+        <w:rPr>
+          <w:lang w:eastAsia="en-US"/>
+        </w:rPr>
+      </w:pPr>
+    </w:p>
+    <w:p>
+      <w:pPr>
+        <w:rPr>
+          <w:lang w:eastAsia="en-US"/>
+        </w:rPr>
+      </w:pPr>
+      <w:r>
+        <w:rPr>
+          <w:b/>
+          <w:lang w:eastAsia="en-US"/>
+        </w:rPr>
+        <w:t>Numer</w:t>
+      </w:r>
+      <w:r>
+        <w:rPr>
+          <w:lang w:eastAsia="en-US"/>
+        </w:rPr>
+        <w:t xml:space="preserve">: </w:t>
+      </w:r>
+      <w:r>
+        <w:rPr>
+          <w:lang w:eastAsia="en-US"/>
+        </w:rPr>
+        <w:t>7</w:t>
+      </w:r>
+      <w:r>
+        <w:rPr>
+          <w:lang w:eastAsia="en-US"/>
+        </w:rPr>
+        <w:br/>
+      </w:r>
+      <w:r>
+        <w:rPr>
+          <w:b/>
+          <w:lang w:eastAsia="en-US"/>
+        </w:rPr>
+        <w:t>Nazwa</w:t>
+      </w:r>
+      <w:r>
+        <w:rPr>
+          <w:lang w:eastAsia="en-US"/>
+        </w:rPr>
+        <w:t xml:space="preserve">: Okno </w:t>
+      </w:r>
+      <w:r>
+        <w:rPr>
+          <w:lang w:eastAsia="en-US"/>
+        </w:rPr>
+        <w:t>sprawdzania obecności dla Nauczyciela</w:t>
+      </w:r>
+      <w:r>
+        <w:rPr>
+          <w:lang w:eastAsia="en-US"/>
+        </w:rPr>
+        <w:br/>
+      </w:r>
+      <w:r>
+        <w:rPr>
+          <w:b/>
+          <w:lang w:eastAsia="en-US"/>
+        </w:rPr>
+        <w:t>Opis</w:t>
+      </w:r>
+      <w:r>
+        <w:rPr>
+          <w:lang w:eastAsia="en-US"/>
+        </w:rPr>
+        <w:t xml:space="preserve">: </w:t>
+      </w:r>
+      <w:r>
+        <w:rPr>
+          <w:lang w:eastAsia="en-US"/>
+        </w:rPr>
+        <w:br/>
+        <w:t>W oknie tym wyświetlan</w:t>
+      </w:r>
+      <w:r>
+        <w:rPr>
+          <w:lang w:eastAsia="en-US"/>
+        </w:rPr>
+        <w:t>a jest aktualna lista uczniów dla aktualnej, według systemu, lekcji prowadzonej przez Nauczyciela. Nauczyciel zaznacza na liście uczniów, którzy są obecni.</w:t>
+      </w:r>
+    </w:p>
+    <w:p>
+      <w:pPr>
+        <w:rPr>
+          <w:lang w:eastAsia="en-US"/>
+        </w:rPr>
+      </w:pPr>
+    </w:p>
+    <w:p>
+      <w:pPr>
+        <w:rPr>
+          <w:lang w:eastAsia="en-US"/>
+        </w:rPr>
+      </w:pPr>
+      <w:r>
+        <w:rPr>
+          <w:b/>
+          <w:lang w:eastAsia="en-US"/>
+        </w:rPr>
+        <w:t>Numer</w:t>
+      </w:r>
+      <w:r>
+        <w:rPr>
+          <w:lang w:eastAsia="en-US"/>
+        </w:rPr>
+        <w:t xml:space="preserve">: </w:t>
+      </w:r>
+      <w:r>
+        <w:rPr>
+          <w:lang w:eastAsia="en-US"/>
+        </w:rPr>
+        <w:t>8</w:t>
+      </w:r>
+      <w:r>
+        <w:rPr>
+          <w:lang w:eastAsia="en-US"/>
+        </w:rPr>
+        <w:br/>
+      </w:r>
+      <w:r>
+        <w:rPr>
+          <w:b/>
+          <w:lang w:eastAsia="en-US"/>
+        </w:rPr>
+        <w:t>Nazwa</w:t>
+      </w:r>
+      <w:r>
+        <w:rPr>
+          <w:lang w:eastAsia="en-US"/>
+        </w:rPr>
+        <w:t xml:space="preserve">: Okno </w:t>
+      </w:r>
+      <w:r>
+        <w:rPr>
+          <w:lang w:eastAsia="en-US"/>
+        </w:rPr>
+        <w:t>wystawiania ocen Nauczyciela.</w:t>
+      </w:r>
+      <w:r>
+        <w:rPr>
+          <w:lang w:eastAsia="en-US"/>
+        </w:rPr>
+        <w:br/>
+      </w:r>
+      <w:r>
+        <w:rPr>
+          <w:b/>
+          <w:lang w:eastAsia="en-US"/>
+        </w:rPr>
+        <w:t>Opis</w:t>
+      </w:r>
+      <w:r>
+        <w:rPr>
+          <w:lang w:eastAsia="en-US"/>
+        </w:rPr>
+        <w:t xml:space="preserve">: </w:t>
+      </w:r>
+      <w:r>
+        <w:rPr>
+          <w:lang w:eastAsia="en-US"/>
+        </w:rPr>
+        <w:br/>
+        <w:t xml:space="preserve">W oknie tym </w:t>
+      </w:r>
+      <w:r>
+        <w:rPr>
+          <w:lang w:eastAsia="en-US"/>
+        </w:rPr>
+        <w:t>Nauczyciel może wybrać ucznia z listy wszystkich uczniów, których uczy. Może wystawić wstawić takiemu uczniowi ocenę.</w:t>
+      </w:r>
+    </w:p>
+    <w:p>
+      <w:pPr>
+        <w:rPr>
+          <w:lang w:eastAsia="en-US"/>
+        </w:rPr>
+      </w:pPr>
+      <w:r>
+        <w:rPr>
+          <w:lang w:eastAsia="en-US"/>
+        </w:rPr>
+        <w:br w:type="page"/>
+      </w:r>
+    </w:p>
+    <w:p>
+      <w:pPr>
         <w:pStyle w:val="Nagwek3"/>
         <w:rPr>
           <w:lang w:val="pl-PL"/>
@@ -16574,6 +17519,7 @@
         <w:rPr>
           <w:lang w:val="pl-PL"/>
         </w:rPr>
+        <w:lastRenderedPageBreak/>
         <w:t>Projekty szczegó</w:t>
       </w:r>
       <w:r>
@@ -16598,6 +17544,2008 @@
         <w:t>Procedura wdrożenia</w:t>
       </w:r>
       <w:bookmarkEnd w:id="31"/>
+    </w:p>
+    <w:p>
+      <w:pPr>
+        <w:rPr>
+          <w:lang w:eastAsia="en-US"/>
+        </w:rPr>
+      </w:pPr>
+    </w:p>
+    <w:tbl>
+      <w:tblPr>
+        <w:tblW w:w="9280" w:type="dxa"/>
+        <w:tblCellMar>
+          <w:left w:w="70" w:type="dxa"/>
+          <w:right w:w="70" w:type="dxa"/>
+        </w:tblCellMar>
+        <w:tblLook w:val="04A0" w:firstRow="1" w:lastRow="0" w:firstColumn="1" w:lastColumn="0" w:noHBand="0" w:noVBand="1"/>
+      </w:tblPr>
+      <w:tblGrid>
+        <w:gridCol w:w="580"/>
+        <w:gridCol w:w="580"/>
+        <w:gridCol w:w="580"/>
+        <w:gridCol w:w="580"/>
+        <w:gridCol w:w="580"/>
+        <w:gridCol w:w="580"/>
+        <w:gridCol w:w="580"/>
+        <w:gridCol w:w="580"/>
+        <w:gridCol w:w="580"/>
+        <w:gridCol w:w="580"/>
+        <w:gridCol w:w="580"/>
+        <w:gridCol w:w="580"/>
+        <w:gridCol w:w="580"/>
+        <w:gridCol w:w="580"/>
+        <w:gridCol w:w="580"/>
+        <w:gridCol w:w="580"/>
+      </w:tblGrid>
+      <w:tr>
+        <w:trPr>
+          <w:trHeight w:val="320"/>
+        </w:trPr>
+        <w:tc>
+          <w:tcPr>
+            <w:tcW w:w="580" w:type="dxa"/>
+            <w:tcBorders>
+              <w:top w:val="nil"/>
+              <w:left w:val="nil"/>
+              <w:bottom w:val="nil"/>
+              <w:right w:val="nil"/>
+            </w:tcBorders>
+            <w:shd w:val="clear" w:color="auto" w:fill="auto"/>
+            <w:noWrap/>
+            <w:vAlign w:val="bottom"/>
+            <w:hideMark/>
+          </w:tcPr>
+          <w:p>
+            <w:pPr>
+              <w:rPr>
+                <w:sz w:val="20"/>
+                <w:szCs w:val="20"/>
+              </w:rPr>
+            </w:pPr>
+          </w:p>
+        </w:tc>
+        <w:tc>
+          <w:tcPr>
+            <w:tcW w:w="580" w:type="dxa"/>
+            <w:tcBorders>
+              <w:top w:val="nil"/>
+              <w:left w:val="nil"/>
+              <w:bottom w:val="nil"/>
+              <w:right w:val="nil"/>
+            </w:tcBorders>
+            <w:shd w:val="clear" w:color="auto" w:fill="auto"/>
+            <w:noWrap/>
+            <w:vAlign w:val="bottom"/>
+            <w:hideMark/>
+          </w:tcPr>
+          <w:p>
+            <w:pPr>
+              <w:rPr>
+                <w:sz w:val="20"/>
+                <w:szCs w:val="20"/>
+              </w:rPr>
+            </w:pPr>
+          </w:p>
+        </w:tc>
+        <w:tc>
+          <w:tcPr>
+            <w:tcW w:w="580" w:type="dxa"/>
+            <w:tcBorders>
+              <w:top w:val="nil"/>
+              <w:left w:val="nil"/>
+              <w:bottom w:val="nil"/>
+              <w:right w:val="nil"/>
+            </w:tcBorders>
+            <w:shd w:val="clear" w:color="auto" w:fill="auto"/>
+            <w:noWrap/>
+            <w:vAlign w:val="bottom"/>
+            <w:hideMark/>
+          </w:tcPr>
+          <w:p>
+            <w:pPr>
+              <w:rPr>
+                <w:sz w:val="20"/>
+                <w:szCs w:val="20"/>
+              </w:rPr>
+            </w:pPr>
+          </w:p>
+        </w:tc>
+        <w:tc>
+          <w:tcPr>
+            <w:tcW w:w="580" w:type="dxa"/>
+            <w:tcBorders>
+              <w:top w:val="nil"/>
+              <w:left w:val="nil"/>
+              <w:bottom w:val="nil"/>
+              <w:right w:val="nil"/>
+            </w:tcBorders>
+            <w:shd w:val="clear" w:color="auto" w:fill="auto"/>
+            <w:noWrap/>
+            <w:vAlign w:val="bottom"/>
+            <w:hideMark/>
+          </w:tcPr>
+          <w:p>
+            <w:pPr>
+              <w:rPr>
+                <w:sz w:val="20"/>
+                <w:szCs w:val="20"/>
+              </w:rPr>
+            </w:pPr>
+          </w:p>
+        </w:tc>
+        <w:tc>
+          <w:tcPr>
+            <w:tcW w:w="580" w:type="dxa"/>
+            <w:tcBorders>
+              <w:top w:val="nil"/>
+              <w:left w:val="nil"/>
+              <w:bottom w:val="nil"/>
+              <w:right w:val="nil"/>
+            </w:tcBorders>
+            <w:shd w:val="clear" w:color="auto" w:fill="auto"/>
+            <w:noWrap/>
+            <w:vAlign w:val="bottom"/>
+            <w:hideMark/>
+          </w:tcPr>
+          <w:p>
+            <w:pPr>
+              <w:rPr>
+                <w:sz w:val="20"/>
+                <w:szCs w:val="20"/>
+              </w:rPr>
+            </w:pPr>
+          </w:p>
+        </w:tc>
+        <w:tc>
+          <w:tcPr>
+            <w:tcW w:w="580" w:type="dxa"/>
+            <w:tcBorders>
+              <w:top w:val="nil"/>
+              <w:left w:val="nil"/>
+              <w:bottom w:val="nil"/>
+              <w:right w:val="nil"/>
+            </w:tcBorders>
+            <w:shd w:val="clear" w:color="auto" w:fill="auto"/>
+            <w:noWrap/>
+            <w:vAlign w:val="bottom"/>
+            <w:hideMark/>
+          </w:tcPr>
+          <w:p>
+            <w:pPr>
+              <w:rPr>
+                <w:sz w:val="20"/>
+                <w:szCs w:val="20"/>
+              </w:rPr>
+            </w:pPr>
+          </w:p>
+        </w:tc>
+        <w:tc>
+          <w:tcPr>
+            <w:tcW w:w="580" w:type="dxa"/>
+            <w:tcBorders>
+              <w:top w:val="nil"/>
+              <w:left w:val="nil"/>
+              <w:bottom w:val="nil"/>
+              <w:right w:val="nil"/>
+            </w:tcBorders>
+            <w:shd w:val="clear" w:color="auto" w:fill="auto"/>
+            <w:noWrap/>
+            <w:vAlign w:val="bottom"/>
+            <w:hideMark/>
+          </w:tcPr>
+          <w:p>
+            <w:pPr>
+              <w:rPr>
+                <w:sz w:val="20"/>
+                <w:szCs w:val="20"/>
+              </w:rPr>
+            </w:pPr>
+          </w:p>
+        </w:tc>
+        <w:tc>
+          <w:tcPr>
+            <w:tcW w:w="580" w:type="dxa"/>
+            <w:tcBorders>
+              <w:top w:val="nil"/>
+              <w:left w:val="nil"/>
+              <w:bottom w:val="nil"/>
+              <w:right w:val="nil"/>
+            </w:tcBorders>
+            <w:shd w:val="clear" w:color="auto" w:fill="auto"/>
+            <w:noWrap/>
+            <w:vAlign w:val="bottom"/>
+            <w:hideMark/>
+          </w:tcPr>
+          <w:p>
+            <w:pPr>
+              <w:rPr>
+                <w:sz w:val="20"/>
+                <w:szCs w:val="20"/>
+              </w:rPr>
+            </w:pPr>
+          </w:p>
+        </w:tc>
+        <w:tc>
+          <w:tcPr>
+            <w:tcW w:w="580" w:type="dxa"/>
+            <w:tcBorders>
+              <w:top w:val="nil"/>
+              <w:left w:val="nil"/>
+              <w:bottom w:val="nil"/>
+              <w:right w:val="nil"/>
+            </w:tcBorders>
+            <w:shd w:val="clear" w:color="auto" w:fill="auto"/>
+            <w:noWrap/>
+            <w:vAlign w:val="bottom"/>
+            <w:hideMark/>
+          </w:tcPr>
+          <w:p>
+            <w:pPr>
+              <w:rPr>
+                <w:sz w:val="20"/>
+                <w:szCs w:val="20"/>
+              </w:rPr>
+            </w:pPr>
+          </w:p>
+        </w:tc>
+        <w:tc>
+          <w:tcPr>
+            <w:tcW w:w="580" w:type="dxa"/>
+            <w:tcBorders>
+              <w:top w:val="nil"/>
+              <w:left w:val="nil"/>
+              <w:bottom w:val="nil"/>
+              <w:right w:val="nil"/>
+            </w:tcBorders>
+            <w:shd w:val="clear" w:color="auto" w:fill="auto"/>
+            <w:noWrap/>
+            <w:vAlign w:val="bottom"/>
+            <w:hideMark/>
+          </w:tcPr>
+          <w:p>
+            <w:pPr>
+              <w:rPr>
+                <w:sz w:val="20"/>
+                <w:szCs w:val="20"/>
+              </w:rPr>
+            </w:pPr>
+          </w:p>
+        </w:tc>
+        <w:tc>
+          <w:tcPr>
+            <w:tcW w:w="3480" w:type="dxa"/>
+            <w:gridSpan w:val="6"/>
+            <w:tcBorders>
+              <w:top w:val="single" w:sz="4" w:space="0" w:color="auto"/>
+              <w:left w:val="single" w:sz="4" w:space="0" w:color="auto"/>
+              <w:bottom w:val="nil"/>
+              <w:right w:val="single" w:sz="4" w:space="0" w:color="000000"/>
+            </w:tcBorders>
+            <w:shd w:val="clear" w:color="auto" w:fill="auto"/>
+            <w:noWrap/>
+            <w:vAlign w:val="bottom"/>
+            <w:hideMark/>
+          </w:tcPr>
+          <w:p>
+            <w:pPr>
+              <w:jc w:val="center"/>
+              <w:rPr>
+                <w:rFonts w:ascii="Calibri" w:hAnsi="Calibri"/>
+                <w:color w:val="000000"/>
+              </w:rPr>
+            </w:pPr>
+            <w:r>
+              <w:rPr>
+                <w:rFonts w:ascii="Calibri" w:hAnsi="Calibri"/>
+                <w:color w:val="000000"/>
+              </w:rPr>
+              <w:t>Czas na etap [tygodnie]</w:t>
+            </w:r>
+          </w:p>
+        </w:tc>
+      </w:tr>
+      <w:tr>
+        <w:trPr>
+          <w:trHeight w:val="320"/>
+        </w:trPr>
+        <w:tc>
+          <w:tcPr>
+            <w:tcW w:w="580" w:type="dxa"/>
+            <w:tcBorders>
+              <w:top w:val="single" w:sz="4" w:space="0" w:color="auto"/>
+              <w:left w:val="single" w:sz="4" w:space="0" w:color="auto"/>
+              <w:bottom w:val="single" w:sz="4" w:space="0" w:color="auto"/>
+              <w:right w:val="single" w:sz="4" w:space="0" w:color="auto"/>
+            </w:tcBorders>
+            <w:shd w:val="clear" w:color="auto" w:fill="auto"/>
+            <w:noWrap/>
+            <w:vAlign w:val="bottom"/>
+            <w:hideMark/>
+          </w:tcPr>
+          <w:p>
+            <w:pPr>
+              <w:rPr>
+                <w:rFonts w:ascii="Calibri" w:hAnsi="Calibri"/>
+                <w:color w:val="000000"/>
+              </w:rPr>
+            </w:pPr>
+            <w:r>
+              <w:rPr>
+                <w:rFonts w:ascii="Calibri" w:hAnsi="Calibri"/>
+                <w:color w:val="000000"/>
+              </w:rPr>
+              <w:t> </w:t>
+            </w:r>
+          </w:p>
+        </w:tc>
+        <w:tc>
+          <w:tcPr>
+            <w:tcW w:w="5220" w:type="dxa"/>
+            <w:gridSpan w:val="9"/>
+            <w:tcBorders>
+              <w:top w:val="single" w:sz="4" w:space="0" w:color="auto"/>
+              <w:left w:val="nil"/>
+              <w:bottom w:val="single" w:sz="4" w:space="0" w:color="auto"/>
+              <w:right w:val="single" w:sz="4" w:space="0" w:color="auto"/>
+            </w:tcBorders>
+            <w:shd w:val="clear" w:color="auto" w:fill="auto"/>
+            <w:noWrap/>
+            <w:vAlign w:val="bottom"/>
+            <w:hideMark/>
+          </w:tcPr>
+          <w:p>
+            <w:pPr>
+              <w:jc w:val="center"/>
+              <w:rPr>
+                <w:rFonts w:ascii="Calibri" w:hAnsi="Calibri"/>
+                <w:color w:val="000000"/>
+              </w:rPr>
+            </w:pPr>
+            <w:r>
+              <w:rPr>
+                <w:rFonts w:ascii="Calibri" w:hAnsi="Calibri"/>
+                <w:color w:val="000000"/>
+              </w:rPr>
+              <w:t>Etap</w:t>
+            </w:r>
+          </w:p>
+        </w:tc>
+        <w:tc>
+          <w:tcPr>
+            <w:tcW w:w="580" w:type="dxa"/>
+            <w:tcBorders>
+              <w:top w:val="single" w:sz="4" w:space="0" w:color="auto"/>
+              <w:left w:val="nil"/>
+              <w:bottom w:val="single" w:sz="4" w:space="0" w:color="auto"/>
+              <w:right w:val="single" w:sz="4" w:space="0" w:color="auto"/>
+            </w:tcBorders>
+            <w:shd w:val="clear" w:color="auto" w:fill="auto"/>
+            <w:noWrap/>
+            <w:vAlign w:val="bottom"/>
+            <w:hideMark/>
+          </w:tcPr>
+          <w:p>
+            <w:pPr>
+              <w:jc w:val="right"/>
+              <w:rPr>
+                <w:rFonts w:ascii="Calibri" w:hAnsi="Calibri"/>
+                <w:color w:val="000000"/>
+              </w:rPr>
+            </w:pPr>
+            <w:r>
+              <w:rPr>
+                <w:rFonts w:ascii="Calibri" w:hAnsi="Calibri"/>
+                <w:color w:val="000000"/>
+              </w:rPr>
+              <w:t>1</w:t>
+            </w:r>
+          </w:p>
+        </w:tc>
+        <w:tc>
+          <w:tcPr>
+            <w:tcW w:w="580" w:type="dxa"/>
+            <w:tcBorders>
+              <w:top w:val="single" w:sz="4" w:space="0" w:color="auto"/>
+              <w:left w:val="nil"/>
+              <w:bottom w:val="single" w:sz="4" w:space="0" w:color="auto"/>
+              <w:right w:val="single" w:sz="4" w:space="0" w:color="auto"/>
+            </w:tcBorders>
+            <w:shd w:val="clear" w:color="auto" w:fill="auto"/>
+            <w:noWrap/>
+            <w:vAlign w:val="bottom"/>
+            <w:hideMark/>
+          </w:tcPr>
+          <w:p>
+            <w:pPr>
+              <w:jc w:val="right"/>
+              <w:rPr>
+                <w:rFonts w:ascii="Calibri" w:hAnsi="Calibri"/>
+                <w:color w:val="000000"/>
+              </w:rPr>
+            </w:pPr>
+            <w:r>
+              <w:rPr>
+                <w:rFonts w:ascii="Calibri" w:hAnsi="Calibri"/>
+                <w:color w:val="000000"/>
+              </w:rPr>
+              <w:t>2</w:t>
+            </w:r>
+          </w:p>
+        </w:tc>
+        <w:tc>
+          <w:tcPr>
+            <w:tcW w:w="580" w:type="dxa"/>
+            <w:tcBorders>
+              <w:top w:val="single" w:sz="4" w:space="0" w:color="auto"/>
+              <w:left w:val="nil"/>
+              <w:bottom w:val="single" w:sz="4" w:space="0" w:color="auto"/>
+              <w:right w:val="single" w:sz="4" w:space="0" w:color="auto"/>
+            </w:tcBorders>
+            <w:shd w:val="clear" w:color="auto" w:fill="auto"/>
+            <w:noWrap/>
+            <w:vAlign w:val="bottom"/>
+            <w:hideMark/>
+          </w:tcPr>
+          <w:p>
+            <w:pPr>
+              <w:jc w:val="right"/>
+              <w:rPr>
+                <w:rFonts w:ascii="Calibri" w:hAnsi="Calibri"/>
+                <w:color w:val="000000"/>
+              </w:rPr>
+            </w:pPr>
+            <w:r>
+              <w:rPr>
+                <w:rFonts w:ascii="Calibri" w:hAnsi="Calibri"/>
+                <w:color w:val="000000"/>
+              </w:rPr>
+              <w:t>3</w:t>
+            </w:r>
+          </w:p>
+        </w:tc>
+        <w:tc>
+          <w:tcPr>
+            <w:tcW w:w="580" w:type="dxa"/>
+            <w:tcBorders>
+              <w:top w:val="single" w:sz="4" w:space="0" w:color="auto"/>
+              <w:left w:val="nil"/>
+              <w:bottom w:val="single" w:sz="4" w:space="0" w:color="auto"/>
+              <w:right w:val="single" w:sz="4" w:space="0" w:color="auto"/>
+            </w:tcBorders>
+            <w:shd w:val="clear" w:color="auto" w:fill="auto"/>
+            <w:noWrap/>
+            <w:vAlign w:val="bottom"/>
+            <w:hideMark/>
+          </w:tcPr>
+          <w:p>
+            <w:pPr>
+              <w:jc w:val="right"/>
+              <w:rPr>
+                <w:rFonts w:ascii="Calibri" w:hAnsi="Calibri"/>
+                <w:color w:val="000000"/>
+              </w:rPr>
+            </w:pPr>
+            <w:r>
+              <w:rPr>
+                <w:rFonts w:ascii="Calibri" w:hAnsi="Calibri"/>
+                <w:color w:val="000000"/>
+              </w:rPr>
+              <w:t>4</w:t>
+            </w:r>
+          </w:p>
+        </w:tc>
+        <w:tc>
+          <w:tcPr>
+            <w:tcW w:w="580" w:type="dxa"/>
+            <w:tcBorders>
+              <w:top w:val="single" w:sz="4" w:space="0" w:color="auto"/>
+              <w:left w:val="nil"/>
+              <w:bottom w:val="single" w:sz="4" w:space="0" w:color="auto"/>
+              <w:right w:val="single" w:sz="4" w:space="0" w:color="auto"/>
+            </w:tcBorders>
+            <w:shd w:val="clear" w:color="auto" w:fill="auto"/>
+            <w:noWrap/>
+            <w:vAlign w:val="bottom"/>
+            <w:hideMark/>
+          </w:tcPr>
+          <w:p>
+            <w:pPr>
+              <w:jc w:val="right"/>
+              <w:rPr>
+                <w:rFonts w:ascii="Calibri" w:hAnsi="Calibri"/>
+                <w:color w:val="000000"/>
+              </w:rPr>
+            </w:pPr>
+            <w:r>
+              <w:rPr>
+                <w:rFonts w:ascii="Calibri" w:hAnsi="Calibri"/>
+                <w:color w:val="000000"/>
+              </w:rPr>
+              <w:t>5</w:t>
+            </w:r>
+          </w:p>
+        </w:tc>
+        <w:tc>
+          <w:tcPr>
+            <w:tcW w:w="580" w:type="dxa"/>
+            <w:tcBorders>
+              <w:top w:val="single" w:sz="4" w:space="0" w:color="auto"/>
+              <w:left w:val="nil"/>
+              <w:bottom w:val="single" w:sz="4" w:space="0" w:color="auto"/>
+              <w:right w:val="single" w:sz="4" w:space="0" w:color="auto"/>
+            </w:tcBorders>
+            <w:shd w:val="clear" w:color="auto" w:fill="auto"/>
+            <w:noWrap/>
+            <w:vAlign w:val="bottom"/>
+            <w:hideMark/>
+          </w:tcPr>
+          <w:p>
+            <w:pPr>
+              <w:jc w:val="right"/>
+              <w:rPr>
+                <w:rFonts w:ascii="Calibri" w:hAnsi="Calibri"/>
+                <w:color w:val="000000"/>
+              </w:rPr>
+            </w:pPr>
+            <w:r>
+              <w:rPr>
+                <w:rFonts w:ascii="Calibri" w:hAnsi="Calibri"/>
+                <w:color w:val="000000"/>
+              </w:rPr>
+              <w:t>6</w:t>
+            </w:r>
+          </w:p>
+        </w:tc>
+      </w:tr>
+      <w:tr>
+        <w:trPr>
+          <w:trHeight w:val="320"/>
+        </w:trPr>
+        <w:tc>
+          <w:tcPr>
+            <w:tcW w:w="580" w:type="dxa"/>
+            <w:tcBorders>
+              <w:top w:val="nil"/>
+              <w:left w:val="single" w:sz="4" w:space="0" w:color="auto"/>
+              <w:bottom w:val="single" w:sz="4" w:space="0" w:color="auto"/>
+              <w:right w:val="single" w:sz="4" w:space="0" w:color="auto"/>
+            </w:tcBorders>
+            <w:shd w:val="clear" w:color="auto" w:fill="auto"/>
+            <w:noWrap/>
+            <w:vAlign w:val="bottom"/>
+            <w:hideMark/>
+          </w:tcPr>
+          <w:p>
+            <w:pPr>
+              <w:jc w:val="right"/>
+              <w:rPr>
+                <w:rFonts w:ascii="Calibri" w:hAnsi="Calibri"/>
+                <w:color w:val="000000"/>
+              </w:rPr>
+            </w:pPr>
+            <w:r>
+              <w:rPr>
+                <w:rFonts w:ascii="Calibri" w:hAnsi="Calibri"/>
+                <w:color w:val="000000"/>
+              </w:rPr>
+              <w:t>1</w:t>
+            </w:r>
+          </w:p>
+        </w:tc>
+        <w:tc>
+          <w:tcPr>
+            <w:tcW w:w="5220" w:type="dxa"/>
+            <w:gridSpan w:val="9"/>
+            <w:tcBorders>
+              <w:top w:val="single" w:sz="4" w:space="0" w:color="auto"/>
+              <w:left w:val="nil"/>
+              <w:bottom w:val="single" w:sz="4" w:space="0" w:color="auto"/>
+              <w:right w:val="single" w:sz="4" w:space="0" w:color="auto"/>
+            </w:tcBorders>
+            <w:shd w:val="clear" w:color="auto" w:fill="auto"/>
+            <w:noWrap/>
+            <w:vAlign w:val="bottom"/>
+            <w:hideMark/>
+          </w:tcPr>
+          <w:p>
+            <w:pPr>
+              <w:rPr>
+                <w:rFonts w:ascii="Calibri" w:hAnsi="Calibri"/>
+                <w:color w:val="000000"/>
+              </w:rPr>
+            </w:pPr>
+            <w:r>
+              <w:rPr>
+                <w:rFonts w:ascii="Calibri" w:hAnsi="Calibri"/>
+                <w:color w:val="000000"/>
+              </w:rPr>
+              <w:t>zaprojektowanie bazy danych</w:t>
+            </w:r>
+          </w:p>
+        </w:tc>
+        <w:tc>
+          <w:tcPr>
+            <w:tcW w:w="580" w:type="dxa"/>
+            <w:tcBorders>
+              <w:top w:val="nil"/>
+              <w:left w:val="nil"/>
+              <w:bottom w:val="nil"/>
+              <w:right w:val="nil"/>
+            </w:tcBorders>
+            <w:shd w:val="clear" w:color="000000" w:fill="F8CBAD"/>
+            <w:noWrap/>
+            <w:vAlign w:val="bottom"/>
+            <w:hideMark/>
+          </w:tcPr>
+          <w:p>
+            <w:pPr>
+              <w:rPr>
+                <w:rFonts w:ascii="Calibri" w:hAnsi="Calibri"/>
+                <w:color w:val="000000"/>
+              </w:rPr>
+            </w:pPr>
+            <w:r>
+              <w:rPr>
+                <w:rFonts w:ascii="Calibri" w:hAnsi="Calibri"/>
+                <w:color w:val="000000"/>
+              </w:rPr>
+              <w:t> </w:t>
+            </w:r>
+          </w:p>
+        </w:tc>
+        <w:tc>
+          <w:tcPr>
+            <w:tcW w:w="580" w:type="dxa"/>
+            <w:tcBorders>
+              <w:top w:val="nil"/>
+              <w:left w:val="nil"/>
+              <w:bottom w:val="nil"/>
+              <w:right w:val="nil"/>
+            </w:tcBorders>
+            <w:shd w:val="clear" w:color="000000" w:fill="F8CBAD"/>
+            <w:noWrap/>
+            <w:vAlign w:val="bottom"/>
+            <w:hideMark/>
+          </w:tcPr>
+          <w:p>
+            <w:pPr>
+              <w:rPr>
+                <w:rFonts w:ascii="Calibri" w:hAnsi="Calibri"/>
+                <w:color w:val="000000"/>
+              </w:rPr>
+            </w:pPr>
+            <w:r>
+              <w:rPr>
+                <w:rFonts w:ascii="Calibri" w:hAnsi="Calibri"/>
+                <w:color w:val="000000"/>
+              </w:rPr>
+              <w:t> </w:t>
+            </w:r>
+          </w:p>
+        </w:tc>
+        <w:tc>
+          <w:tcPr>
+            <w:tcW w:w="580" w:type="dxa"/>
+            <w:tcBorders>
+              <w:top w:val="nil"/>
+              <w:left w:val="nil"/>
+              <w:bottom w:val="nil"/>
+              <w:right w:val="nil"/>
+            </w:tcBorders>
+            <w:shd w:val="clear" w:color="auto" w:fill="auto"/>
+            <w:noWrap/>
+            <w:vAlign w:val="bottom"/>
+            <w:hideMark/>
+          </w:tcPr>
+          <w:p>
+            <w:pPr>
+              <w:rPr>
+                <w:rFonts w:ascii="Calibri" w:hAnsi="Calibri"/>
+                <w:color w:val="000000"/>
+              </w:rPr>
+            </w:pPr>
+            <w:r>
+              <w:rPr>
+                <w:rFonts w:ascii="Calibri" w:hAnsi="Calibri"/>
+                <w:color w:val="000000"/>
+              </w:rPr>
+              <w:t> </w:t>
+            </w:r>
+          </w:p>
+        </w:tc>
+        <w:tc>
+          <w:tcPr>
+            <w:tcW w:w="580" w:type="dxa"/>
+            <w:tcBorders>
+              <w:top w:val="nil"/>
+              <w:left w:val="nil"/>
+              <w:bottom w:val="nil"/>
+              <w:right w:val="nil"/>
+            </w:tcBorders>
+            <w:shd w:val="clear" w:color="auto" w:fill="auto"/>
+            <w:noWrap/>
+            <w:vAlign w:val="bottom"/>
+            <w:hideMark/>
+          </w:tcPr>
+          <w:p>
+            <w:pPr>
+              <w:rPr>
+                <w:rFonts w:ascii="Calibri" w:hAnsi="Calibri"/>
+                <w:color w:val="000000"/>
+              </w:rPr>
+            </w:pPr>
+            <w:r>
+              <w:rPr>
+                <w:rFonts w:ascii="Calibri" w:hAnsi="Calibri"/>
+                <w:color w:val="000000"/>
+              </w:rPr>
+              <w:t> </w:t>
+            </w:r>
+          </w:p>
+        </w:tc>
+        <w:tc>
+          <w:tcPr>
+            <w:tcW w:w="580" w:type="dxa"/>
+            <w:tcBorders>
+              <w:top w:val="nil"/>
+              <w:left w:val="nil"/>
+              <w:bottom w:val="nil"/>
+              <w:right w:val="nil"/>
+            </w:tcBorders>
+            <w:shd w:val="clear" w:color="auto" w:fill="auto"/>
+            <w:noWrap/>
+            <w:vAlign w:val="bottom"/>
+            <w:hideMark/>
+          </w:tcPr>
+          <w:p>
+            <w:pPr>
+              <w:rPr>
+                <w:rFonts w:ascii="Calibri" w:hAnsi="Calibri"/>
+                <w:color w:val="000000"/>
+              </w:rPr>
+            </w:pPr>
+            <w:r>
+              <w:rPr>
+                <w:rFonts w:ascii="Calibri" w:hAnsi="Calibri"/>
+                <w:color w:val="000000"/>
+              </w:rPr>
+              <w:t> </w:t>
+            </w:r>
+          </w:p>
+        </w:tc>
+        <w:tc>
+          <w:tcPr>
+            <w:tcW w:w="580" w:type="dxa"/>
+            <w:tcBorders>
+              <w:top w:val="nil"/>
+              <w:left w:val="nil"/>
+              <w:bottom w:val="nil"/>
+              <w:right w:val="single" w:sz="4" w:space="0" w:color="auto"/>
+            </w:tcBorders>
+            <w:shd w:val="clear" w:color="auto" w:fill="auto"/>
+            <w:noWrap/>
+            <w:vAlign w:val="bottom"/>
+            <w:hideMark/>
+          </w:tcPr>
+          <w:p>
+            <w:pPr>
+              <w:rPr>
+                <w:rFonts w:ascii="Calibri" w:hAnsi="Calibri"/>
+                <w:color w:val="000000"/>
+              </w:rPr>
+            </w:pPr>
+            <w:r>
+              <w:rPr>
+                <w:rFonts w:ascii="Calibri" w:hAnsi="Calibri"/>
+                <w:color w:val="000000"/>
+              </w:rPr>
+              <w:t> </w:t>
+            </w:r>
+          </w:p>
+        </w:tc>
+      </w:tr>
+      <w:tr>
+        <w:trPr>
+          <w:trHeight w:val="320"/>
+        </w:trPr>
+        <w:tc>
+          <w:tcPr>
+            <w:tcW w:w="580" w:type="dxa"/>
+            <w:tcBorders>
+              <w:top w:val="nil"/>
+              <w:left w:val="single" w:sz="4" w:space="0" w:color="auto"/>
+              <w:bottom w:val="single" w:sz="4" w:space="0" w:color="auto"/>
+              <w:right w:val="single" w:sz="4" w:space="0" w:color="auto"/>
+            </w:tcBorders>
+            <w:shd w:val="clear" w:color="auto" w:fill="auto"/>
+            <w:noWrap/>
+            <w:vAlign w:val="bottom"/>
+            <w:hideMark/>
+          </w:tcPr>
+          <w:p>
+            <w:pPr>
+              <w:jc w:val="right"/>
+              <w:rPr>
+                <w:rFonts w:ascii="Calibri" w:hAnsi="Calibri"/>
+                <w:color w:val="000000"/>
+              </w:rPr>
+            </w:pPr>
+            <w:r>
+              <w:rPr>
+                <w:rFonts w:ascii="Calibri" w:hAnsi="Calibri"/>
+                <w:color w:val="000000"/>
+              </w:rPr>
+              <w:t>2</w:t>
+            </w:r>
+          </w:p>
+        </w:tc>
+        <w:tc>
+          <w:tcPr>
+            <w:tcW w:w="5220" w:type="dxa"/>
+            <w:gridSpan w:val="9"/>
+            <w:tcBorders>
+              <w:top w:val="single" w:sz="4" w:space="0" w:color="auto"/>
+              <w:left w:val="nil"/>
+              <w:bottom w:val="single" w:sz="4" w:space="0" w:color="auto"/>
+              <w:right w:val="single" w:sz="4" w:space="0" w:color="auto"/>
+            </w:tcBorders>
+            <w:shd w:val="clear" w:color="auto" w:fill="auto"/>
+            <w:noWrap/>
+            <w:vAlign w:val="bottom"/>
+            <w:hideMark/>
+          </w:tcPr>
+          <w:p>
+            <w:pPr>
+              <w:rPr>
+                <w:rFonts w:ascii="Calibri" w:hAnsi="Calibri"/>
+                <w:color w:val="000000"/>
+              </w:rPr>
+            </w:pPr>
+            <w:r>
+              <w:rPr>
+                <w:rFonts w:ascii="Calibri" w:hAnsi="Calibri"/>
+                <w:color w:val="000000"/>
+              </w:rPr>
+              <w:t>zaprojektowanie interfejsu użytkownika</w:t>
+            </w:r>
+          </w:p>
+        </w:tc>
+        <w:tc>
+          <w:tcPr>
+            <w:tcW w:w="580" w:type="dxa"/>
+            <w:tcBorders>
+              <w:top w:val="nil"/>
+              <w:left w:val="nil"/>
+              <w:bottom w:val="nil"/>
+              <w:right w:val="nil"/>
+            </w:tcBorders>
+            <w:shd w:val="clear" w:color="auto" w:fill="auto"/>
+            <w:noWrap/>
+            <w:vAlign w:val="bottom"/>
+            <w:hideMark/>
+          </w:tcPr>
+          <w:p>
+            <w:pPr>
+              <w:rPr>
+                <w:rFonts w:ascii="Calibri" w:hAnsi="Calibri"/>
+                <w:color w:val="000000"/>
+              </w:rPr>
+            </w:pPr>
+            <w:r>
+              <w:rPr>
+                <w:rFonts w:ascii="Calibri" w:hAnsi="Calibri"/>
+                <w:color w:val="000000"/>
+              </w:rPr>
+              <w:t> </w:t>
+            </w:r>
+          </w:p>
+        </w:tc>
+        <w:tc>
+          <w:tcPr>
+            <w:tcW w:w="580" w:type="dxa"/>
+            <w:tcBorders>
+              <w:top w:val="nil"/>
+              <w:left w:val="nil"/>
+              <w:bottom w:val="nil"/>
+              <w:right w:val="nil"/>
+            </w:tcBorders>
+            <w:shd w:val="clear" w:color="000000" w:fill="F8CBAD"/>
+            <w:noWrap/>
+            <w:vAlign w:val="bottom"/>
+            <w:hideMark/>
+          </w:tcPr>
+          <w:p>
+            <w:pPr>
+              <w:rPr>
+                <w:rFonts w:ascii="Calibri" w:hAnsi="Calibri"/>
+                <w:color w:val="000000"/>
+              </w:rPr>
+            </w:pPr>
+            <w:r>
+              <w:rPr>
+                <w:rFonts w:ascii="Calibri" w:hAnsi="Calibri"/>
+                <w:color w:val="000000"/>
+              </w:rPr>
+              <w:t> </w:t>
+            </w:r>
+          </w:p>
+        </w:tc>
+        <w:tc>
+          <w:tcPr>
+            <w:tcW w:w="580" w:type="dxa"/>
+            <w:tcBorders>
+              <w:top w:val="nil"/>
+              <w:left w:val="nil"/>
+              <w:bottom w:val="nil"/>
+              <w:right w:val="nil"/>
+            </w:tcBorders>
+            <w:shd w:val="clear" w:color="000000" w:fill="F8CBAD"/>
+            <w:noWrap/>
+            <w:vAlign w:val="bottom"/>
+            <w:hideMark/>
+          </w:tcPr>
+          <w:p>
+            <w:pPr>
+              <w:rPr>
+                <w:rFonts w:ascii="Calibri" w:hAnsi="Calibri"/>
+                <w:color w:val="000000"/>
+              </w:rPr>
+            </w:pPr>
+            <w:r>
+              <w:rPr>
+                <w:rFonts w:ascii="Calibri" w:hAnsi="Calibri"/>
+                <w:color w:val="000000"/>
+              </w:rPr>
+              <w:t> </w:t>
+            </w:r>
+          </w:p>
+        </w:tc>
+        <w:tc>
+          <w:tcPr>
+            <w:tcW w:w="580" w:type="dxa"/>
+            <w:tcBorders>
+              <w:top w:val="nil"/>
+              <w:left w:val="nil"/>
+              <w:bottom w:val="nil"/>
+              <w:right w:val="nil"/>
+            </w:tcBorders>
+            <w:shd w:val="clear" w:color="auto" w:fill="auto"/>
+            <w:noWrap/>
+            <w:vAlign w:val="bottom"/>
+            <w:hideMark/>
+          </w:tcPr>
+          <w:p>
+            <w:pPr>
+              <w:rPr>
+                <w:rFonts w:ascii="Calibri" w:hAnsi="Calibri"/>
+                <w:color w:val="000000"/>
+              </w:rPr>
+            </w:pPr>
+          </w:p>
+        </w:tc>
+        <w:tc>
+          <w:tcPr>
+            <w:tcW w:w="580" w:type="dxa"/>
+            <w:tcBorders>
+              <w:top w:val="nil"/>
+              <w:left w:val="nil"/>
+              <w:bottom w:val="nil"/>
+              <w:right w:val="nil"/>
+            </w:tcBorders>
+            <w:shd w:val="clear" w:color="auto" w:fill="auto"/>
+            <w:noWrap/>
+            <w:vAlign w:val="bottom"/>
+            <w:hideMark/>
+          </w:tcPr>
+          <w:p>
+            <w:pPr>
+              <w:rPr>
+                <w:sz w:val="20"/>
+                <w:szCs w:val="20"/>
+              </w:rPr>
+            </w:pPr>
+          </w:p>
+        </w:tc>
+        <w:tc>
+          <w:tcPr>
+            <w:tcW w:w="580" w:type="dxa"/>
+            <w:tcBorders>
+              <w:top w:val="nil"/>
+              <w:left w:val="nil"/>
+              <w:bottom w:val="nil"/>
+              <w:right w:val="single" w:sz="4" w:space="0" w:color="auto"/>
+            </w:tcBorders>
+            <w:shd w:val="clear" w:color="auto" w:fill="auto"/>
+            <w:noWrap/>
+            <w:vAlign w:val="bottom"/>
+            <w:hideMark/>
+          </w:tcPr>
+          <w:p>
+            <w:pPr>
+              <w:rPr>
+                <w:rFonts w:ascii="Calibri" w:hAnsi="Calibri"/>
+                <w:color w:val="000000"/>
+              </w:rPr>
+            </w:pPr>
+            <w:r>
+              <w:rPr>
+                <w:rFonts w:ascii="Calibri" w:hAnsi="Calibri"/>
+                <w:color w:val="000000"/>
+              </w:rPr>
+              <w:t> </w:t>
+            </w:r>
+          </w:p>
+        </w:tc>
+      </w:tr>
+      <w:tr>
+        <w:trPr>
+          <w:trHeight w:val="320"/>
+        </w:trPr>
+        <w:tc>
+          <w:tcPr>
+            <w:tcW w:w="580" w:type="dxa"/>
+            <w:tcBorders>
+              <w:top w:val="nil"/>
+              <w:left w:val="single" w:sz="4" w:space="0" w:color="auto"/>
+              <w:bottom w:val="single" w:sz="4" w:space="0" w:color="auto"/>
+              <w:right w:val="single" w:sz="4" w:space="0" w:color="auto"/>
+            </w:tcBorders>
+            <w:shd w:val="clear" w:color="auto" w:fill="auto"/>
+            <w:noWrap/>
+            <w:vAlign w:val="bottom"/>
+            <w:hideMark/>
+          </w:tcPr>
+          <w:p>
+            <w:pPr>
+              <w:jc w:val="right"/>
+              <w:rPr>
+                <w:rFonts w:ascii="Calibri" w:hAnsi="Calibri"/>
+                <w:color w:val="000000"/>
+              </w:rPr>
+            </w:pPr>
+            <w:r>
+              <w:rPr>
+                <w:rFonts w:ascii="Calibri" w:hAnsi="Calibri"/>
+                <w:color w:val="000000"/>
+              </w:rPr>
+              <w:t>3</w:t>
+            </w:r>
+          </w:p>
+        </w:tc>
+        <w:tc>
+          <w:tcPr>
+            <w:tcW w:w="5220" w:type="dxa"/>
+            <w:gridSpan w:val="9"/>
+            <w:tcBorders>
+              <w:top w:val="single" w:sz="4" w:space="0" w:color="auto"/>
+              <w:left w:val="nil"/>
+              <w:bottom w:val="single" w:sz="4" w:space="0" w:color="auto"/>
+              <w:right w:val="single" w:sz="4" w:space="0" w:color="auto"/>
+            </w:tcBorders>
+            <w:shd w:val="clear" w:color="auto" w:fill="auto"/>
+            <w:noWrap/>
+            <w:vAlign w:val="bottom"/>
+            <w:hideMark/>
+          </w:tcPr>
+          <w:p>
+            <w:pPr>
+              <w:rPr>
+                <w:rFonts w:ascii="Calibri" w:hAnsi="Calibri"/>
+                <w:color w:val="000000"/>
+              </w:rPr>
+            </w:pPr>
+            <w:r>
+              <w:rPr>
+                <w:rFonts w:ascii="Calibri" w:hAnsi="Calibri"/>
+                <w:color w:val="000000"/>
+              </w:rPr>
+              <w:t>pisanie rdzenia systemu</w:t>
+            </w:r>
+          </w:p>
+        </w:tc>
+        <w:tc>
+          <w:tcPr>
+            <w:tcW w:w="580" w:type="dxa"/>
+            <w:tcBorders>
+              <w:top w:val="nil"/>
+              <w:left w:val="nil"/>
+              <w:bottom w:val="nil"/>
+              <w:right w:val="nil"/>
+            </w:tcBorders>
+            <w:shd w:val="clear" w:color="000000" w:fill="F8CBAD"/>
+            <w:noWrap/>
+            <w:vAlign w:val="bottom"/>
+            <w:hideMark/>
+          </w:tcPr>
+          <w:p>
+            <w:pPr>
+              <w:rPr>
+                <w:rFonts w:ascii="Calibri" w:hAnsi="Calibri"/>
+                <w:color w:val="000000"/>
+              </w:rPr>
+            </w:pPr>
+            <w:r>
+              <w:rPr>
+                <w:rFonts w:ascii="Calibri" w:hAnsi="Calibri"/>
+                <w:color w:val="000000"/>
+              </w:rPr>
+              <w:t> </w:t>
+            </w:r>
+          </w:p>
+        </w:tc>
+        <w:tc>
+          <w:tcPr>
+            <w:tcW w:w="580" w:type="dxa"/>
+            <w:tcBorders>
+              <w:top w:val="nil"/>
+              <w:left w:val="nil"/>
+              <w:bottom w:val="nil"/>
+              <w:right w:val="nil"/>
+            </w:tcBorders>
+            <w:shd w:val="clear" w:color="000000" w:fill="F8CBAD"/>
+            <w:noWrap/>
+            <w:vAlign w:val="bottom"/>
+            <w:hideMark/>
+          </w:tcPr>
+          <w:p>
+            <w:pPr>
+              <w:rPr>
+                <w:rFonts w:ascii="Calibri" w:hAnsi="Calibri"/>
+                <w:color w:val="000000"/>
+              </w:rPr>
+            </w:pPr>
+            <w:r>
+              <w:rPr>
+                <w:rFonts w:ascii="Calibri" w:hAnsi="Calibri"/>
+                <w:color w:val="000000"/>
+              </w:rPr>
+              <w:t> </w:t>
+            </w:r>
+          </w:p>
+        </w:tc>
+        <w:tc>
+          <w:tcPr>
+            <w:tcW w:w="580" w:type="dxa"/>
+            <w:tcBorders>
+              <w:top w:val="nil"/>
+              <w:left w:val="nil"/>
+              <w:bottom w:val="nil"/>
+              <w:right w:val="nil"/>
+            </w:tcBorders>
+            <w:shd w:val="clear" w:color="000000" w:fill="F8CBAD"/>
+            <w:noWrap/>
+            <w:vAlign w:val="bottom"/>
+            <w:hideMark/>
+          </w:tcPr>
+          <w:p>
+            <w:pPr>
+              <w:rPr>
+                <w:rFonts w:ascii="Calibri" w:hAnsi="Calibri"/>
+                <w:color w:val="000000"/>
+              </w:rPr>
+            </w:pPr>
+            <w:r>
+              <w:rPr>
+                <w:rFonts w:ascii="Calibri" w:hAnsi="Calibri"/>
+                <w:color w:val="000000"/>
+              </w:rPr>
+              <w:t> </w:t>
+            </w:r>
+          </w:p>
+        </w:tc>
+        <w:tc>
+          <w:tcPr>
+            <w:tcW w:w="580" w:type="dxa"/>
+            <w:tcBorders>
+              <w:top w:val="nil"/>
+              <w:left w:val="nil"/>
+              <w:bottom w:val="nil"/>
+              <w:right w:val="nil"/>
+            </w:tcBorders>
+            <w:shd w:val="clear" w:color="000000" w:fill="F8CBAD"/>
+            <w:noWrap/>
+            <w:vAlign w:val="bottom"/>
+            <w:hideMark/>
+          </w:tcPr>
+          <w:p>
+            <w:pPr>
+              <w:rPr>
+                <w:rFonts w:ascii="Calibri" w:hAnsi="Calibri"/>
+                <w:color w:val="000000"/>
+              </w:rPr>
+            </w:pPr>
+            <w:r>
+              <w:rPr>
+                <w:rFonts w:ascii="Calibri" w:hAnsi="Calibri"/>
+                <w:color w:val="000000"/>
+              </w:rPr>
+              <w:t> </w:t>
+            </w:r>
+          </w:p>
+        </w:tc>
+        <w:tc>
+          <w:tcPr>
+            <w:tcW w:w="580" w:type="dxa"/>
+            <w:tcBorders>
+              <w:top w:val="nil"/>
+              <w:left w:val="nil"/>
+              <w:bottom w:val="nil"/>
+              <w:right w:val="nil"/>
+            </w:tcBorders>
+            <w:shd w:val="clear" w:color="auto" w:fill="auto"/>
+            <w:noWrap/>
+            <w:vAlign w:val="bottom"/>
+            <w:hideMark/>
+          </w:tcPr>
+          <w:p>
+            <w:pPr>
+              <w:rPr>
+                <w:rFonts w:ascii="Calibri" w:hAnsi="Calibri"/>
+                <w:color w:val="000000"/>
+              </w:rPr>
+            </w:pPr>
+          </w:p>
+        </w:tc>
+        <w:tc>
+          <w:tcPr>
+            <w:tcW w:w="580" w:type="dxa"/>
+            <w:tcBorders>
+              <w:top w:val="nil"/>
+              <w:left w:val="nil"/>
+              <w:bottom w:val="nil"/>
+              <w:right w:val="single" w:sz="4" w:space="0" w:color="auto"/>
+            </w:tcBorders>
+            <w:shd w:val="clear" w:color="auto" w:fill="auto"/>
+            <w:noWrap/>
+            <w:vAlign w:val="bottom"/>
+            <w:hideMark/>
+          </w:tcPr>
+          <w:p>
+            <w:pPr>
+              <w:rPr>
+                <w:rFonts w:ascii="Calibri" w:hAnsi="Calibri"/>
+                <w:color w:val="000000"/>
+              </w:rPr>
+            </w:pPr>
+            <w:r>
+              <w:rPr>
+                <w:rFonts w:ascii="Calibri" w:hAnsi="Calibri"/>
+                <w:color w:val="000000"/>
+              </w:rPr>
+              <w:t> </w:t>
+            </w:r>
+          </w:p>
+        </w:tc>
+      </w:tr>
+      <w:tr>
+        <w:trPr>
+          <w:trHeight w:val="320"/>
+        </w:trPr>
+        <w:tc>
+          <w:tcPr>
+            <w:tcW w:w="580" w:type="dxa"/>
+            <w:tcBorders>
+              <w:top w:val="nil"/>
+              <w:left w:val="single" w:sz="4" w:space="0" w:color="auto"/>
+              <w:bottom w:val="single" w:sz="4" w:space="0" w:color="auto"/>
+              <w:right w:val="single" w:sz="4" w:space="0" w:color="auto"/>
+            </w:tcBorders>
+            <w:shd w:val="clear" w:color="auto" w:fill="auto"/>
+            <w:noWrap/>
+            <w:vAlign w:val="bottom"/>
+            <w:hideMark/>
+          </w:tcPr>
+          <w:p>
+            <w:pPr>
+              <w:jc w:val="right"/>
+              <w:rPr>
+                <w:rFonts w:ascii="Calibri" w:hAnsi="Calibri"/>
+                <w:color w:val="000000"/>
+              </w:rPr>
+            </w:pPr>
+            <w:r>
+              <w:rPr>
+                <w:rFonts w:ascii="Calibri" w:hAnsi="Calibri"/>
+                <w:color w:val="000000"/>
+              </w:rPr>
+              <w:t>4</w:t>
+            </w:r>
+          </w:p>
+        </w:tc>
+        <w:tc>
+          <w:tcPr>
+            <w:tcW w:w="5220" w:type="dxa"/>
+            <w:gridSpan w:val="9"/>
+            <w:tcBorders>
+              <w:top w:val="single" w:sz="4" w:space="0" w:color="auto"/>
+              <w:left w:val="nil"/>
+              <w:bottom w:val="single" w:sz="4" w:space="0" w:color="auto"/>
+              <w:right w:val="single" w:sz="4" w:space="0" w:color="auto"/>
+            </w:tcBorders>
+            <w:shd w:val="clear" w:color="auto" w:fill="auto"/>
+            <w:noWrap/>
+            <w:vAlign w:val="bottom"/>
+            <w:hideMark/>
+          </w:tcPr>
+          <w:p>
+            <w:pPr>
+              <w:rPr>
+                <w:rFonts w:ascii="Calibri" w:hAnsi="Calibri"/>
+                <w:color w:val="000000"/>
+              </w:rPr>
+            </w:pPr>
+            <w:r>
+              <w:rPr>
+                <w:rFonts w:ascii="Calibri" w:hAnsi="Calibri"/>
+                <w:color w:val="000000"/>
+              </w:rPr>
+              <w:t>testowanie systemu</w:t>
+            </w:r>
+          </w:p>
+        </w:tc>
+        <w:tc>
+          <w:tcPr>
+            <w:tcW w:w="580" w:type="dxa"/>
+            <w:tcBorders>
+              <w:top w:val="nil"/>
+              <w:left w:val="nil"/>
+              <w:bottom w:val="nil"/>
+              <w:right w:val="nil"/>
+            </w:tcBorders>
+            <w:shd w:val="clear" w:color="auto" w:fill="auto"/>
+            <w:noWrap/>
+            <w:vAlign w:val="bottom"/>
+            <w:hideMark/>
+          </w:tcPr>
+          <w:p>
+            <w:pPr>
+              <w:rPr>
+                <w:rFonts w:ascii="Calibri" w:hAnsi="Calibri"/>
+                <w:color w:val="000000"/>
+              </w:rPr>
+            </w:pPr>
+            <w:r>
+              <w:rPr>
+                <w:rFonts w:ascii="Calibri" w:hAnsi="Calibri"/>
+                <w:color w:val="000000"/>
+              </w:rPr>
+              <w:t> </w:t>
+            </w:r>
+          </w:p>
+        </w:tc>
+        <w:tc>
+          <w:tcPr>
+            <w:tcW w:w="580" w:type="dxa"/>
+            <w:tcBorders>
+              <w:top w:val="nil"/>
+              <w:left w:val="nil"/>
+              <w:bottom w:val="nil"/>
+              <w:right w:val="nil"/>
+            </w:tcBorders>
+            <w:shd w:val="clear" w:color="auto" w:fill="auto"/>
+            <w:noWrap/>
+            <w:vAlign w:val="bottom"/>
+            <w:hideMark/>
+          </w:tcPr>
+          <w:p>
+            <w:pPr>
+              <w:rPr>
+                <w:rFonts w:ascii="Calibri" w:hAnsi="Calibri"/>
+                <w:color w:val="000000"/>
+              </w:rPr>
+            </w:pPr>
+          </w:p>
+        </w:tc>
+        <w:tc>
+          <w:tcPr>
+            <w:tcW w:w="580" w:type="dxa"/>
+            <w:tcBorders>
+              <w:top w:val="nil"/>
+              <w:left w:val="nil"/>
+              <w:bottom w:val="nil"/>
+              <w:right w:val="nil"/>
+            </w:tcBorders>
+            <w:shd w:val="clear" w:color="auto" w:fill="auto"/>
+            <w:noWrap/>
+            <w:vAlign w:val="bottom"/>
+            <w:hideMark/>
+          </w:tcPr>
+          <w:p>
+            <w:pPr>
+              <w:rPr>
+                <w:sz w:val="20"/>
+                <w:szCs w:val="20"/>
+              </w:rPr>
+            </w:pPr>
+          </w:p>
+        </w:tc>
+        <w:tc>
+          <w:tcPr>
+            <w:tcW w:w="580" w:type="dxa"/>
+            <w:tcBorders>
+              <w:top w:val="nil"/>
+              <w:left w:val="nil"/>
+              <w:bottom w:val="nil"/>
+              <w:right w:val="nil"/>
+            </w:tcBorders>
+            <w:shd w:val="clear" w:color="000000" w:fill="F8CBAD"/>
+            <w:noWrap/>
+            <w:vAlign w:val="bottom"/>
+            <w:hideMark/>
+          </w:tcPr>
+          <w:p>
+            <w:pPr>
+              <w:rPr>
+                <w:rFonts w:ascii="Calibri" w:hAnsi="Calibri"/>
+                <w:color w:val="000000"/>
+              </w:rPr>
+            </w:pPr>
+            <w:r>
+              <w:rPr>
+                <w:rFonts w:ascii="Calibri" w:hAnsi="Calibri"/>
+                <w:color w:val="000000"/>
+              </w:rPr>
+              <w:t> </w:t>
+            </w:r>
+          </w:p>
+        </w:tc>
+        <w:tc>
+          <w:tcPr>
+            <w:tcW w:w="580" w:type="dxa"/>
+            <w:tcBorders>
+              <w:top w:val="nil"/>
+              <w:left w:val="nil"/>
+              <w:bottom w:val="nil"/>
+              <w:right w:val="nil"/>
+            </w:tcBorders>
+            <w:shd w:val="clear" w:color="000000" w:fill="F8CBAD"/>
+            <w:noWrap/>
+            <w:vAlign w:val="bottom"/>
+            <w:hideMark/>
+          </w:tcPr>
+          <w:p>
+            <w:pPr>
+              <w:rPr>
+                <w:rFonts w:ascii="Calibri" w:hAnsi="Calibri"/>
+                <w:color w:val="000000"/>
+              </w:rPr>
+            </w:pPr>
+            <w:r>
+              <w:rPr>
+                <w:rFonts w:ascii="Calibri" w:hAnsi="Calibri"/>
+                <w:color w:val="000000"/>
+              </w:rPr>
+              <w:t> </w:t>
+            </w:r>
+          </w:p>
+        </w:tc>
+        <w:tc>
+          <w:tcPr>
+            <w:tcW w:w="580" w:type="dxa"/>
+            <w:tcBorders>
+              <w:top w:val="nil"/>
+              <w:left w:val="nil"/>
+              <w:bottom w:val="nil"/>
+              <w:right w:val="single" w:sz="4" w:space="0" w:color="auto"/>
+            </w:tcBorders>
+            <w:shd w:val="clear" w:color="000000" w:fill="F8CBAD"/>
+            <w:noWrap/>
+            <w:vAlign w:val="bottom"/>
+            <w:hideMark/>
+          </w:tcPr>
+          <w:p>
+            <w:pPr>
+              <w:rPr>
+                <w:rFonts w:ascii="Calibri" w:hAnsi="Calibri"/>
+                <w:color w:val="000000"/>
+              </w:rPr>
+            </w:pPr>
+            <w:r>
+              <w:rPr>
+                <w:rFonts w:ascii="Calibri" w:hAnsi="Calibri"/>
+                <w:color w:val="000000"/>
+              </w:rPr>
+              <w:t> </w:t>
+            </w:r>
+          </w:p>
+        </w:tc>
+      </w:tr>
+      <w:tr>
+        <w:trPr>
+          <w:trHeight w:val="320"/>
+        </w:trPr>
+        <w:tc>
+          <w:tcPr>
+            <w:tcW w:w="580" w:type="dxa"/>
+            <w:tcBorders>
+              <w:top w:val="nil"/>
+              <w:left w:val="single" w:sz="4" w:space="0" w:color="auto"/>
+              <w:bottom w:val="single" w:sz="4" w:space="0" w:color="auto"/>
+              <w:right w:val="single" w:sz="4" w:space="0" w:color="auto"/>
+            </w:tcBorders>
+            <w:shd w:val="clear" w:color="auto" w:fill="auto"/>
+            <w:noWrap/>
+            <w:vAlign w:val="bottom"/>
+            <w:hideMark/>
+          </w:tcPr>
+          <w:p>
+            <w:pPr>
+              <w:jc w:val="right"/>
+              <w:rPr>
+                <w:rFonts w:ascii="Calibri" w:hAnsi="Calibri"/>
+                <w:color w:val="000000"/>
+              </w:rPr>
+            </w:pPr>
+            <w:r>
+              <w:rPr>
+                <w:rFonts w:ascii="Calibri" w:hAnsi="Calibri"/>
+                <w:color w:val="000000"/>
+              </w:rPr>
+              <w:t>5</w:t>
+            </w:r>
+          </w:p>
+        </w:tc>
+        <w:tc>
+          <w:tcPr>
+            <w:tcW w:w="5220" w:type="dxa"/>
+            <w:gridSpan w:val="9"/>
+            <w:tcBorders>
+              <w:top w:val="single" w:sz="4" w:space="0" w:color="auto"/>
+              <w:left w:val="nil"/>
+              <w:bottom w:val="single" w:sz="4" w:space="0" w:color="auto"/>
+              <w:right w:val="single" w:sz="4" w:space="0" w:color="auto"/>
+            </w:tcBorders>
+            <w:shd w:val="clear" w:color="auto" w:fill="auto"/>
+            <w:noWrap/>
+            <w:vAlign w:val="bottom"/>
+            <w:hideMark/>
+          </w:tcPr>
+          <w:p>
+            <w:pPr>
+              <w:rPr>
+                <w:rFonts w:ascii="Calibri" w:hAnsi="Calibri"/>
+                <w:color w:val="000000"/>
+              </w:rPr>
+            </w:pPr>
+            <w:r>
+              <w:rPr>
+                <w:rFonts w:ascii="Calibri" w:hAnsi="Calibri"/>
+                <w:color w:val="000000"/>
+              </w:rPr>
+              <w:t>integracja systemu z bazą danych</w:t>
+            </w:r>
+          </w:p>
+        </w:tc>
+        <w:tc>
+          <w:tcPr>
+            <w:tcW w:w="580" w:type="dxa"/>
+            <w:tcBorders>
+              <w:top w:val="nil"/>
+              <w:left w:val="nil"/>
+              <w:bottom w:val="nil"/>
+              <w:right w:val="nil"/>
+            </w:tcBorders>
+            <w:shd w:val="clear" w:color="000000" w:fill="F8CBAD"/>
+            <w:noWrap/>
+            <w:vAlign w:val="bottom"/>
+            <w:hideMark/>
+          </w:tcPr>
+          <w:p>
+            <w:pPr>
+              <w:rPr>
+                <w:rFonts w:ascii="Calibri" w:hAnsi="Calibri"/>
+                <w:color w:val="000000"/>
+              </w:rPr>
+            </w:pPr>
+            <w:r>
+              <w:rPr>
+                <w:rFonts w:ascii="Calibri" w:hAnsi="Calibri"/>
+                <w:color w:val="000000"/>
+              </w:rPr>
+              <w:t> </w:t>
+            </w:r>
+          </w:p>
+        </w:tc>
+        <w:tc>
+          <w:tcPr>
+            <w:tcW w:w="580" w:type="dxa"/>
+            <w:tcBorders>
+              <w:top w:val="nil"/>
+              <w:left w:val="nil"/>
+              <w:bottom w:val="nil"/>
+              <w:right w:val="nil"/>
+            </w:tcBorders>
+            <w:shd w:val="clear" w:color="000000" w:fill="F8CBAD"/>
+            <w:noWrap/>
+            <w:vAlign w:val="bottom"/>
+            <w:hideMark/>
+          </w:tcPr>
+          <w:p>
+            <w:pPr>
+              <w:rPr>
+                <w:rFonts w:ascii="Calibri" w:hAnsi="Calibri"/>
+                <w:color w:val="000000"/>
+              </w:rPr>
+            </w:pPr>
+            <w:r>
+              <w:rPr>
+                <w:rFonts w:ascii="Calibri" w:hAnsi="Calibri"/>
+                <w:color w:val="000000"/>
+              </w:rPr>
+              <w:t> </w:t>
+            </w:r>
+          </w:p>
+        </w:tc>
+        <w:tc>
+          <w:tcPr>
+            <w:tcW w:w="580" w:type="dxa"/>
+            <w:tcBorders>
+              <w:top w:val="nil"/>
+              <w:left w:val="nil"/>
+              <w:bottom w:val="nil"/>
+              <w:right w:val="nil"/>
+            </w:tcBorders>
+            <w:shd w:val="clear" w:color="000000" w:fill="F8CBAD"/>
+            <w:noWrap/>
+            <w:vAlign w:val="bottom"/>
+            <w:hideMark/>
+          </w:tcPr>
+          <w:p>
+            <w:pPr>
+              <w:rPr>
+                <w:rFonts w:ascii="Calibri" w:hAnsi="Calibri"/>
+                <w:color w:val="000000"/>
+              </w:rPr>
+            </w:pPr>
+            <w:r>
+              <w:rPr>
+                <w:rFonts w:ascii="Calibri" w:hAnsi="Calibri"/>
+                <w:color w:val="000000"/>
+              </w:rPr>
+              <w:t> </w:t>
+            </w:r>
+          </w:p>
+        </w:tc>
+        <w:tc>
+          <w:tcPr>
+            <w:tcW w:w="580" w:type="dxa"/>
+            <w:tcBorders>
+              <w:top w:val="nil"/>
+              <w:left w:val="nil"/>
+              <w:bottom w:val="nil"/>
+              <w:right w:val="nil"/>
+            </w:tcBorders>
+            <w:shd w:val="clear" w:color="000000" w:fill="F8CBAD"/>
+            <w:noWrap/>
+            <w:vAlign w:val="bottom"/>
+            <w:hideMark/>
+          </w:tcPr>
+          <w:p>
+            <w:pPr>
+              <w:rPr>
+                <w:rFonts w:ascii="Calibri" w:hAnsi="Calibri"/>
+                <w:color w:val="000000"/>
+              </w:rPr>
+            </w:pPr>
+            <w:r>
+              <w:rPr>
+                <w:rFonts w:ascii="Calibri" w:hAnsi="Calibri"/>
+                <w:color w:val="000000"/>
+              </w:rPr>
+              <w:t> </w:t>
+            </w:r>
+          </w:p>
+        </w:tc>
+        <w:tc>
+          <w:tcPr>
+            <w:tcW w:w="580" w:type="dxa"/>
+            <w:tcBorders>
+              <w:top w:val="nil"/>
+              <w:left w:val="nil"/>
+              <w:bottom w:val="nil"/>
+              <w:right w:val="nil"/>
+            </w:tcBorders>
+            <w:shd w:val="clear" w:color="auto" w:fill="auto"/>
+            <w:noWrap/>
+            <w:vAlign w:val="bottom"/>
+            <w:hideMark/>
+          </w:tcPr>
+          <w:p>
+            <w:pPr>
+              <w:rPr>
+                <w:rFonts w:ascii="Calibri" w:hAnsi="Calibri"/>
+                <w:color w:val="000000"/>
+              </w:rPr>
+            </w:pPr>
+          </w:p>
+        </w:tc>
+        <w:tc>
+          <w:tcPr>
+            <w:tcW w:w="580" w:type="dxa"/>
+            <w:tcBorders>
+              <w:top w:val="nil"/>
+              <w:left w:val="nil"/>
+              <w:bottom w:val="nil"/>
+              <w:right w:val="single" w:sz="4" w:space="0" w:color="auto"/>
+            </w:tcBorders>
+            <w:shd w:val="clear" w:color="auto" w:fill="auto"/>
+            <w:noWrap/>
+            <w:vAlign w:val="bottom"/>
+            <w:hideMark/>
+          </w:tcPr>
+          <w:p>
+            <w:pPr>
+              <w:rPr>
+                <w:rFonts w:ascii="Calibri" w:hAnsi="Calibri"/>
+                <w:color w:val="000000"/>
+              </w:rPr>
+            </w:pPr>
+            <w:r>
+              <w:rPr>
+                <w:rFonts w:ascii="Calibri" w:hAnsi="Calibri"/>
+                <w:color w:val="000000"/>
+              </w:rPr>
+              <w:t> </w:t>
+            </w:r>
+          </w:p>
+        </w:tc>
+      </w:tr>
+      <w:tr>
+        <w:trPr>
+          <w:trHeight w:val="320"/>
+        </w:trPr>
+        <w:tc>
+          <w:tcPr>
+            <w:tcW w:w="580" w:type="dxa"/>
+            <w:tcBorders>
+              <w:top w:val="nil"/>
+              <w:left w:val="single" w:sz="4" w:space="0" w:color="auto"/>
+              <w:bottom w:val="single" w:sz="4" w:space="0" w:color="auto"/>
+              <w:right w:val="single" w:sz="4" w:space="0" w:color="auto"/>
+            </w:tcBorders>
+            <w:shd w:val="clear" w:color="auto" w:fill="auto"/>
+            <w:noWrap/>
+            <w:vAlign w:val="bottom"/>
+            <w:hideMark/>
+          </w:tcPr>
+          <w:p>
+            <w:pPr>
+              <w:jc w:val="right"/>
+              <w:rPr>
+                <w:rFonts w:ascii="Calibri" w:hAnsi="Calibri"/>
+                <w:color w:val="000000"/>
+              </w:rPr>
+            </w:pPr>
+            <w:r>
+              <w:rPr>
+                <w:rFonts w:ascii="Calibri" w:hAnsi="Calibri"/>
+                <w:color w:val="000000"/>
+              </w:rPr>
+              <w:t>6</w:t>
+            </w:r>
+          </w:p>
+        </w:tc>
+        <w:tc>
+          <w:tcPr>
+            <w:tcW w:w="5220" w:type="dxa"/>
+            <w:gridSpan w:val="9"/>
+            <w:tcBorders>
+              <w:top w:val="single" w:sz="4" w:space="0" w:color="auto"/>
+              <w:left w:val="nil"/>
+              <w:bottom w:val="single" w:sz="4" w:space="0" w:color="auto"/>
+              <w:right w:val="single" w:sz="4" w:space="0" w:color="auto"/>
+            </w:tcBorders>
+            <w:shd w:val="clear" w:color="auto" w:fill="auto"/>
+            <w:noWrap/>
+            <w:vAlign w:val="bottom"/>
+            <w:hideMark/>
+          </w:tcPr>
+          <w:p>
+            <w:pPr>
+              <w:rPr>
+                <w:rFonts w:ascii="Calibri" w:hAnsi="Calibri"/>
+                <w:color w:val="000000"/>
+              </w:rPr>
+            </w:pPr>
+            <w:r>
+              <w:rPr>
+                <w:rFonts w:ascii="Calibri" w:hAnsi="Calibri"/>
+                <w:color w:val="000000"/>
+              </w:rPr>
+              <w:t>przygotowanie infrastruktury technicznej</w:t>
+            </w:r>
+          </w:p>
+        </w:tc>
+        <w:tc>
+          <w:tcPr>
+            <w:tcW w:w="580" w:type="dxa"/>
+            <w:tcBorders>
+              <w:top w:val="nil"/>
+              <w:left w:val="nil"/>
+              <w:bottom w:val="single" w:sz="4" w:space="0" w:color="auto"/>
+              <w:right w:val="nil"/>
+            </w:tcBorders>
+            <w:shd w:val="clear" w:color="auto" w:fill="auto"/>
+            <w:noWrap/>
+            <w:vAlign w:val="bottom"/>
+            <w:hideMark/>
+          </w:tcPr>
+          <w:p>
+            <w:pPr>
+              <w:rPr>
+                <w:rFonts w:ascii="Calibri" w:hAnsi="Calibri"/>
+                <w:color w:val="000000"/>
+              </w:rPr>
+            </w:pPr>
+            <w:r>
+              <w:rPr>
+                <w:rFonts w:ascii="Calibri" w:hAnsi="Calibri"/>
+                <w:color w:val="000000"/>
+              </w:rPr>
+              <w:t> </w:t>
+            </w:r>
+          </w:p>
+        </w:tc>
+        <w:tc>
+          <w:tcPr>
+            <w:tcW w:w="580" w:type="dxa"/>
+            <w:tcBorders>
+              <w:top w:val="nil"/>
+              <w:left w:val="nil"/>
+              <w:bottom w:val="single" w:sz="4" w:space="0" w:color="auto"/>
+              <w:right w:val="nil"/>
+            </w:tcBorders>
+            <w:shd w:val="clear" w:color="auto" w:fill="auto"/>
+            <w:noWrap/>
+            <w:vAlign w:val="bottom"/>
+            <w:hideMark/>
+          </w:tcPr>
+          <w:p>
+            <w:pPr>
+              <w:rPr>
+                <w:rFonts w:ascii="Calibri" w:hAnsi="Calibri"/>
+                <w:color w:val="000000"/>
+              </w:rPr>
+            </w:pPr>
+            <w:r>
+              <w:rPr>
+                <w:rFonts w:ascii="Calibri" w:hAnsi="Calibri"/>
+                <w:color w:val="000000"/>
+              </w:rPr>
+              <w:t> </w:t>
+            </w:r>
+          </w:p>
+        </w:tc>
+        <w:tc>
+          <w:tcPr>
+            <w:tcW w:w="580" w:type="dxa"/>
+            <w:tcBorders>
+              <w:top w:val="nil"/>
+              <w:left w:val="nil"/>
+              <w:bottom w:val="single" w:sz="4" w:space="0" w:color="auto"/>
+              <w:right w:val="nil"/>
+            </w:tcBorders>
+            <w:shd w:val="clear" w:color="000000" w:fill="F8CBAD"/>
+            <w:noWrap/>
+            <w:vAlign w:val="bottom"/>
+            <w:hideMark/>
+          </w:tcPr>
+          <w:p>
+            <w:pPr>
+              <w:rPr>
+                <w:rFonts w:ascii="Calibri" w:hAnsi="Calibri"/>
+                <w:color w:val="000000"/>
+              </w:rPr>
+            </w:pPr>
+            <w:r>
+              <w:rPr>
+                <w:rFonts w:ascii="Calibri" w:hAnsi="Calibri"/>
+                <w:color w:val="000000"/>
+              </w:rPr>
+              <w:t> </w:t>
+            </w:r>
+          </w:p>
+        </w:tc>
+        <w:tc>
+          <w:tcPr>
+            <w:tcW w:w="580" w:type="dxa"/>
+            <w:tcBorders>
+              <w:top w:val="nil"/>
+              <w:left w:val="nil"/>
+              <w:bottom w:val="single" w:sz="4" w:space="0" w:color="auto"/>
+              <w:right w:val="nil"/>
+            </w:tcBorders>
+            <w:shd w:val="clear" w:color="000000" w:fill="F8CBAD"/>
+            <w:noWrap/>
+            <w:vAlign w:val="bottom"/>
+            <w:hideMark/>
+          </w:tcPr>
+          <w:p>
+            <w:pPr>
+              <w:rPr>
+                <w:rFonts w:ascii="Calibri" w:hAnsi="Calibri"/>
+                <w:color w:val="000000"/>
+              </w:rPr>
+            </w:pPr>
+            <w:r>
+              <w:rPr>
+                <w:rFonts w:ascii="Calibri" w:hAnsi="Calibri"/>
+                <w:color w:val="000000"/>
+              </w:rPr>
+              <w:t> </w:t>
+            </w:r>
+          </w:p>
+        </w:tc>
+        <w:tc>
+          <w:tcPr>
+            <w:tcW w:w="580" w:type="dxa"/>
+            <w:tcBorders>
+              <w:top w:val="nil"/>
+              <w:left w:val="nil"/>
+              <w:bottom w:val="single" w:sz="4" w:space="0" w:color="auto"/>
+              <w:right w:val="nil"/>
+            </w:tcBorders>
+            <w:shd w:val="clear" w:color="auto" w:fill="auto"/>
+            <w:noWrap/>
+            <w:vAlign w:val="bottom"/>
+            <w:hideMark/>
+          </w:tcPr>
+          <w:p>
+            <w:pPr>
+              <w:rPr>
+                <w:rFonts w:ascii="Calibri" w:hAnsi="Calibri"/>
+                <w:color w:val="000000"/>
+              </w:rPr>
+            </w:pPr>
+            <w:r>
+              <w:rPr>
+                <w:rFonts w:ascii="Calibri" w:hAnsi="Calibri"/>
+                <w:color w:val="000000"/>
+              </w:rPr>
+              <w:t> </w:t>
+            </w:r>
+          </w:p>
+        </w:tc>
+        <w:tc>
+          <w:tcPr>
+            <w:tcW w:w="580" w:type="dxa"/>
+            <w:tcBorders>
+              <w:top w:val="nil"/>
+              <w:left w:val="nil"/>
+              <w:bottom w:val="single" w:sz="4" w:space="0" w:color="auto"/>
+              <w:right w:val="single" w:sz="4" w:space="0" w:color="auto"/>
+            </w:tcBorders>
+            <w:shd w:val="clear" w:color="auto" w:fill="auto"/>
+            <w:noWrap/>
+            <w:vAlign w:val="bottom"/>
+            <w:hideMark/>
+          </w:tcPr>
+          <w:p>
+            <w:pPr>
+              <w:rPr>
+                <w:rFonts w:ascii="Calibri" w:hAnsi="Calibri"/>
+                <w:color w:val="000000"/>
+              </w:rPr>
+            </w:pPr>
+            <w:r>
+              <w:rPr>
+                <w:rFonts w:ascii="Calibri" w:hAnsi="Calibri"/>
+                <w:color w:val="000000"/>
+              </w:rPr>
+              <w:t> </w:t>
+            </w:r>
+          </w:p>
+        </w:tc>
+      </w:tr>
+    </w:tbl>
+    <w:p>
+      <w:pPr>
+        <w:rPr>
+          <w:lang w:eastAsia="en-US"/>
+        </w:rPr>
+      </w:pPr>
     </w:p>
     <w:p>
       <w:pPr>
@@ -21517,7 +24465,7 @@
   <w:style w:type="paragraph" w:default="1" w:styleId="Normalny">
     <w:name w:val="Normal"/>
     <w:qFormat/>
-    <w:rsid w:val="004268DB"/>
+    <w:rsid w:val="00AF5C5E"/>
     <w:rPr>
       <w:sz w:val="24"/>
       <w:szCs w:val="24"/>

</xml_diff>